<commit_message>
Memo and TODO list update 1/8/2015
updated memo and todo list
</commit_message>
<xml_diff>
--- a/Documentation/Memos/Memo - Week 4.docx
+++ b/Documentation/Memos/Memo - Week 4.docx
@@ -1,6 +1,6 @@
 
 <file path=word/document.xml><?xml version="1.0" encoding="utf-8"?>
-<w:document xmlns:wpc="http://schemas.microsoft.com/office/word/2010/wordprocessingCanvas" xmlns:mc="http://schemas.openxmlformats.org/markup-compatibility/2006" xmlns:o="urn:schemas-microsoft-com:office:office" xmlns:r="http://schemas.openxmlformats.org/officeDocument/2006/relationships" xmlns:m="http://schemas.openxmlformats.org/officeDocument/2006/math" xmlns:v="urn:schemas-microsoft-com:vml" xmlns:wp14="http://schemas.microsoft.com/office/word/2010/wordprocessingDrawing" xmlns:wp="http://schemas.openxmlformats.org/drawingml/2006/wordprocessingDrawing" xmlns:w10="urn:schemas-microsoft-com:office:word" xmlns:w="http://schemas.openxmlformats.org/wordprocessingml/2006/main" xmlns:w14="http://schemas.microsoft.com/office/word/2010/wordml" xmlns:w15="http://schemas.microsoft.com/office/word/2012/wordml" xmlns:wpg="http://schemas.microsoft.com/office/word/2010/wordprocessingGroup" xmlns:wpi="http://schemas.microsoft.com/office/word/2010/wordprocessingInk" xmlns:wne="http://schemas.microsoft.com/office/word/2006/wordml" xmlns:wps="http://schemas.microsoft.com/office/word/2010/wordprocessingShape" mc:Ignorable="w14 w15 wp14">
+<w:document xmlns:wpc="http://schemas.microsoft.com/office/word/2010/wordprocessingCanvas" xmlns:mc="http://schemas.openxmlformats.org/markup-compatibility/2006" xmlns:o="urn:schemas-microsoft-com:office:office" xmlns:r="http://schemas.openxmlformats.org/officeDocument/2006/relationships" xmlns:m="http://schemas.openxmlformats.org/officeDocument/2006/math" xmlns:v="urn:schemas-microsoft-com:vml" xmlns:wp14="http://schemas.microsoft.com/office/word/2010/wordprocessingDrawing" xmlns:wp="http://schemas.openxmlformats.org/drawingml/2006/wordprocessingDrawing" xmlns:w10="urn:schemas-microsoft-com:office:word" xmlns:w="http://schemas.openxmlformats.org/wordprocessingml/2006/main" xmlns:w14="http://schemas.microsoft.com/office/word/2010/wordml" xmlns:wpg="http://schemas.microsoft.com/office/word/2010/wordprocessingGroup" xmlns:wpi="http://schemas.microsoft.com/office/word/2010/wordprocessingInk" xmlns:wne="http://schemas.microsoft.com/office/word/2006/wordml" xmlns:wps="http://schemas.microsoft.com/office/word/2010/wordprocessingShape" mc:Ignorable="w14 wp14">
   <w:body>
     <w:p>
       <w:pPr>
@@ -177,7 +177,7 @@
               </wp:anchor>
             </w:drawing>
           </mc:Choice>
-          <mc:Fallback>
+          <mc:Fallback xmlns:w15="http://schemas.microsoft.com/office/word/2012/wordml">
             <w:pict>
               <v:line w14:anchorId="172A9179" id="Straight Connector 1" o:spid="_x0000_s1026" style="position:absolute;z-index:251659264;visibility:visible;mso-wrap-style:square;mso-width-percent:0;mso-wrap-distance-left:9pt;mso-wrap-distance-top:0;mso-wrap-distance-right:9pt;mso-wrap-distance-bottom:0;mso-position-horizontal:absolute;mso-position-horizontal-relative:text;mso-position-vertical:absolute;mso-position-vertical-relative:text;mso-width-percent:0;mso-width-relative:margin" from="-51.6pt,11.95pt" to="515.4pt,11.95pt" o:gfxdata="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" strokecolor="black [3040]"/>
             </w:pict>
@@ -365,8 +365,6 @@
       <w:r>
         <w:t>Upload masses and moments for robot components</w:t>
       </w:r>
-      <w:bookmarkStart w:id="0" w:name="_GoBack"/>
-      <w:bookmarkEnd w:id="0"/>
     </w:p>
     <w:p>
       <w:pPr>
@@ -586,7 +584,7 @@
               <w:jc w:val="center"/>
             </w:pPr>
             <w:r>
-              <w:t>18</w:t>
+              <w:t>23</w:t>
             </w:r>
           </w:p>
         </w:tc>
@@ -671,7 +669,7 @@
               <w:pStyle w:val="NoSpacing"/>
             </w:pPr>
             <w:r>
-              <w:t>1/8/2015</w:t>
+              <w:t>Over Break Weeks</w:t>
             </w:r>
           </w:p>
         </w:tc>
@@ -684,7 +682,7 @@
               <w:pStyle w:val="NoSpacing"/>
             </w:pPr>
             <w:r>
-              <w:t>Logan, Tyler</w:t>
+              <w:t>Ron</w:t>
             </w:r>
           </w:p>
         </w:tc>
@@ -697,7 +695,15 @@
               <w:pStyle w:val="NoSpacing"/>
             </w:pPr>
             <w:r>
-              <w:t>Software and Modelling meeting</w:t>
+              <w:t>Leg Designing</w:t>
+            </w:r>
+          </w:p>
+          <w:p>
+            <w:pPr>
+              <w:pStyle w:val="NoSpacing"/>
+            </w:pPr>
+            <w:r>
+              <w:t>Materials Research</w:t>
             </w:r>
           </w:p>
         </w:tc>
@@ -710,7 +716,7 @@
               <w:pStyle w:val="NoSpacing"/>
             </w:pPr>
             <w:r>
-              <w:t>1</w:t>
+              <w:t>5</w:t>
             </w:r>
           </w:p>
         </w:tc>
@@ -736,7 +742,7 @@
               <w:pStyle w:val="NoSpacing"/>
             </w:pPr>
             <w:r>
-              <w:t>1/5/2015</w:t>
+              <w:t>1/8/2015</w:t>
             </w:r>
           </w:p>
         </w:tc>
@@ -749,7 +755,7 @@
               <w:pStyle w:val="NoSpacing"/>
             </w:pPr>
             <w:r>
-              <w:t>Tyler</w:t>
+              <w:t>Logan, Tyler</w:t>
             </w:r>
           </w:p>
         </w:tc>
@@ -762,7 +768,7 @@
               <w:pStyle w:val="NoSpacing"/>
             </w:pPr>
             <w:r>
-              <w:t>Communication System Work</w:t>
+              <w:t>Software and Modelling meeting</w:t>
             </w:r>
           </w:p>
         </w:tc>
@@ -775,7 +781,7 @@
               <w:pStyle w:val="NoSpacing"/>
             </w:pPr>
             <w:r>
-              <w:t>2</w:t>
+              <w:t>1</w:t>
             </w:r>
           </w:p>
         </w:tc>
@@ -801,7 +807,7 @@
               <w:pStyle w:val="NoSpacing"/>
             </w:pPr>
             <w:r>
-              <w:t>1/1/2015 – 1/8/2015</w:t>
+              <w:t>1/5/2015</w:t>
             </w:r>
           </w:p>
         </w:tc>
@@ -814,7 +820,7 @@
               <w:pStyle w:val="NoSpacing"/>
             </w:pPr>
             <w:r>
-              <w:t>Team</w:t>
+              <w:t>Tyler</w:t>
             </w:r>
           </w:p>
         </w:tc>
@@ -826,13 +832,8 @@
             <w:pPr>
               <w:pStyle w:val="NoSpacing"/>
             </w:pPr>
-            <w:proofErr w:type="spellStart"/>
-            <w:r>
-              <w:t>Powerpoint</w:t>
-            </w:r>
-            <w:proofErr w:type="spellEnd"/>
-            <w:r>
-              <w:t xml:space="preserve"> Presentation</w:t>
+            <w:r>
+              <w:t>Communication System Work</w:t>
             </w:r>
           </w:p>
         </w:tc>
@@ -862,9 +863,6 @@
         </w:tc>
       </w:tr>
       <w:tr>
-        <w:trPr>
-          <w:trHeight w:val="161"/>
-        </w:trPr>
         <w:tc>
           <w:tcPr>
             <w:tcW w:w="1915" w:type="dxa"/>
@@ -873,6 +871,9 @@
             <w:pPr>
               <w:pStyle w:val="NoSpacing"/>
             </w:pPr>
+            <w:r>
+              <w:t>1/1/2015 – 1/8/2015</w:t>
+            </w:r>
           </w:p>
         </w:tc>
         <w:tc>
@@ -883,6 +884,9 @@
             <w:pPr>
               <w:pStyle w:val="NoSpacing"/>
             </w:pPr>
+            <w:r>
+              <w:t>Team</w:t>
+            </w:r>
           </w:p>
         </w:tc>
         <w:tc>
@@ -893,6 +897,14 @@
             <w:pPr>
               <w:pStyle w:val="NoSpacing"/>
             </w:pPr>
+            <w:proofErr w:type="spellStart"/>
+            <w:r>
+              <w:t>Powerpoint</w:t>
+            </w:r>
+            <w:proofErr w:type="spellEnd"/>
+            <w:r>
+              <w:t xml:space="preserve"> Presentation</w:t>
+            </w:r>
           </w:p>
         </w:tc>
         <w:tc>
@@ -903,6 +915,9 @@
             <w:pPr>
               <w:pStyle w:val="NoSpacing"/>
             </w:pPr>
+            <w:r>
+              <w:t>2</w:t>
+            </w:r>
           </w:p>
         </w:tc>
         <w:tc>
@@ -922,9 +937,11 @@
       <w:pPr>
         <w:spacing w:line="240" w:lineRule="auto"/>
       </w:pPr>
+      <w:bookmarkStart w:id="0" w:name="_GoBack"/>
+      <w:bookmarkEnd w:id="0"/>
     </w:p>
     <w:sectPr>
-      <w:footerReference w:type="default" r:id="rId7"/>
+      <w:footerReference w:type="default" r:id="rId8"/>
       <w:pgSz w:w="12240" w:h="15840"/>
       <w:pgMar w:top="1440" w:right="1440" w:bottom="1440" w:left="1440" w:header="720" w:footer="720" w:gutter="0"/>
       <w:cols w:space="720"/>
@@ -935,7 +952,7 @@
 </file>
 
 <file path=word/endnotes.xml><?xml version="1.0" encoding="utf-8"?>
-<w:endnotes xmlns:wpc="http://schemas.microsoft.com/office/word/2010/wordprocessingCanvas" xmlns:mc="http://schemas.openxmlformats.org/markup-compatibility/2006" xmlns:o="urn:schemas-microsoft-com:office:office" xmlns:r="http://schemas.openxmlformats.org/officeDocument/2006/relationships" xmlns:m="http://schemas.openxmlformats.org/officeDocument/2006/math" xmlns:v="urn:schemas-microsoft-com:vml" xmlns:wp14="http://schemas.microsoft.com/office/word/2010/wordprocessingDrawing" xmlns:wp="http://schemas.openxmlformats.org/drawingml/2006/wordprocessingDrawing" xmlns:w10="urn:schemas-microsoft-com:office:word" xmlns:w="http://schemas.openxmlformats.org/wordprocessingml/2006/main" xmlns:w14="http://schemas.microsoft.com/office/word/2010/wordml" xmlns:w15="http://schemas.microsoft.com/office/word/2012/wordml" xmlns:wpg="http://schemas.microsoft.com/office/word/2010/wordprocessingGroup" xmlns:wpi="http://schemas.microsoft.com/office/word/2010/wordprocessingInk" xmlns:wne="http://schemas.microsoft.com/office/word/2006/wordml" xmlns:wps="http://schemas.microsoft.com/office/word/2010/wordprocessingShape" mc:Ignorable="w14 w15 wp14">
+<w:endnotes xmlns:wpc="http://schemas.microsoft.com/office/word/2010/wordprocessingCanvas" xmlns:mc="http://schemas.openxmlformats.org/markup-compatibility/2006" xmlns:o="urn:schemas-microsoft-com:office:office" xmlns:r="http://schemas.openxmlformats.org/officeDocument/2006/relationships" xmlns:m="http://schemas.openxmlformats.org/officeDocument/2006/math" xmlns:v="urn:schemas-microsoft-com:vml" xmlns:wp14="http://schemas.microsoft.com/office/word/2010/wordprocessingDrawing" xmlns:wp="http://schemas.openxmlformats.org/drawingml/2006/wordprocessingDrawing" xmlns:w10="urn:schemas-microsoft-com:office:word" xmlns:w="http://schemas.openxmlformats.org/wordprocessingml/2006/main" xmlns:w14="http://schemas.microsoft.com/office/word/2010/wordml" xmlns:wpg="http://schemas.microsoft.com/office/word/2010/wordprocessingGroup" xmlns:wpi="http://schemas.microsoft.com/office/word/2010/wordprocessingInk" xmlns:wne="http://schemas.microsoft.com/office/word/2006/wordml" xmlns:wps="http://schemas.microsoft.com/office/word/2010/wordprocessingShape" mc:Ignorable="w14 wp14">
   <w:endnote w:type="separator" w:id="-1">
     <w:p>
       <w:pPr>
@@ -960,7 +977,7 @@
 </file>
 
 <file path=word/footer1.xml><?xml version="1.0" encoding="utf-8"?>
-<w:ftr xmlns:wpc="http://schemas.microsoft.com/office/word/2010/wordprocessingCanvas" xmlns:mc="http://schemas.openxmlformats.org/markup-compatibility/2006" xmlns:o="urn:schemas-microsoft-com:office:office" xmlns:r="http://schemas.openxmlformats.org/officeDocument/2006/relationships" xmlns:m="http://schemas.openxmlformats.org/officeDocument/2006/math" xmlns:v="urn:schemas-microsoft-com:vml" xmlns:wp14="http://schemas.microsoft.com/office/word/2010/wordprocessingDrawing" xmlns:wp="http://schemas.openxmlformats.org/drawingml/2006/wordprocessingDrawing" xmlns:w10="urn:schemas-microsoft-com:office:word" xmlns:w="http://schemas.openxmlformats.org/wordprocessingml/2006/main" xmlns:w14="http://schemas.microsoft.com/office/word/2010/wordml" xmlns:w15="http://schemas.microsoft.com/office/word/2012/wordml" xmlns:wpg="http://schemas.microsoft.com/office/word/2010/wordprocessingGroup" xmlns:wpi="http://schemas.microsoft.com/office/word/2010/wordprocessingInk" xmlns:wne="http://schemas.microsoft.com/office/word/2006/wordml" xmlns:wps="http://schemas.microsoft.com/office/word/2010/wordprocessingShape" mc:Ignorable="w14 w15 wp14">
+<w:ftr xmlns:wpc="http://schemas.microsoft.com/office/word/2010/wordprocessingCanvas" xmlns:mc="http://schemas.openxmlformats.org/markup-compatibility/2006" xmlns:o="urn:schemas-microsoft-com:office:office" xmlns:r="http://schemas.openxmlformats.org/officeDocument/2006/relationships" xmlns:m="http://schemas.openxmlformats.org/officeDocument/2006/math" xmlns:v="urn:schemas-microsoft-com:vml" xmlns:wp14="http://schemas.microsoft.com/office/word/2010/wordprocessingDrawing" xmlns:wp="http://schemas.openxmlformats.org/drawingml/2006/wordprocessingDrawing" xmlns:w10="urn:schemas-microsoft-com:office:word" xmlns:w="http://schemas.openxmlformats.org/wordprocessingml/2006/main" xmlns:w14="http://schemas.microsoft.com/office/word/2010/wordml" xmlns:wpg="http://schemas.microsoft.com/office/word/2010/wordprocessingGroup" xmlns:wpi="http://schemas.microsoft.com/office/word/2010/wordprocessingInk" xmlns:wne="http://schemas.microsoft.com/office/word/2006/wordml" xmlns:wps="http://schemas.microsoft.com/office/word/2010/wordprocessingShape" mc:Ignorable="w14 wp14">
   <w:p>
     <w:pPr>
       <w:pStyle w:val="Footer"/>
@@ -1041,7 +1058,7 @@
 </file>
 
 <file path=word/footnotes.xml><?xml version="1.0" encoding="utf-8"?>
-<w:footnotes xmlns:wpc="http://schemas.microsoft.com/office/word/2010/wordprocessingCanvas" xmlns:mc="http://schemas.openxmlformats.org/markup-compatibility/2006" xmlns:o="urn:schemas-microsoft-com:office:office" xmlns:r="http://schemas.openxmlformats.org/officeDocument/2006/relationships" xmlns:m="http://schemas.openxmlformats.org/officeDocument/2006/math" xmlns:v="urn:schemas-microsoft-com:vml" xmlns:wp14="http://schemas.microsoft.com/office/word/2010/wordprocessingDrawing" xmlns:wp="http://schemas.openxmlformats.org/drawingml/2006/wordprocessingDrawing" xmlns:w10="urn:schemas-microsoft-com:office:word" xmlns:w="http://schemas.openxmlformats.org/wordprocessingml/2006/main" xmlns:w14="http://schemas.microsoft.com/office/word/2010/wordml" xmlns:w15="http://schemas.microsoft.com/office/word/2012/wordml" xmlns:wpg="http://schemas.microsoft.com/office/word/2010/wordprocessingGroup" xmlns:wpi="http://schemas.microsoft.com/office/word/2010/wordprocessingInk" xmlns:wne="http://schemas.microsoft.com/office/word/2006/wordml" xmlns:wps="http://schemas.microsoft.com/office/word/2010/wordprocessingShape" mc:Ignorable="w14 w15 wp14">
+<w:footnotes xmlns:wpc="http://schemas.microsoft.com/office/word/2010/wordprocessingCanvas" xmlns:mc="http://schemas.openxmlformats.org/markup-compatibility/2006" xmlns:o="urn:schemas-microsoft-com:office:office" xmlns:r="http://schemas.openxmlformats.org/officeDocument/2006/relationships" xmlns:m="http://schemas.openxmlformats.org/officeDocument/2006/math" xmlns:v="urn:schemas-microsoft-com:vml" xmlns:wp14="http://schemas.microsoft.com/office/word/2010/wordprocessingDrawing" xmlns:wp="http://schemas.openxmlformats.org/drawingml/2006/wordprocessingDrawing" xmlns:w10="urn:schemas-microsoft-com:office:word" xmlns:w="http://schemas.openxmlformats.org/wordprocessingml/2006/main" xmlns:w14="http://schemas.microsoft.com/office/word/2010/wordml" xmlns:wpg="http://schemas.microsoft.com/office/word/2010/wordprocessingGroup" xmlns:wpi="http://schemas.microsoft.com/office/word/2010/wordprocessingInk" xmlns:wne="http://schemas.microsoft.com/office/word/2006/wordml" xmlns:wps="http://schemas.microsoft.com/office/word/2010/wordprocessingShape" mc:Ignorable="w14 wp14">
   <w:footnote w:type="separator" w:id="-1">
     <w:p>
       <w:pPr>
@@ -1066,7 +1083,7 @@
 </file>
 
 <file path=word/numbering.xml><?xml version="1.0" encoding="utf-8"?>
-<w:numbering xmlns:wpc="http://schemas.microsoft.com/office/word/2010/wordprocessingCanvas" xmlns:mc="http://schemas.openxmlformats.org/markup-compatibility/2006" xmlns:o="urn:schemas-microsoft-com:office:office" xmlns:r="http://schemas.openxmlformats.org/officeDocument/2006/relationships" xmlns:m="http://schemas.openxmlformats.org/officeDocument/2006/math" xmlns:v="urn:schemas-microsoft-com:vml" xmlns:wp14="http://schemas.microsoft.com/office/word/2010/wordprocessingDrawing" xmlns:wp="http://schemas.openxmlformats.org/drawingml/2006/wordprocessingDrawing" xmlns:w10="urn:schemas-microsoft-com:office:word" xmlns:w="http://schemas.openxmlformats.org/wordprocessingml/2006/main" xmlns:w14="http://schemas.microsoft.com/office/word/2010/wordml" xmlns:w15="http://schemas.microsoft.com/office/word/2012/wordml" xmlns:wpg="http://schemas.microsoft.com/office/word/2010/wordprocessingGroup" xmlns:wpi="http://schemas.microsoft.com/office/word/2010/wordprocessingInk" xmlns:wne="http://schemas.microsoft.com/office/word/2006/wordml" xmlns:wps="http://schemas.microsoft.com/office/word/2010/wordprocessingShape" mc:Ignorable="w14 w15 wp14">
+<w:numbering xmlns:wpc="http://schemas.microsoft.com/office/word/2010/wordprocessingCanvas" xmlns:mc="http://schemas.openxmlformats.org/markup-compatibility/2006" xmlns:o="urn:schemas-microsoft-com:office:office" xmlns:r="http://schemas.openxmlformats.org/officeDocument/2006/relationships" xmlns:m="http://schemas.openxmlformats.org/officeDocument/2006/math" xmlns:v="urn:schemas-microsoft-com:vml" xmlns:wp14="http://schemas.microsoft.com/office/word/2010/wordprocessingDrawing" xmlns:wp="http://schemas.openxmlformats.org/drawingml/2006/wordprocessingDrawing" xmlns:w10="urn:schemas-microsoft-com:office:word" xmlns:w="http://schemas.openxmlformats.org/wordprocessingml/2006/main" xmlns:w14="http://schemas.microsoft.com/office/word/2010/wordml" xmlns:wpg="http://schemas.microsoft.com/office/word/2010/wordprocessingGroup" xmlns:wpi="http://schemas.microsoft.com/office/word/2010/wordprocessingInk" xmlns:wne="http://schemas.microsoft.com/office/word/2006/wordml" xmlns:wps="http://schemas.microsoft.com/office/word/2010/wordprocessingShape" mc:Ignorable="w14 wp14">
   <w:abstractNum w:abstractNumId="0">
     <w:nsid w:val="12976067"/>
     <w:multiLevelType w:val="hybridMultilevel"/>
@@ -1419,7 +1436,7 @@
 </file>
 
 <file path=word/styles.xml><?xml version="1.0" encoding="utf-8"?>
-<w:styles xmlns:mc="http://schemas.openxmlformats.org/markup-compatibility/2006" xmlns:r="http://schemas.openxmlformats.org/officeDocument/2006/relationships" xmlns:w="http://schemas.openxmlformats.org/wordprocessingml/2006/main" xmlns:w14="http://schemas.microsoft.com/office/word/2010/wordml" xmlns:w15="http://schemas.microsoft.com/office/word/2012/wordml" mc:Ignorable="w14 w15">
+<w:styles xmlns:mc="http://schemas.openxmlformats.org/markup-compatibility/2006" xmlns:r="http://schemas.openxmlformats.org/officeDocument/2006/relationships" xmlns:w="http://schemas.openxmlformats.org/wordprocessingml/2006/main" xmlns:w14="http://schemas.microsoft.com/office/word/2010/wordml" mc:Ignorable="w14">
   <w:docDefaults>
     <w:rPrDefault>
       <w:rPr>
@@ -1435,378 +1452,454 @@
       </w:pPr>
     </w:pPrDefault>
   </w:docDefaults>
-  <w:latentStyles w:defLockedState="0" w:defUIPriority="99" w:defSemiHidden="0" w:defUnhideWhenUsed="0" w:defQFormat="0" w:count="371">
-    <w:lsdException w:name="Normal" w:uiPriority="0" w:qFormat="1"/>
-    <w:lsdException w:name="heading 1" w:uiPriority="9" w:qFormat="1"/>
-    <w:lsdException w:name="heading 2" w:semiHidden="1" w:uiPriority="9" w:unhideWhenUsed="1" w:qFormat="1"/>
-    <w:lsdException w:name="heading 3" w:semiHidden="1" w:uiPriority="9" w:unhideWhenUsed="1" w:qFormat="1"/>
-    <w:lsdException w:name="heading 4" w:semiHidden="1" w:uiPriority="9" w:unhideWhenUsed="1" w:qFormat="1"/>
-    <w:lsdException w:name="heading 5" w:semiHidden="1" w:uiPriority="9" w:unhideWhenUsed="1" w:qFormat="1"/>
-    <w:lsdException w:name="heading 6" w:semiHidden="1" w:uiPriority="9" w:unhideWhenUsed="1" w:qFormat="1"/>
-    <w:lsdException w:name="heading 7" w:semiHidden="1" w:uiPriority="9" w:unhideWhenUsed="1" w:qFormat="1"/>
-    <w:lsdException w:name="heading 8" w:semiHidden="1" w:uiPriority="9" w:unhideWhenUsed="1" w:qFormat="1"/>
-    <w:lsdException w:name="heading 9" w:semiHidden="1" w:uiPriority="9" w:unhideWhenUsed="1" w:qFormat="1"/>
-    <w:lsdException w:name="index 1" w:semiHidden="1" w:unhideWhenUsed="1"/>
-    <w:lsdException w:name="index 2" w:semiHidden="1" w:unhideWhenUsed="1"/>
-    <w:lsdException w:name="index 3" w:semiHidden="1" w:unhideWhenUsed="1"/>
-    <w:lsdException w:name="index 4" w:semiHidden="1" w:unhideWhenUsed="1"/>
-    <w:lsdException w:name="index 5" w:semiHidden="1" w:unhideWhenUsed="1"/>
-    <w:lsdException w:name="index 6" w:semiHidden="1" w:unhideWhenUsed="1"/>
-    <w:lsdException w:name="index 7" w:semiHidden="1" w:unhideWhenUsed="1"/>
-    <w:lsdException w:name="index 8" w:semiHidden="1" w:unhideWhenUsed="1"/>
-    <w:lsdException w:name="index 9" w:semiHidden="1" w:unhideWhenUsed="1"/>
-    <w:lsdException w:name="toc 1" w:semiHidden="1" w:uiPriority="39" w:unhideWhenUsed="1"/>
-    <w:lsdException w:name="toc 2" w:semiHidden="1" w:uiPriority="39" w:unhideWhenUsed="1"/>
-    <w:lsdException w:name="toc 3" w:semiHidden="1" w:uiPriority="39" w:unhideWhenUsed="1"/>
-    <w:lsdException w:name="toc 4" w:semiHidden="1" w:uiPriority="39" w:unhideWhenUsed="1"/>
-    <w:lsdException w:name="toc 5" w:semiHidden="1" w:uiPriority="39" w:unhideWhenUsed="1"/>
-    <w:lsdException w:name="toc 6" w:semiHidden="1" w:uiPriority="39" w:unhideWhenUsed="1"/>
-    <w:lsdException w:name="toc 7" w:semiHidden="1" w:uiPriority="39" w:unhideWhenUsed="1"/>
-    <w:lsdException w:name="toc 8" w:semiHidden="1" w:uiPriority="39" w:unhideWhenUsed="1"/>
-    <w:lsdException w:name="toc 9" w:semiHidden="1" w:uiPriority="39" w:unhideWhenUsed="1"/>
-    <w:lsdException w:name="Normal Indent" w:semiHidden="1" w:unhideWhenUsed="1"/>
-    <w:lsdException w:name="footnote text" w:semiHidden="1" w:unhideWhenUsed="1"/>
-    <w:lsdException w:name="annotation text" w:semiHidden="1" w:unhideWhenUsed="1"/>
-    <w:lsdException w:name="header" w:semiHidden="1" w:unhideWhenUsed="1"/>
-    <w:lsdException w:name="footer" w:semiHidden="1" w:unhideWhenUsed="1"/>
-    <w:lsdException w:name="index heading" w:semiHidden="1" w:unhideWhenUsed="1"/>
-    <w:lsdException w:name="caption" w:semiHidden="1" w:uiPriority="35" w:unhideWhenUsed="1" w:qFormat="1"/>
-    <w:lsdException w:name="table of figures" w:semiHidden="1" w:unhideWhenUsed="1"/>
-    <w:lsdException w:name="envelope address" w:semiHidden="1" w:unhideWhenUsed="1"/>
-    <w:lsdException w:name="envelope return" w:semiHidden="1" w:unhideWhenUsed="1"/>
-    <w:lsdException w:name="footnote reference" w:semiHidden="1" w:unhideWhenUsed="1"/>
-    <w:lsdException w:name="annotation reference" w:semiHidden="1" w:unhideWhenUsed="1"/>
-    <w:lsdException w:name="line number" w:semiHidden="1" w:unhideWhenUsed="1"/>
-    <w:lsdException w:name="page number" w:semiHidden="1" w:unhideWhenUsed="1"/>
-    <w:lsdException w:name="endnote reference" w:semiHidden="1" w:unhideWhenUsed="1"/>
-    <w:lsdException w:name="endnote text" w:semiHidden="1" w:unhideWhenUsed="1"/>
-    <w:lsdException w:name="table of authorities" w:semiHidden="1" w:unhideWhenUsed="1"/>
-    <w:lsdException w:name="macro" w:semiHidden="1" w:unhideWhenUsed="1"/>
-    <w:lsdException w:name="toa heading" w:semiHidden="1" w:unhideWhenUsed="1"/>
-    <w:lsdException w:name="List" w:semiHidden="1" w:unhideWhenUsed="1"/>
-    <w:lsdException w:name="List Bullet" w:semiHidden="1" w:unhideWhenUsed="1"/>
-    <w:lsdException w:name="List Number" w:semiHidden="1" w:unhideWhenUsed="1"/>
-    <w:lsdException w:name="List 2" w:semiHidden="1" w:unhideWhenUsed="1"/>
-    <w:lsdException w:name="List 3" w:semiHidden="1" w:unhideWhenUsed="1"/>
-    <w:lsdException w:name="List 4" w:semiHidden="1" w:unhideWhenUsed="1"/>
-    <w:lsdException w:name="List 5" w:semiHidden="1" w:unhideWhenUsed="1"/>
-    <w:lsdException w:name="List Bullet 2" w:semiHidden="1" w:unhideWhenUsed="1"/>
-    <w:lsdException w:name="List Bullet 3" w:semiHidden="1" w:unhideWhenUsed="1"/>
-    <w:lsdException w:name="List Bullet 4" w:semiHidden="1" w:unhideWhenUsed="1"/>
-    <w:lsdException w:name="List Bullet 5" w:semiHidden="1" w:unhideWhenUsed="1"/>
-    <w:lsdException w:name="List Number 2" w:semiHidden="1" w:unhideWhenUsed="1"/>
-    <w:lsdException w:name="List Number 3" w:semiHidden="1" w:unhideWhenUsed="1"/>
-    <w:lsdException w:name="List Number 4" w:semiHidden="1" w:unhideWhenUsed="1"/>
-    <w:lsdException w:name="List Number 5" w:semiHidden="1" w:unhideWhenUsed="1"/>
-    <w:lsdException w:name="Title" w:uiPriority="10" w:qFormat="1"/>
-    <w:lsdException w:name="Closing" w:semiHidden="1" w:unhideWhenUsed="1"/>
-    <w:lsdException w:name="Signature" w:semiHidden="1" w:unhideWhenUsed="1"/>
-    <w:lsdException w:name="Default Paragraph Font" w:semiHidden="1" w:uiPriority="1" w:unhideWhenUsed="1"/>
-    <w:lsdException w:name="Body Text" w:semiHidden="1" w:unhideWhenUsed="1"/>
-    <w:lsdException w:name="Body Text Indent" w:semiHidden="1" w:unhideWhenUsed="1"/>
-    <w:lsdException w:name="List Continue" w:semiHidden="1" w:unhideWhenUsed="1"/>
-    <w:lsdException w:name="List Continue 2" w:semiHidden="1" w:unhideWhenUsed="1"/>
-    <w:lsdException w:name="List Continue 3" w:semiHidden="1" w:unhideWhenUsed="1"/>
-    <w:lsdException w:name="List Continue 4" w:semiHidden="1" w:unhideWhenUsed="1"/>
-    <w:lsdException w:name="List Continue 5" w:semiHidden="1" w:unhideWhenUsed="1"/>
-    <w:lsdException w:name="Message Header" w:semiHidden="1" w:unhideWhenUsed="1"/>
-    <w:lsdException w:name="Subtitle" w:uiPriority="11" w:qFormat="1"/>
-    <w:lsdException w:name="Salutation" w:semiHidden="1" w:unhideWhenUsed="1"/>
-    <w:lsdException w:name="Date" w:semiHidden="1" w:unhideWhenUsed="1"/>
-    <w:lsdException w:name="Body Text First Indent" w:semiHidden="1" w:unhideWhenUsed="1"/>
-    <w:lsdException w:name="Body Text First Indent 2" w:semiHidden="1" w:unhideWhenUsed="1"/>
-    <w:lsdException w:name="Note Heading" w:semiHidden="1" w:unhideWhenUsed="1"/>
-    <w:lsdException w:name="Body Text 2" w:semiHidden="1" w:unhideWhenUsed="1"/>
-    <w:lsdException w:name="Body Text 3" w:semiHidden="1" w:unhideWhenUsed="1"/>
-    <w:lsdException w:name="Body Text Indent 2" w:semiHidden="1" w:unhideWhenUsed="1"/>
-    <w:lsdException w:name="Body Text Indent 3" w:semiHidden="1" w:unhideWhenUsed="1"/>
-    <w:lsdException w:name="Block Text" w:semiHidden="1" w:unhideWhenUsed="1"/>
-    <w:lsdException w:name="Hyperlink" w:semiHidden="1" w:unhideWhenUsed="1"/>
-    <w:lsdException w:name="FollowedHyperlink" w:semiHidden="1" w:unhideWhenUsed="1"/>
-    <w:lsdException w:name="Strong" w:uiPriority="22" w:qFormat="1"/>
-    <w:lsdException w:name="Emphasis" w:uiPriority="20" w:qFormat="1"/>
-    <w:lsdException w:name="Document Map" w:semiHidden="1" w:unhideWhenUsed="1"/>
-    <w:lsdException w:name="Plain Text" w:semiHidden="1" w:unhideWhenUsed="1"/>
-    <w:lsdException w:name="E-mail Signature" w:semiHidden="1" w:unhideWhenUsed="1"/>
-    <w:lsdException w:name="HTML Top of Form" w:semiHidden="1" w:unhideWhenUsed="1"/>
-    <w:lsdException w:name="HTML Bottom of Form" w:semiHidden="1" w:unhideWhenUsed="1"/>
-    <w:lsdException w:name="Normal (Web)" w:semiHidden="1" w:unhideWhenUsed="1"/>
-    <w:lsdException w:name="HTML Acronym" w:semiHidden="1" w:unhideWhenUsed="1"/>
-    <w:lsdException w:name="HTML Address" w:semiHidden="1" w:unhideWhenUsed="1"/>
-    <w:lsdException w:name="HTML Cite" w:semiHidden="1" w:unhideWhenUsed="1"/>
-    <w:lsdException w:name="HTML Code" w:semiHidden="1" w:unhideWhenUsed="1"/>
-    <w:lsdException w:name="HTML Definition" w:semiHidden="1" w:unhideWhenUsed="1"/>
-    <w:lsdException w:name="HTML Keyboard" w:semiHidden="1" w:unhideWhenUsed="1"/>
-    <w:lsdException w:name="HTML Preformatted" w:semiHidden="1" w:unhideWhenUsed="1"/>
-    <w:lsdException w:name="HTML Sample" w:semiHidden="1" w:unhideWhenUsed="1"/>
-    <w:lsdException w:name="HTML Typewriter" w:semiHidden="1" w:unhideWhenUsed="1"/>
-    <w:lsdException w:name="HTML Variable" w:semiHidden="1" w:unhideWhenUsed="1"/>
-    <w:lsdException w:name="Normal Table" w:semiHidden="1" w:unhideWhenUsed="1"/>
-    <w:lsdException w:name="annotation subject" w:semiHidden="1" w:unhideWhenUsed="1"/>
-    <w:lsdException w:name="No List" w:semiHidden="1" w:unhideWhenUsed="1"/>
-    <w:lsdException w:name="Outline List 1" w:semiHidden="1" w:unhideWhenUsed="1"/>
-    <w:lsdException w:name="Outline List 2" w:semiHidden="1" w:unhideWhenUsed="1"/>
-    <w:lsdException w:name="Outline List 3" w:semiHidden="1" w:unhideWhenUsed="1"/>
-    <w:lsdException w:name="Table Simple 1" w:semiHidden="1" w:unhideWhenUsed="1"/>
-    <w:lsdException w:name="Table Simple 2" w:semiHidden="1" w:unhideWhenUsed="1"/>
-    <w:lsdException w:name="Table Simple 3" w:semiHidden="1" w:unhideWhenUsed="1"/>
-    <w:lsdException w:name="Table Classic 1" w:semiHidden="1" w:unhideWhenUsed="1"/>
-    <w:lsdException w:name="Table Classic 2" w:semiHidden="1" w:unhideWhenUsed="1"/>
-    <w:lsdException w:name="Table Classic 3" w:semiHidden="1" w:unhideWhenUsed="1"/>
-    <w:lsdException w:name="Table Classic 4" w:semiHidden="1" w:unhideWhenUsed="1"/>
-    <w:lsdException w:name="Table Colorful 1" w:semiHidden="1" w:unhideWhenUsed="1"/>
-    <w:lsdException w:name="Table Colorful 2" w:semiHidden="1" w:unhideWhenUsed="1"/>
-    <w:lsdException w:name="Table Colorful 3" w:semiHidden="1" w:unhideWhenUsed="1"/>
-    <w:lsdException w:name="Table Columns 1" w:semiHidden="1" w:unhideWhenUsed="1"/>
-    <w:lsdException w:name="Table Columns 2" w:semiHidden="1" w:unhideWhenUsed="1"/>
-    <w:lsdException w:name="Table Columns 3" w:semiHidden="1" w:unhideWhenUsed="1"/>
-    <w:lsdException w:name="Table Columns 4" w:semiHidden="1" w:unhideWhenUsed="1"/>
-    <w:lsdException w:name="Table Columns 5" w:semiHidden="1" w:unhideWhenUsed="1"/>
-    <w:lsdException w:name="Table Grid 1" w:semiHidden="1" w:unhideWhenUsed="1"/>
-    <w:lsdException w:name="Table Grid 2" w:semiHidden="1" w:unhideWhenUsed="1"/>
-    <w:lsdException w:name="Table Grid 3" w:semiHidden="1" w:unhideWhenUsed="1"/>
-    <w:lsdException w:name="Table Grid 4" w:semiHidden="1" w:unhideWhenUsed="1"/>
-    <w:lsdException w:name="Table Grid 5" w:semiHidden="1" w:unhideWhenUsed="1"/>
-    <w:lsdException w:name="Table Grid 6" w:semiHidden="1" w:unhideWhenUsed="1"/>
-    <w:lsdException w:name="Table Grid 7" w:semiHidden="1" w:unhideWhenUsed="1"/>
-    <w:lsdException w:name="Table Grid 8" w:semiHidden="1" w:unhideWhenUsed="1"/>
-    <w:lsdException w:name="Table List 1" w:semiHidden="1" w:unhideWhenUsed="1"/>
-    <w:lsdException w:name="Table List 2" w:semiHidden="1" w:unhideWhenUsed="1"/>
-    <w:lsdException w:name="Table List 3" w:semiHidden="1" w:unhideWhenUsed="1"/>
-    <w:lsdException w:name="Table List 4" w:semiHidden="1" w:unhideWhenUsed="1"/>
-    <w:lsdException w:name="Table List 5" w:semiHidden="1" w:unhideWhenUsed="1"/>
-    <w:lsdException w:name="Table List 6" w:semiHidden="1" w:unhideWhenUsed="1"/>
-    <w:lsdException w:name="Table List 7" w:semiHidden="1" w:unhideWhenUsed="1"/>
-    <w:lsdException w:name="Table List 8" w:semiHidden="1" w:unhideWhenUsed="1"/>
-    <w:lsdException w:name="Table 3D effects 1" w:semiHidden="1" w:unhideWhenUsed="1"/>
-    <w:lsdException w:name="Table 3D effects 2" w:semiHidden="1" w:unhideWhenUsed="1"/>
-    <w:lsdException w:name="Table 3D effects 3" w:semiHidden="1" w:unhideWhenUsed="1"/>
-    <w:lsdException w:name="Table Contemporary" w:semiHidden="1" w:unhideWhenUsed="1"/>
-    <w:lsdException w:name="Table Elegant" w:semiHidden="1" w:unhideWhenUsed="1"/>
-    <w:lsdException w:name="Table Professional" w:semiHidden="1" w:unhideWhenUsed="1"/>
-    <w:lsdException w:name="Table Subtle 1" w:semiHidden="1" w:unhideWhenUsed="1"/>
-    <w:lsdException w:name="Table Subtle 2" w:semiHidden="1" w:unhideWhenUsed="1"/>
-    <w:lsdException w:name="Table Web 1" w:semiHidden="1" w:unhideWhenUsed="1"/>
-    <w:lsdException w:name="Table Web 2" w:semiHidden="1" w:unhideWhenUsed="1"/>
-    <w:lsdException w:name="Table Web 3" w:semiHidden="1" w:unhideWhenUsed="1"/>
-    <w:lsdException w:name="Balloon Text" w:semiHidden="1" w:unhideWhenUsed="1"/>
-    <w:lsdException w:name="Table Grid" w:uiPriority="59"/>
-    <w:lsdException w:name="Table Theme" w:semiHidden="1" w:unhideWhenUsed="1"/>
-    <w:lsdException w:name="Placeholder Text" w:semiHidden="1"/>
-    <w:lsdException w:name="No Spacing" w:uiPriority="1" w:qFormat="1"/>
-    <w:lsdException w:name="Light Shading" w:uiPriority="60"/>
-    <w:lsdException w:name="Light List" w:uiPriority="61"/>
-    <w:lsdException w:name="Light Grid" w:uiPriority="62"/>
-    <w:lsdException w:name="Medium Shading 1" w:uiPriority="63"/>
-    <w:lsdException w:name="Medium Shading 2" w:uiPriority="64"/>
-    <w:lsdException w:name="Medium List 1" w:uiPriority="65"/>
-    <w:lsdException w:name="Medium List 2" w:uiPriority="66"/>
-    <w:lsdException w:name="Medium Grid 1" w:uiPriority="67"/>
-    <w:lsdException w:name="Medium Grid 2" w:uiPriority="68"/>
-    <w:lsdException w:name="Medium Grid 3" w:uiPriority="69"/>
-    <w:lsdException w:name="Dark List" w:uiPriority="70"/>
-    <w:lsdException w:name="Colorful Shading" w:uiPriority="71"/>
-    <w:lsdException w:name="Colorful List" w:uiPriority="72"/>
-    <w:lsdException w:name="Colorful Grid" w:uiPriority="73"/>
-    <w:lsdException w:name="Light Shading Accent 1" w:uiPriority="60"/>
-    <w:lsdException w:name="Light List Accent 1" w:uiPriority="61"/>
-    <w:lsdException w:name="Light Grid Accent 1" w:uiPriority="62"/>
-    <w:lsdException w:name="Medium Shading 1 Accent 1" w:uiPriority="63"/>
-    <w:lsdException w:name="Medium Shading 2 Accent 1" w:uiPriority="64"/>
-    <w:lsdException w:name="Medium List 1 Accent 1" w:uiPriority="65"/>
-    <w:lsdException w:name="Revision" w:semiHidden="1"/>
-    <w:lsdException w:name="List Paragraph" w:uiPriority="34" w:qFormat="1"/>
-    <w:lsdException w:name="Quote" w:uiPriority="29" w:qFormat="1"/>
-    <w:lsdException w:name="Intense Quote" w:uiPriority="30" w:qFormat="1"/>
-    <w:lsdException w:name="Medium List 2 Accent 1" w:uiPriority="66"/>
-    <w:lsdException w:name="Medium Grid 1 Accent 1" w:uiPriority="67"/>
-    <w:lsdException w:name="Medium Grid 2 Accent 1" w:uiPriority="68"/>
-    <w:lsdException w:name="Medium Grid 3 Accent 1" w:uiPriority="69"/>
-    <w:lsdException w:name="Dark List Accent 1" w:uiPriority="70"/>
-    <w:lsdException w:name="Colorful Shading Accent 1" w:uiPriority="71"/>
-    <w:lsdException w:name="Colorful List Accent 1" w:uiPriority="72"/>
-    <w:lsdException w:name="Colorful Grid Accent 1" w:uiPriority="73"/>
-    <w:lsdException w:name="Light Shading Accent 2" w:uiPriority="60"/>
-    <w:lsdException w:name="Light List Accent 2" w:uiPriority="61"/>
-    <w:lsdException w:name="Light Grid Accent 2" w:uiPriority="62"/>
-    <w:lsdException w:name="Medium Shading 1 Accent 2" w:uiPriority="63"/>
-    <w:lsdException w:name="Medium Shading 2 Accent 2" w:uiPriority="64"/>
-    <w:lsdException w:name="Medium List 1 Accent 2" w:uiPriority="65"/>
-    <w:lsdException w:name="Medium List 2 Accent 2" w:uiPriority="66"/>
-    <w:lsdException w:name="Medium Grid 1 Accent 2" w:uiPriority="67"/>
-    <w:lsdException w:name="Medium Grid 2 Accent 2" w:uiPriority="68"/>
-    <w:lsdException w:name="Medium Grid 3 Accent 2" w:uiPriority="69"/>
-    <w:lsdException w:name="Dark List Accent 2" w:uiPriority="70"/>
-    <w:lsdException w:name="Colorful Shading Accent 2" w:uiPriority="71"/>
-    <w:lsdException w:name="Colorful List Accent 2" w:uiPriority="72"/>
-    <w:lsdException w:name="Colorful Grid Accent 2" w:uiPriority="73"/>
-    <w:lsdException w:name="Light Shading Accent 3" w:uiPriority="60"/>
-    <w:lsdException w:name="Light List Accent 3" w:uiPriority="61"/>
-    <w:lsdException w:name="Light Grid Accent 3" w:uiPriority="62"/>
-    <w:lsdException w:name="Medium Shading 1 Accent 3" w:uiPriority="63"/>
-    <w:lsdException w:name="Medium Shading 2 Accent 3" w:uiPriority="64"/>
-    <w:lsdException w:name="Medium List 1 Accent 3" w:uiPriority="65"/>
-    <w:lsdException w:name="Medium List 2 Accent 3" w:uiPriority="66"/>
-    <w:lsdException w:name="Medium Grid 1 Accent 3" w:uiPriority="67"/>
-    <w:lsdException w:name="Medium Grid 2 Accent 3" w:uiPriority="68"/>
-    <w:lsdException w:name="Medium Grid 3 Accent 3" w:uiPriority="69"/>
-    <w:lsdException w:name="Dark List Accent 3" w:uiPriority="70"/>
-    <w:lsdException w:name="Colorful Shading Accent 3" w:uiPriority="71"/>
-    <w:lsdException w:name="Colorful List Accent 3" w:uiPriority="72"/>
-    <w:lsdException w:name="Colorful Grid Accent 3" w:uiPriority="73"/>
-    <w:lsdException w:name="Light Shading Accent 4" w:uiPriority="60"/>
-    <w:lsdException w:name="Light List Accent 4" w:uiPriority="61"/>
-    <w:lsdException w:name="Light Grid Accent 4" w:uiPriority="62"/>
-    <w:lsdException w:name="Medium Shading 1 Accent 4" w:uiPriority="63"/>
-    <w:lsdException w:name="Medium Shading 2 Accent 4" w:uiPriority="64"/>
-    <w:lsdException w:name="Medium List 1 Accent 4" w:uiPriority="65"/>
-    <w:lsdException w:name="Medium List 2 Accent 4" w:uiPriority="66"/>
-    <w:lsdException w:name="Medium Grid 1 Accent 4" w:uiPriority="67"/>
-    <w:lsdException w:name="Medium Grid 2 Accent 4" w:uiPriority="68"/>
-    <w:lsdException w:name="Medium Grid 3 Accent 4" w:uiPriority="69"/>
-    <w:lsdException w:name="Dark List Accent 4" w:uiPriority="70"/>
-    <w:lsdException w:name="Colorful Shading Accent 4" w:uiPriority="71"/>
-    <w:lsdException w:name="Colorful List Accent 4" w:uiPriority="72"/>
-    <w:lsdException w:name="Colorful Grid Accent 4" w:uiPriority="73"/>
-    <w:lsdException w:name="Light Shading Accent 5" w:uiPriority="60"/>
-    <w:lsdException w:name="Light List Accent 5" w:uiPriority="61"/>
-    <w:lsdException w:name="Light Grid Accent 5" w:uiPriority="62"/>
-    <w:lsdException w:name="Medium Shading 1 Accent 5" w:uiPriority="63"/>
-    <w:lsdException w:name="Medium Shading 2 Accent 5" w:uiPriority="64"/>
-    <w:lsdException w:name="Medium List 1 Accent 5" w:uiPriority="65"/>
-    <w:lsdException w:name="Medium List 2 Accent 5" w:uiPriority="66"/>
-    <w:lsdException w:name="Medium Grid 1 Accent 5" w:uiPriority="67"/>
-    <w:lsdException w:name="Medium Grid 2 Accent 5" w:uiPriority="68"/>
-    <w:lsdException w:name="Medium Grid 3 Accent 5" w:uiPriority="69"/>
-    <w:lsdException w:name="Dark List Accent 5" w:uiPriority="70"/>
-    <w:lsdException w:name="Colorful Shading Accent 5" w:uiPriority="71"/>
-    <w:lsdException w:name="Colorful List Accent 5" w:uiPriority="72"/>
-    <w:lsdException w:name="Colorful Grid Accent 5" w:uiPriority="73"/>
-    <w:lsdException w:name="Light Shading Accent 6" w:uiPriority="60"/>
-    <w:lsdException w:name="Light List Accent 6" w:uiPriority="61"/>
-    <w:lsdException w:name="Light Grid Accent 6" w:uiPriority="62"/>
-    <w:lsdException w:name="Medium Shading 1 Accent 6" w:uiPriority="63"/>
-    <w:lsdException w:name="Medium Shading 2 Accent 6" w:uiPriority="64"/>
-    <w:lsdException w:name="Medium List 1 Accent 6" w:uiPriority="65"/>
-    <w:lsdException w:name="Medium List 2 Accent 6" w:uiPriority="66"/>
-    <w:lsdException w:name="Medium Grid 1 Accent 6" w:uiPriority="67"/>
-    <w:lsdException w:name="Medium Grid 2 Accent 6" w:uiPriority="68"/>
-    <w:lsdException w:name="Medium Grid 3 Accent 6" w:uiPriority="69"/>
-    <w:lsdException w:name="Dark List Accent 6" w:uiPriority="70"/>
-    <w:lsdException w:name="Colorful Shading Accent 6" w:uiPriority="71"/>
-    <w:lsdException w:name="Colorful List Accent 6" w:uiPriority="72"/>
-    <w:lsdException w:name="Colorful Grid Accent 6" w:uiPriority="73"/>
-    <w:lsdException w:name="Subtle Emphasis" w:uiPriority="19" w:qFormat="1"/>
-    <w:lsdException w:name="Intense Emphasis" w:uiPriority="21" w:qFormat="1"/>
-    <w:lsdException w:name="Subtle Reference" w:uiPriority="31" w:qFormat="1"/>
-    <w:lsdException w:name="Intense Reference" w:uiPriority="32" w:qFormat="1"/>
-    <w:lsdException w:name="Book Title" w:uiPriority="33" w:qFormat="1"/>
-    <w:lsdException w:name="Bibliography" w:semiHidden="1" w:uiPriority="37" w:unhideWhenUsed="1"/>
-    <w:lsdException w:name="TOC Heading" w:semiHidden="1" w:uiPriority="39" w:unhideWhenUsed="1" w:qFormat="1"/>
-    <w:lsdException w:name="Plain Table 1" w:uiPriority="41"/>
-    <w:lsdException w:name="Plain Table 2" w:uiPriority="42"/>
-    <w:lsdException w:name="Plain Table 3" w:uiPriority="43"/>
-    <w:lsdException w:name="Plain Table 4" w:uiPriority="44"/>
-    <w:lsdException w:name="Plain Table 5" w:uiPriority="45"/>
-    <w:lsdException w:name="Grid Table Light" w:uiPriority="40"/>
-    <w:lsdException w:name="Grid Table 1 Light" w:uiPriority="46"/>
-    <w:lsdException w:name="Grid Table 2" w:uiPriority="47"/>
-    <w:lsdException w:name="Grid Table 3" w:uiPriority="48"/>
-    <w:lsdException w:name="Grid Table 4" w:uiPriority="49"/>
-    <w:lsdException w:name="Grid Table 5 Dark" w:uiPriority="50"/>
-    <w:lsdException w:name="Grid Table 6 Colorful" w:uiPriority="51"/>
-    <w:lsdException w:name="Grid Table 7 Colorful" w:uiPriority="52"/>
-    <w:lsdException w:name="Grid Table 1 Light Accent 1" w:uiPriority="46"/>
-    <w:lsdException w:name="Grid Table 2 Accent 1" w:uiPriority="47"/>
-    <w:lsdException w:name="Grid Table 3 Accent 1" w:uiPriority="48"/>
-    <w:lsdException w:name="Grid Table 4 Accent 1" w:uiPriority="49"/>
-    <w:lsdException w:name="Grid Table 5 Dark Accent 1" w:uiPriority="50"/>
-    <w:lsdException w:name="Grid Table 6 Colorful Accent 1" w:uiPriority="51"/>
-    <w:lsdException w:name="Grid Table 7 Colorful Accent 1" w:uiPriority="52"/>
-    <w:lsdException w:name="Grid Table 1 Light Accent 2" w:uiPriority="46"/>
-    <w:lsdException w:name="Grid Table 2 Accent 2" w:uiPriority="47"/>
-    <w:lsdException w:name="Grid Table 3 Accent 2" w:uiPriority="48"/>
-    <w:lsdException w:name="Grid Table 4 Accent 2" w:uiPriority="49"/>
-    <w:lsdException w:name="Grid Table 5 Dark Accent 2" w:uiPriority="50"/>
-    <w:lsdException w:name="Grid Table 6 Colorful Accent 2" w:uiPriority="51"/>
-    <w:lsdException w:name="Grid Table 7 Colorful Accent 2" w:uiPriority="52"/>
-    <w:lsdException w:name="Grid Table 1 Light Accent 3" w:uiPriority="46"/>
-    <w:lsdException w:name="Grid Table 2 Accent 3" w:uiPriority="47"/>
-    <w:lsdException w:name="Grid Table 3 Accent 3" w:uiPriority="48"/>
-    <w:lsdException w:name="Grid Table 4 Accent 3" w:uiPriority="49"/>
-    <w:lsdException w:name="Grid Table 5 Dark Accent 3" w:uiPriority="50"/>
-    <w:lsdException w:name="Grid Table 6 Colorful Accent 3" w:uiPriority="51"/>
-    <w:lsdException w:name="Grid Table 7 Colorful Accent 3" w:uiPriority="52"/>
-    <w:lsdException w:name="Grid Table 1 Light Accent 4" w:uiPriority="46"/>
-    <w:lsdException w:name="Grid Table 2 Accent 4" w:uiPriority="47"/>
-    <w:lsdException w:name="Grid Table 3 Accent 4" w:uiPriority="48"/>
-    <w:lsdException w:name="Grid Table 4 Accent 4" w:uiPriority="49"/>
-    <w:lsdException w:name="Grid Table 5 Dark Accent 4" w:uiPriority="50"/>
-    <w:lsdException w:name="Grid Table 6 Colorful Accent 4" w:uiPriority="51"/>
-    <w:lsdException w:name="Grid Table 7 Colorful Accent 4" w:uiPriority="52"/>
-    <w:lsdException w:name="Grid Table 1 Light Accent 5" w:uiPriority="46"/>
-    <w:lsdException w:name="Grid Table 2 Accent 5" w:uiPriority="47"/>
-    <w:lsdException w:name="Grid Table 3 Accent 5" w:uiPriority="48"/>
-    <w:lsdException w:name="Grid Table 4 Accent 5" w:uiPriority="49"/>
-    <w:lsdException w:name="Grid Table 5 Dark Accent 5" w:uiPriority="50"/>
-    <w:lsdException w:name="Grid Table 6 Colorful Accent 5" w:uiPriority="51"/>
-    <w:lsdException w:name="Grid Table 7 Colorful Accent 5" w:uiPriority="52"/>
-    <w:lsdException w:name="Grid Table 1 Light Accent 6" w:uiPriority="46"/>
-    <w:lsdException w:name="Grid Table 2 Accent 6" w:uiPriority="47"/>
-    <w:lsdException w:name="Grid Table 3 Accent 6" w:uiPriority="48"/>
-    <w:lsdException w:name="Grid Table 4 Accent 6" w:uiPriority="49"/>
-    <w:lsdException w:name="Grid Table 5 Dark Accent 6" w:uiPriority="50"/>
-    <w:lsdException w:name="Grid Table 6 Colorful Accent 6" w:uiPriority="51"/>
-    <w:lsdException w:name="Grid Table 7 Colorful Accent 6" w:uiPriority="52"/>
-    <w:lsdException w:name="List Table 1 Light" w:uiPriority="46"/>
-    <w:lsdException w:name="List Table 2" w:uiPriority="47"/>
-    <w:lsdException w:name="List Table 3" w:uiPriority="48"/>
-    <w:lsdException w:name="List Table 4" w:uiPriority="49"/>
-    <w:lsdException w:name="List Table 5 Dark" w:uiPriority="50"/>
-    <w:lsdException w:name="List Table 6 Colorful" w:uiPriority="51"/>
-    <w:lsdException w:name="List Table 7 Colorful" w:uiPriority="52"/>
-    <w:lsdException w:name="List Table 1 Light Accent 1" w:uiPriority="46"/>
-    <w:lsdException w:name="List Table 2 Accent 1" w:uiPriority="47"/>
-    <w:lsdException w:name="List Table 3 Accent 1" w:uiPriority="48"/>
-    <w:lsdException w:name="List Table 4 Accent 1" w:uiPriority="49"/>
-    <w:lsdException w:name="List Table 5 Dark Accent 1" w:uiPriority="50"/>
-    <w:lsdException w:name="List Table 6 Colorful Accent 1" w:uiPriority="51"/>
-    <w:lsdException w:name="List Table 7 Colorful Accent 1" w:uiPriority="52"/>
-    <w:lsdException w:name="List Table 1 Light Accent 2" w:uiPriority="46"/>
-    <w:lsdException w:name="List Table 2 Accent 2" w:uiPriority="47"/>
-    <w:lsdException w:name="List Table 3 Accent 2" w:uiPriority="48"/>
-    <w:lsdException w:name="List Table 4 Accent 2" w:uiPriority="49"/>
-    <w:lsdException w:name="List Table 5 Dark Accent 2" w:uiPriority="50"/>
-    <w:lsdException w:name="List Table 6 Colorful Accent 2" w:uiPriority="51"/>
-    <w:lsdException w:name="List Table 7 Colorful Accent 2" w:uiPriority="52"/>
-    <w:lsdException w:name="List Table 1 Light Accent 3" w:uiPriority="46"/>
-    <w:lsdException w:name="List Table 2 Accent 3" w:uiPriority="47"/>
-    <w:lsdException w:name="List Table 3 Accent 3" w:uiPriority="48"/>
-    <w:lsdException w:name="List Table 4 Accent 3" w:uiPriority="49"/>
-    <w:lsdException w:name="List Table 5 Dark Accent 3" w:uiPriority="50"/>
-    <w:lsdException w:name="List Table 6 Colorful Accent 3" w:uiPriority="51"/>
-    <w:lsdException w:name="List Table 7 Colorful Accent 3" w:uiPriority="52"/>
-    <w:lsdException w:name="List Table 1 Light Accent 4" w:uiPriority="46"/>
-    <w:lsdException w:name="List Table 2 Accent 4" w:uiPriority="47"/>
-    <w:lsdException w:name="List Table 3 Accent 4" w:uiPriority="48"/>
-    <w:lsdException w:name="List Table 4 Accent 4" w:uiPriority="49"/>
-    <w:lsdException w:name="List Table 5 Dark Accent 4" w:uiPriority="50"/>
-    <w:lsdException w:name="List Table 6 Colorful Accent 4" w:uiPriority="51"/>
-    <w:lsdException w:name="List Table 7 Colorful Accent 4" w:uiPriority="52"/>
-    <w:lsdException w:name="List Table 1 Light Accent 5" w:uiPriority="46"/>
-    <w:lsdException w:name="List Table 2 Accent 5" w:uiPriority="47"/>
-    <w:lsdException w:name="List Table 3 Accent 5" w:uiPriority="48"/>
-    <w:lsdException w:name="List Table 4 Accent 5" w:uiPriority="49"/>
-    <w:lsdException w:name="List Table 5 Dark Accent 5" w:uiPriority="50"/>
-    <w:lsdException w:name="List Table 6 Colorful Accent 5" w:uiPriority="51"/>
-    <w:lsdException w:name="List Table 7 Colorful Accent 5" w:uiPriority="52"/>
-    <w:lsdException w:name="List Table 1 Light Accent 6" w:uiPriority="46"/>
-    <w:lsdException w:name="List Table 2 Accent 6" w:uiPriority="47"/>
-    <w:lsdException w:name="List Table 3 Accent 6" w:uiPriority="48"/>
-    <w:lsdException w:name="List Table 4 Accent 6" w:uiPriority="49"/>
-    <w:lsdException w:name="List Table 5 Dark Accent 6" w:uiPriority="50"/>
-    <w:lsdException w:name="List Table 6 Colorful Accent 6" w:uiPriority="51"/>
-    <w:lsdException w:name="List Table 7 Colorful Accent 6" w:uiPriority="52"/>
+  <w:latentStyles w:defLockedState="0" w:defUIPriority="99" w:defSemiHidden="1" w:defUnhideWhenUsed="1" w:defQFormat="0" w:count="267">
+    <w:lsdException w:name="Normal" w:semiHidden="0" w:uiPriority="0" w:unhideWhenUsed="0" w:qFormat="1"/>
+    <w:lsdException w:name="heading 1" w:semiHidden="0" w:uiPriority="9" w:unhideWhenUsed="0" w:qFormat="1"/>
+    <w:lsdException w:name="heading 2" w:uiPriority="9" w:qFormat="1"/>
+    <w:lsdException w:name="heading 3" w:uiPriority="9" w:qFormat="1"/>
+    <w:lsdException w:name="heading 4" w:uiPriority="9" w:qFormat="1"/>
+    <w:lsdException w:name="heading 5" w:uiPriority="9" w:qFormat="1"/>
+    <w:lsdException w:name="heading 6" w:uiPriority="9" w:qFormat="1"/>
+    <w:lsdException w:name="heading 7" w:uiPriority="9" w:qFormat="1"/>
+    <w:lsdException w:name="heading 8" w:uiPriority="9" w:qFormat="1"/>
+    <w:lsdException w:name="heading 9" w:uiPriority="9" w:qFormat="1"/>
+    <w:lsdException w:name="toc 1" w:uiPriority="39"/>
+    <w:lsdException w:name="toc 2" w:uiPriority="39"/>
+    <w:lsdException w:name="toc 3" w:uiPriority="39"/>
+    <w:lsdException w:name="toc 4" w:uiPriority="39"/>
+    <w:lsdException w:name="toc 5" w:uiPriority="39"/>
+    <w:lsdException w:name="toc 6" w:uiPriority="39"/>
+    <w:lsdException w:name="toc 7" w:uiPriority="39"/>
+    <w:lsdException w:name="toc 8" w:uiPriority="39"/>
+    <w:lsdException w:name="toc 9" w:uiPriority="39"/>
+    <w:lsdException w:name="caption" w:uiPriority="35" w:qFormat="1"/>
+    <w:lsdException w:name="Title" w:semiHidden="0" w:uiPriority="10" w:unhideWhenUsed="0" w:qFormat="1"/>
+    <w:lsdException w:name="Default Paragraph Font" w:uiPriority="1"/>
+    <w:lsdException w:name="Subtitle" w:semiHidden="0" w:uiPriority="11" w:unhideWhenUsed="0" w:qFormat="1"/>
+    <w:lsdException w:name="Strong" w:semiHidden="0" w:uiPriority="22" w:unhideWhenUsed="0" w:qFormat="1"/>
+    <w:lsdException w:name="Emphasis" w:semiHidden="0" w:uiPriority="20" w:unhideWhenUsed="0" w:qFormat="1"/>
+    <w:lsdException w:name="Table Grid" w:semiHidden="0" w:uiPriority="59" w:unhideWhenUsed="0"/>
+    <w:lsdException w:name="Placeholder Text" w:unhideWhenUsed="0"/>
+    <w:lsdException w:name="No Spacing" w:semiHidden="0" w:uiPriority="1" w:unhideWhenUsed="0" w:qFormat="1"/>
+    <w:lsdException w:name="Light Shading" w:semiHidden="0" w:uiPriority="60" w:unhideWhenUsed="0"/>
+    <w:lsdException w:name="Light List" w:semiHidden="0" w:uiPriority="61" w:unhideWhenUsed="0"/>
+    <w:lsdException w:name="Light Grid" w:semiHidden="0" w:uiPriority="62" w:unhideWhenUsed="0"/>
+    <w:lsdException w:name="Medium Shading 1" w:semiHidden="0" w:uiPriority="63" w:unhideWhenUsed="0"/>
+    <w:lsdException w:name="Medium Shading 2" w:semiHidden="0" w:uiPriority="64" w:unhideWhenUsed="0"/>
+    <w:lsdException w:name="Medium List 1" w:semiHidden="0" w:uiPriority="65" w:unhideWhenUsed="0"/>
+    <w:lsdException w:name="Medium List 2" w:semiHidden="0" w:uiPriority="66" w:unhideWhenUsed="0"/>
+    <w:lsdException w:name="Medium Grid 1" w:semiHidden="0" w:uiPriority="67" w:unhideWhenUsed="0"/>
+    <w:lsdException w:name="Medium Grid 2" w:semiHidden="0" w:uiPriority="68" w:unhideWhenUsed="0"/>
+    <w:lsdException w:name="Medium Grid 3" w:semiHidden="0" w:uiPriority="69" w:unhideWhenUsed="0"/>
+    <w:lsdException w:name="Dark List" w:semiHidden="0" w:uiPriority="70" w:unhideWhenUsed="0"/>
+    <w:lsdException w:name="Colorful Shading" w:semiHidden="0" w:uiPriority="71" w:unhideWhenUsed="0"/>
+    <w:lsdException w:name="Colorful List" w:semiHidden="0" w:uiPriority="72" w:unhideWhenUsed="0"/>
+    <w:lsdException w:name="Colorful Grid" w:semiHidden="0" w:uiPriority="73" w:unhideWhenUsed="0"/>
+    <w:lsdException w:name="Light Shading Accent 1" w:semiHidden="0" w:uiPriority="60" w:unhideWhenUsed="0"/>
+    <w:lsdException w:name="Light List Accent 1" w:semiHidden="0" w:uiPriority="61" w:unhideWhenUsed="0"/>
+    <w:lsdException w:name="Light Grid Accent 1" w:semiHidden="0" w:uiPriority="62" w:unhideWhenUsed="0"/>
+    <w:lsdException w:name="Medium Shading 1 Accent 1" w:semiHidden="0" w:uiPriority="63" w:unhideWhenUsed="0"/>
+    <w:lsdException w:name="Medium Shading 2 Accent 1" w:semiHidden="0" w:uiPriority="64" w:unhideWhenUsed="0"/>
+    <w:lsdException w:name="Medium List 1 Accent 1" w:semiHidden="0" w:uiPriority="65" w:unhideWhenUsed="0"/>
+    <w:lsdException w:name="Revision" w:unhideWhenUsed="0"/>
+    <w:lsdException w:name="List Paragraph" w:semiHidden="0" w:uiPriority="34" w:unhideWhenUsed="0" w:qFormat="1"/>
+    <w:lsdException w:name="Quote" w:semiHidden="0" w:uiPriority="29" w:unhideWhenUsed="0" w:qFormat="1"/>
+    <w:lsdException w:name="Intense Quote" w:semiHidden="0" w:uiPriority="30" w:unhideWhenUsed="0" w:qFormat="1"/>
+    <w:lsdException w:name="Medium List 2 Accent 1" w:semiHidden="0" w:uiPriority="66" w:unhideWhenUsed="0"/>
+    <w:lsdException w:name="Medium Grid 1 Accent 1" w:semiHidden="0" w:uiPriority="67" w:unhideWhenUsed="0"/>
+    <w:lsdException w:name="Medium Grid 2 Accent 1" w:semiHidden="0" w:uiPriority="68" w:unhideWhenUsed="0"/>
+    <w:lsdException w:name="Medium Grid 3 Accent 1" w:semiHidden="0" w:uiPriority="69" w:unhideWhenUsed="0"/>
+    <w:lsdException w:name="Dark List Accent 1" w:semiHidden="0" w:uiPriority="70" w:unhideWhenUsed="0"/>
+    <w:lsdException w:name="Colorful Shading Accent 1" w:semiHidden="0" w:uiPriority="71" w:unhideWhenUsed="0"/>
+    <w:lsdException w:name="Colorful List Accent 1" w:semiHidden="0" w:uiPriority="72" w:unhideWhenUsed="0"/>
+    <w:lsdException w:name="Colorful Grid Accent 1" w:semiHidden="0" w:uiPriority="73" w:unhideWhenUsed="0"/>
+    <w:lsdException w:name="Light Shading Accent 2" w:semiHidden="0" w:uiPriority="60" w:unhideWhenUsed="0"/>
+    <w:lsdException w:name="Light List Accent 2" w:semiHidden="0" w:uiPriority="61" w:unhideWhenUsed="0"/>
+    <w:lsdException w:name="Light Grid Accent 2" w:semiHidden="0" w:uiPriority="62" w:unhideWhenUsed="0"/>
+    <w:lsdException w:name="Medium Shading 1 Accent 2" w:semiHidden="0" w:uiPriority="63" w:unhideWhenUsed="0"/>
+    <w:lsdException w:name="Medium Shading 2 Accent 2" w:semiHidden="0" w:uiPriority="64" w:unhideWhenUsed="0"/>
+    <w:lsdException w:name="Medium List 1 Accent 2" w:semiHidden="0" w:uiPriority="65" w:unhideWhenUsed="0"/>
+    <w:lsdException w:name="Medium List 2 Accent 2" w:semiHidden="0" w:uiPriority="66" w:unhideWhenUsed="0"/>
+    <w:lsdException w:name="Medium Grid 1 Accent 2" w:semiHidden="0" w:uiPriority="67" w:unhideWhenUsed="0"/>
+    <w:lsdException w:name="Medium Grid 2 Accent 2" w:semiHidden="0" w:uiPriority="68" w:unhideWhenUsed="0"/>
+    <w:lsdException w:name="Medium Grid 3 Accent 2" w:semiHidden="0" w:uiPriority="69" w:unhideWhenUsed="0"/>
+    <w:lsdException w:name="Dark List Accent 2" w:semiHidden="0" w:uiPriority="70" w:unhideWhenUsed="0"/>
+    <w:lsdException w:name="Colorful Shading Accent 2" w:semiHidden="0" w:uiPriority="71" w:unhideWhenUsed="0"/>
+    <w:lsdException w:name="Colorful List Accent 2" w:semiHidden="0" w:uiPriority="72" w:unhideWhenUsed="0"/>
+    <w:lsdException w:name="Colorful Grid Accent 2" w:semiHidden="0" w:uiPriority="73" w:unhideWhenUsed="0"/>
+    <w:lsdException w:name="Light Shading Accent 3" w:semiHidden="0" w:uiPriority="60" w:unhideWhenUsed="0"/>
+    <w:lsdException w:name="Light List Accent 3" w:semiHidden="0" w:uiPriority="61" w:unhideWhenUsed="0"/>
+    <w:lsdException w:name="Light Grid Accent 3" w:semiHidden="0" w:uiPriority="62" w:unhideWhenUsed="0"/>
+    <w:lsdException w:name="Medium Shading 1 Accent 3" w:semiHidden="0" w:uiPriority="63" w:unhideWhenUsed="0"/>
+    <w:lsdException w:name="Medium Shading 2 Accent 3" w:semiHidden="0" w:uiPriority="64" w:unhideWhenUsed="0"/>
+    <w:lsdException w:name="Medium List 1 Accent 3" w:semiHidden="0" w:uiPriority="65" w:unhideWhenUsed="0"/>
+    <w:lsdException w:name="Medium List 2 Accent 3" w:semiHidden="0" w:uiPriority="66" w:unhideWhenUsed="0"/>
+    <w:lsdException w:name="Medium Grid 1 Accent 3" w:semiHidden="0" w:uiPriority="67" w:unhideWhenUsed="0"/>
+    <w:lsdException w:name="Medium Grid 2 Accent 3" w:semiHidden="0" w:uiPriority="68" w:unhideWhenUsed="0"/>
+    <w:lsdException w:name="Medium Grid 3 Accent 3" w:semiHidden="0" w:uiPriority="69" w:unhideWhenUsed="0"/>
+    <w:lsdException w:name="Dark List Accent 3" w:semiHidden="0" w:uiPriority="70" w:unhideWhenUsed="0"/>
+    <w:lsdException w:name="Colorful Shading Accent 3" w:semiHidden="0" w:uiPriority="71" w:unhideWhenUsed="0"/>
+    <w:lsdException w:name="Colorful List Accent 3" w:semiHidden="0" w:uiPriority="72" w:unhideWhenUsed="0"/>
+    <w:lsdException w:name="Colorful Grid Accent 3" w:semiHidden="0" w:uiPriority="73" w:unhideWhenUsed="0"/>
+    <w:lsdException w:name="Light Shading Accent 4" w:semiHidden="0" w:uiPriority="60" w:unhideWhenUsed="0"/>
+    <w:lsdException w:name="Light List Accent 4" w:semiHidden="0" w:uiPriority="61" w:unhideWhenUsed="0"/>
+    <w:lsdException w:name="Light Grid Accent 4" w:semiHidden="0" w:uiPriority="62" w:unhideWhenUsed="0"/>
+    <w:lsdException w:name="Medium Shading 1 Accent 4" w:semiHidden="0" w:uiPriority="63" w:unhideWhenUsed="0"/>
+    <w:lsdException w:name="Medium Shading 2 Accent 4" w:semiHidden="0" w:uiPriority="64" w:unhideWhenUsed="0"/>
+    <w:lsdException w:name="Medium List 1 Accent 4" w:semiHidden="0" w:uiPriority="65" w:unhideWhenUsed="0"/>
+    <w:lsdException w:name="Medium List 2 Accent 4" w:semiHidden="0" w:uiPriority="66" w:unhideWhenUsed="0"/>
+    <w:lsdException w:name="Medium Grid 1 Accent 4" w:semiHidden="0" w:uiPriority="67" w:unhideWhenUsed="0"/>
+    <w:lsdException w:name="Medium Grid 2 Accent 4" w:semiHidden="0" w:uiPriority="68" w:unhideWhenUsed="0"/>
+    <w:lsdException w:name="Medium Grid 3 Accent 4" w:semiHidden="0" w:uiPriority="69" w:unhideWhenUsed="0"/>
+    <w:lsdException w:name="Dark List Accent 4" w:semiHidden="0" w:uiPriority="70" w:unhideWhenUsed="0"/>
+    <w:lsdException w:name="Colorful Shading Accent 4" w:semiHidden="0" w:uiPriority="71" w:unhideWhenUsed="0"/>
+    <w:lsdException w:name="Colorful List Accent 4" w:semiHidden="0" w:uiPriority="72" w:unhideWhenUsed="0"/>
+    <w:lsdException w:name="Colorful Grid Accent 4" w:semiHidden="0" w:uiPriority="73" w:unhideWhenUsed="0"/>
+    <w:lsdException w:name="Light Shading Accent 5" w:semiHidden="0" w:uiPriority="60" w:unhideWhenUsed="0"/>
+    <w:lsdException w:name="Light List Accent 5" w:semiHidden="0" w:uiPriority="61" w:unhideWhenUsed="0"/>
+    <w:lsdException w:name="Light Grid Accent 5" w:semiHidden="0" w:uiPriority="62" w:unhideWhenUsed="0"/>
+    <w:lsdException w:name="Medium Shading 1 Accent 5" w:semiHidden="0" w:uiPriority="63" w:unhideWhenUsed="0"/>
+    <w:lsdException w:name="Medium Shading 2 Accent 5" w:semiHidden="0" w:uiPriority="64" w:unhideWhenUsed="0"/>
+    <w:lsdException w:name="Medium List 1 Accent 5" w:semiHidden="0" w:uiPriority="65" w:unhideWhenUsed="0"/>
+    <w:lsdException w:name="Medium List 2 Accent 5" w:semiHidden="0" w:uiPriority="66" w:unhideWhenUsed="0"/>
+    <w:lsdException w:name="Medium Grid 1 Accent 5" w:semiHidden="0" w:uiPriority="67" w:unhideWhenUsed="0"/>
+    <w:lsdException w:name="Medium Grid 2 Accent 5" w:semiHidden="0" w:uiPriority="68" w:unhideWhenUsed="0"/>
+    <w:lsdException w:name="Medium Grid 3 Accent 5" w:semiHidden="0" w:uiPriority="69" w:unhideWhenUsed="0"/>
+    <w:lsdException w:name="Dark List Accent 5" w:semiHidden="0" w:uiPriority="70" w:unhideWhenUsed="0"/>
+    <w:lsdException w:name="Colorful Shading Accent 5" w:semiHidden="0" w:uiPriority="71" w:unhideWhenUsed="0"/>
+    <w:lsdException w:name="Colorful List Accent 5" w:semiHidden="0" w:uiPriority="72" w:unhideWhenUsed="0"/>
+    <w:lsdException w:name="Colorful Grid Accent 5" w:semiHidden="0" w:uiPriority="73" w:unhideWhenUsed="0"/>
+    <w:lsdException w:name="Light Shading Accent 6" w:semiHidden="0" w:uiPriority="60" w:unhideWhenUsed="0"/>
+    <w:lsdException w:name="Light List Accent 6" w:semiHidden="0" w:uiPriority="61" w:unhideWhenUsed="0"/>
+    <w:lsdException w:name="Light Grid Accent 6" w:semiHidden="0" w:uiPriority="62" w:unhideWhenUsed="0"/>
+    <w:lsdException w:name="Medium Shading 1 Accent 6" w:semiHidden="0" w:uiPriority="63" w:unhideWhenUsed="0"/>
+    <w:lsdException w:name="Medium Shading 2 Accent 6" w:semiHidden="0" w:uiPriority="64" w:unhideWhenUsed="0"/>
+    <w:lsdException w:name="Medium List 1 Accent 6" w:semiHidden="0" w:uiPriority="65" w:unhideWhenUsed="0"/>
+    <w:lsdException w:name="Medium List 2 Accent 6" w:semiHidden="0" w:uiPriority="66" w:unhideWhenUsed="0"/>
+    <w:lsdException w:name="Medium Grid 1 Accent 6" w:semiHidden="0" w:uiPriority="67" w:unhideWhenUsed="0"/>
+    <w:lsdException w:name="Medium Grid 2 Accent 6" w:semiHidden="0" w:uiPriority="68" w:unhideWhenUsed="0"/>
+    <w:lsdException w:name="Medium Grid 3 Accent 6" w:semiHidden="0" w:uiPriority="69" w:unhideWhenUsed="0"/>
+    <w:lsdException w:name="Dark List Accent 6" w:semiHidden="0" w:uiPriority="70" w:unhideWhenUsed="0"/>
+    <w:lsdException w:name="Colorful Shading Accent 6" w:semiHidden="0" w:uiPriority="71" w:unhideWhenUsed="0"/>
+    <w:lsdException w:name="Colorful List Accent 6" w:semiHidden="0" w:uiPriority="72" w:unhideWhenUsed="0"/>
+    <w:lsdException w:name="Colorful Grid Accent 6" w:semiHidden="0" w:uiPriority="73" w:unhideWhenUsed="0"/>
+    <w:lsdException w:name="Subtle Emphasis" w:semiHidden="0" w:uiPriority="19" w:unhideWhenUsed="0" w:qFormat="1"/>
+    <w:lsdException w:name="Intense Emphasis" w:semiHidden="0" w:uiPriority="21" w:unhideWhenUsed="0" w:qFormat="1"/>
+    <w:lsdException w:name="Subtle Reference" w:semiHidden="0" w:uiPriority="31" w:unhideWhenUsed="0" w:qFormat="1"/>
+    <w:lsdException w:name="Intense Reference" w:semiHidden="0" w:uiPriority="32" w:unhideWhenUsed="0" w:qFormat="1"/>
+    <w:lsdException w:name="Book Title" w:semiHidden="0" w:uiPriority="33" w:unhideWhenUsed="0" w:qFormat="1"/>
+    <w:lsdException w:name="Bibliography" w:uiPriority="37"/>
+    <w:lsdException w:name="TOC Heading" w:uiPriority="39" w:qFormat="1"/>
+  </w:latentStyles>
+  <w:style w:type="paragraph" w:default="1" w:styleId="Normal">
+    <w:name w:val="Normal"/>
+    <w:qFormat/>
+  </w:style>
+  <w:style w:type="character" w:default="1" w:styleId="DefaultParagraphFont">
+    <w:name w:val="Default Paragraph Font"/>
+    <w:uiPriority w:val="1"/>
+    <w:semiHidden/>
+    <w:unhideWhenUsed/>
+  </w:style>
+  <w:style w:type="table" w:default="1" w:styleId="TableNormal">
+    <w:name w:val="Normal Table"/>
+    <w:uiPriority w:val="99"/>
+    <w:semiHidden/>
+    <w:unhideWhenUsed/>
+    <w:tblPr>
+      <w:tblInd w:w="0" w:type="dxa"/>
+      <w:tblCellMar>
+        <w:top w:w="0" w:type="dxa"/>
+        <w:left w:w="108" w:type="dxa"/>
+        <w:bottom w:w="0" w:type="dxa"/>
+        <w:right w:w="108" w:type="dxa"/>
+      </w:tblCellMar>
+    </w:tblPr>
+  </w:style>
+  <w:style w:type="numbering" w:default="1" w:styleId="NoList">
+    <w:name w:val="No List"/>
+    <w:uiPriority w:val="99"/>
+    <w:semiHidden/>
+    <w:unhideWhenUsed/>
+  </w:style>
+  <w:style w:type="paragraph" w:styleId="Header">
+    <w:name w:val="header"/>
+    <w:basedOn w:val="Normal"/>
+    <w:link w:val="HeaderChar"/>
+    <w:uiPriority w:val="99"/>
+    <w:unhideWhenUsed/>
+    <w:rsid w:val="00D04576"/>
+    <w:pPr>
+      <w:tabs>
+        <w:tab w:val="center" w:pos="4680"/>
+        <w:tab w:val="right" w:pos="9360"/>
+      </w:tabs>
+      <w:spacing w:after="0" w:line="240" w:lineRule="auto"/>
+    </w:pPr>
+  </w:style>
+  <w:style w:type="character" w:customStyle="1" w:styleId="HeaderChar">
+    <w:name w:val="Header Char"/>
+    <w:basedOn w:val="DefaultParagraphFont"/>
+    <w:link w:val="Header"/>
+    <w:uiPriority w:val="99"/>
+    <w:rsid w:val="00D04576"/>
+  </w:style>
+  <w:style w:type="paragraph" w:styleId="Footer">
+    <w:name w:val="footer"/>
+    <w:basedOn w:val="Normal"/>
+    <w:link w:val="FooterChar"/>
+    <w:uiPriority w:val="99"/>
+    <w:unhideWhenUsed/>
+    <w:rsid w:val="00D04576"/>
+    <w:pPr>
+      <w:tabs>
+        <w:tab w:val="center" w:pos="4680"/>
+        <w:tab w:val="right" w:pos="9360"/>
+      </w:tabs>
+      <w:spacing w:after="0" w:line="240" w:lineRule="auto"/>
+    </w:pPr>
+  </w:style>
+  <w:style w:type="character" w:customStyle="1" w:styleId="FooterChar">
+    <w:name w:val="Footer Char"/>
+    <w:basedOn w:val="DefaultParagraphFont"/>
+    <w:link w:val="Footer"/>
+    <w:uiPriority w:val="99"/>
+    <w:rsid w:val="00D04576"/>
+  </w:style>
+  <w:style w:type="table" w:styleId="TableGrid">
+    <w:name w:val="Table Grid"/>
+    <w:basedOn w:val="TableNormal"/>
+    <w:uiPriority w:val="59"/>
+    <w:rsid w:val="00407C70"/>
+    <w:pPr>
+      <w:spacing w:after="0" w:line="240" w:lineRule="auto"/>
+    </w:pPr>
+    <w:tblPr>
+      <w:tblInd w:w="0" w:type="dxa"/>
+      <w:tblBorders>
+        <w:top w:val="single" w:sz="4" w:space="0" w:color="auto"/>
+        <w:left w:val="single" w:sz="4" w:space="0" w:color="auto"/>
+        <w:bottom w:val="single" w:sz="4" w:space="0" w:color="auto"/>
+        <w:right w:val="single" w:sz="4" w:space="0" w:color="auto"/>
+        <w:insideH w:val="single" w:sz="4" w:space="0" w:color="auto"/>
+        <w:insideV w:val="single" w:sz="4" w:space="0" w:color="auto"/>
+      </w:tblBorders>
+      <w:tblCellMar>
+        <w:top w:w="0" w:type="dxa"/>
+        <w:left w:w="108" w:type="dxa"/>
+        <w:bottom w:w="0" w:type="dxa"/>
+        <w:right w:w="108" w:type="dxa"/>
+      </w:tblCellMar>
+    </w:tblPr>
+  </w:style>
+  <w:style w:type="paragraph" w:styleId="NoSpacing">
+    <w:name w:val="No Spacing"/>
+    <w:uiPriority w:val="1"/>
+    <w:qFormat/>
+    <w:rsid w:val="007F28F8"/>
+    <w:pPr>
+      <w:spacing w:after="0" w:line="240" w:lineRule="auto"/>
+    </w:pPr>
+  </w:style>
+  <w:style w:type="paragraph" w:styleId="ListParagraph">
+    <w:name w:val="List Paragraph"/>
+    <w:basedOn w:val="Normal"/>
+    <w:uiPriority w:val="34"/>
+    <w:qFormat/>
+    <w:rsid w:val="007F28F8"/>
+    <w:pPr>
+      <w:ind w:left="720"/>
+      <w:contextualSpacing/>
+    </w:pPr>
+  </w:style>
+  <w:style w:type="paragraph" w:styleId="BalloonText">
+    <w:name w:val="Balloon Text"/>
+    <w:basedOn w:val="Normal"/>
+    <w:link w:val="BalloonTextChar"/>
+    <w:uiPriority w:val="99"/>
+    <w:semiHidden/>
+    <w:unhideWhenUsed/>
+    <w:rsid w:val="003C2A3B"/>
+    <w:pPr>
+      <w:spacing w:after="0" w:line="240" w:lineRule="auto"/>
+    </w:pPr>
+    <w:rPr>
+      <w:rFonts w:ascii="Tahoma" w:hAnsi="Tahoma" w:cs="Tahoma"/>
+      <w:sz w:val="16"/>
+      <w:szCs w:val="16"/>
+    </w:rPr>
+  </w:style>
+  <w:style w:type="character" w:customStyle="1" w:styleId="BalloonTextChar">
+    <w:name w:val="Balloon Text Char"/>
+    <w:basedOn w:val="DefaultParagraphFont"/>
+    <w:link w:val="BalloonText"/>
+    <w:uiPriority w:val="99"/>
+    <w:semiHidden/>
+    <w:rsid w:val="003C2A3B"/>
+    <w:rPr>
+      <w:rFonts w:ascii="Tahoma" w:hAnsi="Tahoma" w:cs="Tahoma"/>
+      <w:sz w:val="16"/>
+      <w:szCs w:val="16"/>
+    </w:rPr>
+  </w:style>
+</w:styles>
+</file>
+
+<file path=word/stylesWithEffects.xml><?xml version="1.0" encoding="utf-8"?>
+<w:styles xmlns:wpc="http://schemas.microsoft.com/office/word/2010/wordprocessingCanvas" xmlns:mc="http://schemas.openxmlformats.org/markup-compatibility/2006" xmlns:o="urn:schemas-microsoft-com:office:office" xmlns:r="http://schemas.openxmlformats.org/officeDocument/2006/relationships" xmlns:m="http://schemas.openxmlformats.org/officeDocument/2006/math" xmlns:v="urn:schemas-microsoft-com:vml" xmlns:wp14="http://schemas.microsoft.com/office/word/2010/wordprocessingDrawing" xmlns:wp="http://schemas.openxmlformats.org/drawingml/2006/wordprocessingDrawing" xmlns:w10="urn:schemas-microsoft-com:office:word" xmlns:w="http://schemas.openxmlformats.org/wordprocessingml/2006/main" xmlns:w14="http://schemas.microsoft.com/office/word/2010/wordml" xmlns:wpg="http://schemas.microsoft.com/office/word/2010/wordprocessingGroup" xmlns:wpi="http://schemas.microsoft.com/office/word/2010/wordprocessingInk" xmlns:wne="http://schemas.microsoft.com/office/word/2006/wordml" xmlns:wps="http://schemas.microsoft.com/office/word/2010/wordprocessingShape" mc:Ignorable="w14 wp14">
+  <w:docDefaults>
+    <w:rPrDefault>
+      <w:rPr>
+        <w:rFonts w:asciiTheme="minorHAnsi" w:eastAsiaTheme="minorHAnsi" w:hAnsiTheme="minorHAnsi" w:cstheme="minorBidi"/>
+        <w:sz w:val="22"/>
+        <w:szCs w:val="22"/>
+        <w:lang w:val="en-US" w:eastAsia="en-US" w:bidi="ar-SA"/>
+      </w:rPr>
+    </w:rPrDefault>
+    <w:pPrDefault>
+      <w:pPr>
+        <w:spacing w:after="200" w:line="276" w:lineRule="auto"/>
+      </w:pPr>
+    </w:pPrDefault>
+  </w:docDefaults>
+  <w:latentStyles w:defLockedState="0" w:defUIPriority="99" w:defSemiHidden="1" w:defUnhideWhenUsed="1" w:defQFormat="0" w:count="267">
+    <w:lsdException w:name="Normal" w:semiHidden="0" w:uiPriority="0" w:unhideWhenUsed="0" w:qFormat="1"/>
+    <w:lsdException w:name="heading 1" w:semiHidden="0" w:uiPriority="9" w:unhideWhenUsed="0" w:qFormat="1"/>
+    <w:lsdException w:name="heading 2" w:uiPriority="9" w:qFormat="1"/>
+    <w:lsdException w:name="heading 3" w:uiPriority="9" w:qFormat="1"/>
+    <w:lsdException w:name="heading 4" w:uiPriority="9" w:qFormat="1"/>
+    <w:lsdException w:name="heading 5" w:uiPriority="9" w:qFormat="1"/>
+    <w:lsdException w:name="heading 6" w:uiPriority="9" w:qFormat="1"/>
+    <w:lsdException w:name="heading 7" w:uiPriority="9" w:qFormat="1"/>
+    <w:lsdException w:name="heading 8" w:uiPriority="9" w:qFormat="1"/>
+    <w:lsdException w:name="heading 9" w:uiPriority="9" w:qFormat="1"/>
+    <w:lsdException w:name="toc 1" w:uiPriority="39"/>
+    <w:lsdException w:name="toc 2" w:uiPriority="39"/>
+    <w:lsdException w:name="toc 3" w:uiPriority="39"/>
+    <w:lsdException w:name="toc 4" w:uiPriority="39"/>
+    <w:lsdException w:name="toc 5" w:uiPriority="39"/>
+    <w:lsdException w:name="toc 6" w:uiPriority="39"/>
+    <w:lsdException w:name="toc 7" w:uiPriority="39"/>
+    <w:lsdException w:name="toc 8" w:uiPriority="39"/>
+    <w:lsdException w:name="toc 9" w:uiPriority="39"/>
+    <w:lsdException w:name="caption" w:uiPriority="35" w:qFormat="1"/>
+    <w:lsdException w:name="Title" w:semiHidden="0" w:uiPriority="10" w:unhideWhenUsed="0" w:qFormat="1"/>
+    <w:lsdException w:name="Default Paragraph Font" w:uiPriority="1"/>
+    <w:lsdException w:name="Subtitle" w:semiHidden="0" w:uiPriority="11" w:unhideWhenUsed="0" w:qFormat="1"/>
+    <w:lsdException w:name="Strong" w:semiHidden="0" w:uiPriority="22" w:unhideWhenUsed="0" w:qFormat="1"/>
+    <w:lsdException w:name="Emphasis" w:semiHidden="0" w:uiPriority="20" w:unhideWhenUsed="0" w:qFormat="1"/>
+    <w:lsdException w:name="Table Grid" w:semiHidden="0" w:uiPriority="59" w:unhideWhenUsed="0"/>
+    <w:lsdException w:name="Placeholder Text" w:unhideWhenUsed="0"/>
+    <w:lsdException w:name="No Spacing" w:semiHidden="0" w:uiPriority="1" w:unhideWhenUsed="0" w:qFormat="1"/>
+    <w:lsdException w:name="Light Shading" w:semiHidden="0" w:uiPriority="60" w:unhideWhenUsed="0"/>
+    <w:lsdException w:name="Light List" w:semiHidden="0" w:uiPriority="61" w:unhideWhenUsed="0"/>
+    <w:lsdException w:name="Light Grid" w:semiHidden="0" w:uiPriority="62" w:unhideWhenUsed="0"/>
+    <w:lsdException w:name="Medium Shading 1" w:semiHidden="0" w:uiPriority="63" w:unhideWhenUsed="0"/>
+    <w:lsdException w:name="Medium Shading 2" w:semiHidden="0" w:uiPriority="64" w:unhideWhenUsed="0"/>
+    <w:lsdException w:name="Medium List 1" w:semiHidden="0" w:uiPriority="65" w:unhideWhenUsed="0"/>
+    <w:lsdException w:name="Medium List 2" w:semiHidden="0" w:uiPriority="66" w:unhideWhenUsed="0"/>
+    <w:lsdException w:name="Medium Grid 1" w:semiHidden="0" w:uiPriority="67" w:unhideWhenUsed="0"/>
+    <w:lsdException w:name="Medium Grid 2" w:semiHidden="0" w:uiPriority="68" w:unhideWhenUsed="0"/>
+    <w:lsdException w:name="Medium Grid 3" w:semiHidden="0" w:uiPriority="69" w:unhideWhenUsed="0"/>
+    <w:lsdException w:name="Dark List" w:semiHidden="0" w:uiPriority="70" w:unhideWhenUsed="0"/>
+    <w:lsdException w:name="Colorful Shading" w:semiHidden="0" w:uiPriority="71" w:unhideWhenUsed="0"/>
+    <w:lsdException w:name="Colorful List" w:semiHidden="0" w:uiPriority="72" w:unhideWhenUsed="0"/>
+    <w:lsdException w:name="Colorful Grid" w:semiHidden="0" w:uiPriority="73" w:unhideWhenUsed="0"/>
+    <w:lsdException w:name="Light Shading Accent 1" w:semiHidden="0" w:uiPriority="60" w:unhideWhenUsed="0"/>
+    <w:lsdException w:name="Light List Accent 1" w:semiHidden="0" w:uiPriority="61" w:unhideWhenUsed="0"/>
+    <w:lsdException w:name="Light Grid Accent 1" w:semiHidden="0" w:uiPriority="62" w:unhideWhenUsed="0"/>
+    <w:lsdException w:name="Medium Shading 1 Accent 1" w:semiHidden="0" w:uiPriority="63" w:unhideWhenUsed="0"/>
+    <w:lsdException w:name="Medium Shading 2 Accent 1" w:semiHidden="0" w:uiPriority="64" w:unhideWhenUsed="0"/>
+    <w:lsdException w:name="Medium List 1 Accent 1" w:semiHidden="0" w:uiPriority="65" w:unhideWhenUsed="0"/>
+    <w:lsdException w:name="Revision" w:unhideWhenUsed="0"/>
+    <w:lsdException w:name="List Paragraph" w:semiHidden="0" w:uiPriority="34" w:unhideWhenUsed="0" w:qFormat="1"/>
+    <w:lsdException w:name="Quote" w:semiHidden="0" w:uiPriority="29" w:unhideWhenUsed="0" w:qFormat="1"/>
+    <w:lsdException w:name="Intense Quote" w:semiHidden="0" w:uiPriority="30" w:unhideWhenUsed="0" w:qFormat="1"/>
+    <w:lsdException w:name="Medium List 2 Accent 1" w:semiHidden="0" w:uiPriority="66" w:unhideWhenUsed="0"/>
+    <w:lsdException w:name="Medium Grid 1 Accent 1" w:semiHidden="0" w:uiPriority="67" w:unhideWhenUsed="0"/>
+    <w:lsdException w:name="Medium Grid 2 Accent 1" w:semiHidden="0" w:uiPriority="68" w:unhideWhenUsed="0"/>
+    <w:lsdException w:name="Medium Grid 3 Accent 1" w:semiHidden="0" w:uiPriority="69" w:unhideWhenUsed="0"/>
+    <w:lsdException w:name="Dark List Accent 1" w:semiHidden="0" w:uiPriority="70" w:unhideWhenUsed="0"/>
+    <w:lsdException w:name="Colorful Shading Accent 1" w:semiHidden="0" w:uiPriority="71" w:unhideWhenUsed="0"/>
+    <w:lsdException w:name="Colorful List Accent 1" w:semiHidden="0" w:uiPriority="72" w:unhideWhenUsed="0"/>
+    <w:lsdException w:name="Colorful Grid Accent 1" w:semiHidden="0" w:uiPriority="73" w:unhideWhenUsed="0"/>
+    <w:lsdException w:name="Light Shading Accent 2" w:semiHidden="0" w:uiPriority="60" w:unhideWhenUsed="0"/>
+    <w:lsdException w:name="Light List Accent 2" w:semiHidden="0" w:uiPriority="61" w:unhideWhenUsed="0"/>
+    <w:lsdException w:name="Light Grid Accent 2" w:semiHidden="0" w:uiPriority="62" w:unhideWhenUsed="0"/>
+    <w:lsdException w:name="Medium Shading 1 Accent 2" w:semiHidden="0" w:uiPriority="63" w:unhideWhenUsed="0"/>
+    <w:lsdException w:name="Medium Shading 2 Accent 2" w:semiHidden="0" w:uiPriority="64" w:unhideWhenUsed="0"/>
+    <w:lsdException w:name="Medium List 1 Accent 2" w:semiHidden="0" w:uiPriority="65" w:unhideWhenUsed="0"/>
+    <w:lsdException w:name="Medium List 2 Accent 2" w:semiHidden="0" w:uiPriority="66" w:unhideWhenUsed="0"/>
+    <w:lsdException w:name="Medium Grid 1 Accent 2" w:semiHidden="0" w:uiPriority="67" w:unhideWhenUsed="0"/>
+    <w:lsdException w:name="Medium Grid 2 Accent 2" w:semiHidden="0" w:uiPriority="68" w:unhideWhenUsed="0"/>
+    <w:lsdException w:name="Medium Grid 3 Accent 2" w:semiHidden="0" w:uiPriority="69" w:unhideWhenUsed="0"/>
+    <w:lsdException w:name="Dark List Accent 2" w:semiHidden="0" w:uiPriority="70" w:unhideWhenUsed="0"/>
+    <w:lsdException w:name="Colorful Shading Accent 2" w:semiHidden="0" w:uiPriority="71" w:unhideWhenUsed="0"/>
+    <w:lsdException w:name="Colorful List Accent 2" w:semiHidden="0" w:uiPriority="72" w:unhideWhenUsed="0"/>
+    <w:lsdException w:name="Colorful Grid Accent 2" w:semiHidden="0" w:uiPriority="73" w:unhideWhenUsed="0"/>
+    <w:lsdException w:name="Light Shading Accent 3" w:semiHidden="0" w:uiPriority="60" w:unhideWhenUsed="0"/>
+    <w:lsdException w:name="Light List Accent 3" w:semiHidden="0" w:uiPriority="61" w:unhideWhenUsed="0"/>
+    <w:lsdException w:name="Light Grid Accent 3" w:semiHidden="0" w:uiPriority="62" w:unhideWhenUsed="0"/>
+    <w:lsdException w:name="Medium Shading 1 Accent 3" w:semiHidden="0" w:uiPriority="63" w:unhideWhenUsed="0"/>
+    <w:lsdException w:name="Medium Shading 2 Accent 3" w:semiHidden="0" w:uiPriority="64" w:unhideWhenUsed="0"/>
+    <w:lsdException w:name="Medium List 1 Accent 3" w:semiHidden="0" w:uiPriority="65" w:unhideWhenUsed="0"/>
+    <w:lsdException w:name="Medium List 2 Accent 3" w:semiHidden="0" w:uiPriority="66" w:unhideWhenUsed="0"/>
+    <w:lsdException w:name="Medium Grid 1 Accent 3" w:semiHidden="0" w:uiPriority="67" w:unhideWhenUsed="0"/>
+    <w:lsdException w:name="Medium Grid 2 Accent 3" w:semiHidden="0" w:uiPriority="68" w:unhideWhenUsed="0"/>
+    <w:lsdException w:name="Medium Grid 3 Accent 3" w:semiHidden="0" w:uiPriority="69" w:unhideWhenUsed="0"/>
+    <w:lsdException w:name="Dark List Accent 3" w:semiHidden="0" w:uiPriority="70" w:unhideWhenUsed="0"/>
+    <w:lsdException w:name="Colorful Shading Accent 3" w:semiHidden="0" w:uiPriority="71" w:unhideWhenUsed="0"/>
+    <w:lsdException w:name="Colorful List Accent 3" w:semiHidden="0" w:uiPriority="72" w:unhideWhenUsed="0"/>
+    <w:lsdException w:name="Colorful Grid Accent 3" w:semiHidden="0" w:uiPriority="73" w:unhideWhenUsed="0"/>
+    <w:lsdException w:name="Light Shading Accent 4" w:semiHidden="0" w:uiPriority="60" w:unhideWhenUsed="0"/>
+    <w:lsdException w:name="Light List Accent 4" w:semiHidden="0" w:uiPriority="61" w:unhideWhenUsed="0"/>
+    <w:lsdException w:name="Light Grid Accent 4" w:semiHidden="0" w:uiPriority="62" w:unhideWhenUsed="0"/>
+    <w:lsdException w:name="Medium Shading 1 Accent 4" w:semiHidden="0" w:uiPriority="63" w:unhideWhenUsed="0"/>
+    <w:lsdException w:name="Medium Shading 2 Accent 4" w:semiHidden="0" w:uiPriority="64" w:unhideWhenUsed="0"/>
+    <w:lsdException w:name="Medium List 1 Accent 4" w:semiHidden="0" w:uiPriority="65" w:unhideWhenUsed="0"/>
+    <w:lsdException w:name="Medium List 2 Accent 4" w:semiHidden="0" w:uiPriority="66" w:unhideWhenUsed="0"/>
+    <w:lsdException w:name="Medium Grid 1 Accent 4" w:semiHidden="0" w:uiPriority="67" w:unhideWhenUsed="0"/>
+    <w:lsdException w:name="Medium Grid 2 Accent 4" w:semiHidden="0" w:uiPriority="68" w:unhideWhenUsed="0"/>
+    <w:lsdException w:name="Medium Grid 3 Accent 4" w:semiHidden="0" w:uiPriority="69" w:unhideWhenUsed="0"/>
+    <w:lsdException w:name="Dark List Accent 4" w:semiHidden="0" w:uiPriority="70" w:unhideWhenUsed="0"/>
+    <w:lsdException w:name="Colorful Shading Accent 4" w:semiHidden="0" w:uiPriority="71" w:unhideWhenUsed="0"/>
+    <w:lsdException w:name="Colorful List Accent 4" w:semiHidden="0" w:uiPriority="72" w:unhideWhenUsed="0"/>
+    <w:lsdException w:name="Colorful Grid Accent 4" w:semiHidden="0" w:uiPriority="73" w:unhideWhenUsed="0"/>
+    <w:lsdException w:name="Light Shading Accent 5" w:semiHidden="0" w:uiPriority="60" w:unhideWhenUsed="0"/>
+    <w:lsdException w:name="Light List Accent 5" w:semiHidden="0" w:uiPriority="61" w:unhideWhenUsed="0"/>
+    <w:lsdException w:name="Light Grid Accent 5" w:semiHidden="0" w:uiPriority="62" w:unhideWhenUsed="0"/>
+    <w:lsdException w:name="Medium Shading 1 Accent 5" w:semiHidden="0" w:uiPriority="63" w:unhideWhenUsed="0"/>
+    <w:lsdException w:name="Medium Shading 2 Accent 5" w:semiHidden="0" w:uiPriority="64" w:unhideWhenUsed="0"/>
+    <w:lsdException w:name="Medium List 1 Accent 5" w:semiHidden="0" w:uiPriority="65" w:unhideWhenUsed="0"/>
+    <w:lsdException w:name="Medium List 2 Accent 5" w:semiHidden="0" w:uiPriority="66" w:unhideWhenUsed="0"/>
+    <w:lsdException w:name="Medium Grid 1 Accent 5" w:semiHidden="0" w:uiPriority="67" w:unhideWhenUsed="0"/>
+    <w:lsdException w:name="Medium Grid 2 Accent 5" w:semiHidden="0" w:uiPriority="68" w:unhideWhenUsed="0"/>
+    <w:lsdException w:name="Medium Grid 3 Accent 5" w:semiHidden="0" w:uiPriority="69" w:unhideWhenUsed="0"/>
+    <w:lsdException w:name="Dark List Accent 5" w:semiHidden="0" w:uiPriority="70" w:unhideWhenUsed="0"/>
+    <w:lsdException w:name="Colorful Shading Accent 5" w:semiHidden="0" w:uiPriority="71" w:unhideWhenUsed="0"/>
+    <w:lsdException w:name="Colorful List Accent 5" w:semiHidden="0" w:uiPriority="72" w:unhideWhenUsed="0"/>
+    <w:lsdException w:name="Colorful Grid Accent 5" w:semiHidden="0" w:uiPriority="73" w:unhideWhenUsed="0"/>
+    <w:lsdException w:name="Light Shading Accent 6" w:semiHidden="0" w:uiPriority="60" w:unhideWhenUsed="0"/>
+    <w:lsdException w:name="Light List Accent 6" w:semiHidden="0" w:uiPriority="61" w:unhideWhenUsed="0"/>
+    <w:lsdException w:name="Light Grid Accent 6" w:semiHidden="0" w:uiPriority="62" w:unhideWhenUsed="0"/>
+    <w:lsdException w:name="Medium Shading 1 Accent 6" w:semiHidden="0" w:uiPriority="63" w:unhideWhenUsed="0"/>
+    <w:lsdException w:name="Medium Shading 2 Accent 6" w:semiHidden="0" w:uiPriority="64" w:unhideWhenUsed="0"/>
+    <w:lsdException w:name="Medium List 1 Accent 6" w:semiHidden="0" w:uiPriority="65" w:unhideWhenUsed="0"/>
+    <w:lsdException w:name="Medium List 2 Accent 6" w:semiHidden="0" w:uiPriority="66" w:unhideWhenUsed="0"/>
+    <w:lsdException w:name="Medium Grid 1 Accent 6" w:semiHidden="0" w:uiPriority="67" w:unhideWhenUsed="0"/>
+    <w:lsdException w:name="Medium Grid 2 Accent 6" w:semiHidden="0" w:uiPriority="68" w:unhideWhenUsed="0"/>
+    <w:lsdException w:name="Medium Grid 3 Accent 6" w:semiHidden="0" w:uiPriority="69" w:unhideWhenUsed="0"/>
+    <w:lsdException w:name="Dark List Accent 6" w:semiHidden="0" w:uiPriority="70" w:unhideWhenUsed="0"/>
+    <w:lsdException w:name="Colorful Shading Accent 6" w:semiHidden="0" w:uiPriority="71" w:unhideWhenUsed="0"/>
+    <w:lsdException w:name="Colorful List Accent 6" w:semiHidden="0" w:uiPriority="72" w:unhideWhenUsed="0"/>
+    <w:lsdException w:name="Colorful Grid Accent 6" w:semiHidden="0" w:uiPriority="73" w:unhideWhenUsed="0"/>
+    <w:lsdException w:name="Subtle Emphasis" w:semiHidden="0" w:uiPriority="19" w:unhideWhenUsed="0" w:qFormat="1"/>
+    <w:lsdException w:name="Intense Emphasis" w:semiHidden="0" w:uiPriority="21" w:unhideWhenUsed="0" w:qFormat="1"/>
+    <w:lsdException w:name="Subtle Reference" w:semiHidden="0" w:uiPriority="31" w:unhideWhenUsed="0" w:qFormat="1"/>
+    <w:lsdException w:name="Intense Reference" w:semiHidden="0" w:uiPriority="32" w:unhideWhenUsed="0" w:qFormat="1"/>
+    <w:lsdException w:name="Book Title" w:semiHidden="0" w:uiPriority="33" w:unhideWhenUsed="0" w:qFormat="1"/>
+    <w:lsdException w:name="Bibliography" w:uiPriority="37"/>
+    <w:lsdException w:name="TOC Heading" w:uiPriority="39" w:qFormat="1"/>
   </w:latentStyles>
   <w:style w:type="paragraph" w:default="1" w:styleId="Normal">
     <w:name w:val="Normal"/>

</xml_diff>

<commit_message>
Memo and TODO list update
Updated the memo, TODO list, and Weight List with the information I had.
</commit_message>
<xml_diff>
--- a/Documentation/Memos/Memo - Week 4.docx
+++ b/Documentation/Memos/Memo - Week 4.docx
@@ -92,7 +92,7 @@
         <w:rPr>
           <w:noProof/>
         </w:rPr>
-        <w:t>January 8, 2015</w:t>
+        <w:t>January 9, 2015</w:t>
       </w:r>
       <w:r>
         <w:fldChar w:fldCharType="end"/>
@@ -378,6 +378,8 @@
       <w:r>
         <w:t>Materials research for chassis/mounting bay</w:t>
       </w:r>
+      <w:bookmarkStart w:id="0" w:name="_GoBack"/>
+      <w:bookmarkEnd w:id="0"/>
     </w:p>
     <w:p>
       <w:pPr>
@@ -584,7 +586,7 @@
               <w:jc w:val="center"/>
             </w:pPr>
             <w:r>
-              <w:t>23</w:t>
+              <w:t>27</w:t>
             </w:r>
           </w:p>
         </w:tc>
@@ -742,7 +744,7 @@
               <w:pStyle w:val="NoSpacing"/>
             </w:pPr>
             <w:r>
-              <w:t>1/8/2015</w:t>
+              <w:t>Over Break Weeks</w:t>
             </w:r>
           </w:p>
         </w:tc>
@@ -755,7 +757,7 @@
               <w:pStyle w:val="NoSpacing"/>
             </w:pPr>
             <w:r>
-              <w:t>Logan, Tyler</w:t>
+              <w:t>Justin</w:t>
             </w:r>
           </w:p>
         </w:tc>
@@ -768,7 +770,15 @@
               <w:pStyle w:val="NoSpacing"/>
             </w:pPr>
             <w:r>
-              <w:t>Software and Modelling meeting</w:t>
+              <w:t>Leg Designing</w:t>
+            </w:r>
+          </w:p>
+          <w:p>
+            <w:pPr>
+              <w:pStyle w:val="NoSpacing"/>
+            </w:pPr>
+            <w:r>
+              <w:t>Chassis Update</w:t>
             </w:r>
           </w:p>
         </w:tc>
@@ -781,7 +791,7 @@
               <w:pStyle w:val="NoSpacing"/>
             </w:pPr>
             <w:r>
-              <w:t>1</w:t>
+              <w:t>4</w:t>
             </w:r>
           </w:p>
         </w:tc>
@@ -807,7 +817,7 @@
               <w:pStyle w:val="NoSpacing"/>
             </w:pPr>
             <w:r>
-              <w:t>1/5/2015</w:t>
+              <w:t>1/8/2015</w:t>
             </w:r>
           </w:p>
         </w:tc>
@@ -820,7 +830,7 @@
               <w:pStyle w:val="NoSpacing"/>
             </w:pPr>
             <w:r>
-              <w:t>Tyler</w:t>
+              <w:t>Logan, Tyler</w:t>
             </w:r>
           </w:p>
         </w:tc>
@@ -833,7 +843,7 @@
               <w:pStyle w:val="NoSpacing"/>
             </w:pPr>
             <w:r>
-              <w:t>Communication System Work</w:t>
+              <w:t>Software and Modelling meeting</w:t>
             </w:r>
           </w:p>
         </w:tc>
@@ -846,7 +856,7 @@
               <w:pStyle w:val="NoSpacing"/>
             </w:pPr>
             <w:r>
-              <w:t>2</w:t>
+              <w:t>1</w:t>
             </w:r>
           </w:p>
         </w:tc>
@@ -872,6 +882,75 @@
               <w:pStyle w:val="NoSpacing"/>
             </w:pPr>
             <w:r>
+              <w:t>1/5/2015</w:t>
+            </w:r>
+          </w:p>
+        </w:tc>
+        <w:tc>
+          <w:tcPr>
+            <w:tcW w:w="1915" w:type="dxa"/>
+          </w:tcPr>
+          <w:p>
+            <w:pPr>
+              <w:pStyle w:val="NoSpacing"/>
+            </w:pPr>
+            <w:r>
+              <w:t>Tyler</w:t>
+            </w:r>
+          </w:p>
+        </w:tc>
+        <w:tc>
+          <w:tcPr>
+            <w:tcW w:w="2044" w:type="dxa"/>
+          </w:tcPr>
+          <w:p>
+            <w:pPr>
+              <w:pStyle w:val="NoSpacing"/>
+            </w:pPr>
+            <w:r>
+              <w:t>Communication System Work</w:t>
+            </w:r>
+          </w:p>
+        </w:tc>
+        <w:tc>
+          <w:tcPr>
+            <w:tcW w:w="1915" w:type="dxa"/>
+          </w:tcPr>
+          <w:p>
+            <w:pPr>
+              <w:pStyle w:val="NoSpacing"/>
+            </w:pPr>
+            <w:r>
+              <w:t>2</w:t>
+            </w:r>
+          </w:p>
+        </w:tc>
+        <w:tc>
+          <w:tcPr>
+            <w:tcW w:w="1916" w:type="dxa"/>
+            <w:vMerge/>
+          </w:tcPr>
+          <w:p>
+            <w:pPr>
+              <w:pStyle w:val="NoSpacing"/>
+            </w:pPr>
+          </w:p>
+        </w:tc>
+      </w:tr>
+      <w:tr>
+        <w:trPr>
+          <w:trHeight w:val="359"/>
+        </w:trPr>
+        <w:tc>
+          <w:tcPr>
+            <w:tcW w:w="1915" w:type="dxa"/>
+          </w:tcPr>
+          <w:p>
+            <w:pPr>
+              <w:pStyle w:val="NoSpacing"/>
+            </w:pPr>
+            <w:r>
+              <w:lastRenderedPageBreak/>
               <w:t>1/1/2015 – 1/8/2015</w:t>
             </w:r>
           </w:p>
@@ -937,8 +1016,6 @@
       <w:pPr>
         <w:spacing w:line="240" w:lineRule="auto"/>
       </w:pPr>
-      <w:bookmarkStart w:id="0" w:name="_GoBack"/>
-      <w:bookmarkEnd w:id="0"/>
     </w:p>
     <w:sectPr>
       <w:footerReference w:type="default" r:id="rId8"/>
@@ -1675,7 +1752,6 @@
       <w:spacing w:after="0" w:line="240" w:lineRule="auto"/>
     </w:pPr>
     <w:tblPr>
-      <w:tblInd w:w="0" w:type="dxa"/>
       <w:tblBorders>
         <w:top w:val="single" w:sz="4" w:space="0" w:color="auto"/>
         <w:left w:val="single" w:sz="4" w:space="0" w:color="auto"/>
@@ -1684,12 +1760,6 @@
         <w:insideH w:val="single" w:sz="4" w:space="0" w:color="auto"/>
         <w:insideV w:val="single" w:sz="4" w:space="0" w:color="auto"/>
       </w:tblBorders>
-      <w:tblCellMar>
-        <w:top w:w="0" w:type="dxa"/>
-        <w:left w:w="108" w:type="dxa"/>
-        <w:bottom w:w="0" w:type="dxa"/>
-        <w:right w:w="108" w:type="dxa"/>
-      </w:tblCellMar>
     </w:tblPr>
   </w:style>
   <w:style w:type="paragraph" w:styleId="NoSpacing">
@@ -1985,7 +2055,6 @@
       <w:spacing w:after="0" w:line="240" w:lineRule="auto"/>
     </w:pPr>
     <w:tblPr>
-      <w:tblInd w:w="0" w:type="dxa"/>
       <w:tblBorders>
         <w:top w:val="single" w:sz="4" w:space="0" w:color="auto"/>
         <w:left w:val="single" w:sz="4" w:space="0" w:color="auto"/>
@@ -1994,12 +2063,6 @@
         <w:insideH w:val="single" w:sz="4" w:space="0" w:color="auto"/>
         <w:insideV w:val="single" w:sz="4" w:space="0" w:color="auto"/>
       </w:tblBorders>
-      <w:tblCellMar>
-        <w:top w:w="0" w:type="dxa"/>
-        <w:left w:w="108" w:type="dxa"/>
-        <w:bottom w:w="0" w:type="dxa"/>
-        <w:right w:w="108" w:type="dxa"/>
-      </w:tblCellMar>
     </w:tblPr>
   </w:style>
   <w:style w:type="paragraph" w:styleId="NoSpacing">

</xml_diff>

<commit_message>
Powerpoint, TODO List, Memo4
Powerpoint controls and software slides added

TODO list (color updated)

Memo 4 Goals removed since they have not been decided.
</commit_message>
<xml_diff>
--- a/Documentation/Memos/Memo - Week 4.docx
+++ b/Documentation/Memos/Memo - Week 4.docx
@@ -1,6 +1,6 @@
 
 <file path=word/document.xml><?xml version="1.0" encoding="utf-8"?>
-<w:document xmlns:wpc="http://schemas.microsoft.com/office/word/2010/wordprocessingCanvas" xmlns:mc="http://schemas.openxmlformats.org/markup-compatibility/2006" xmlns:o="urn:schemas-microsoft-com:office:office" xmlns:r="http://schemas.openxmlformats.org/officeDocument/2006/relationships" xmlns:m="http://schemas.openxmlformats.org/officeDocument/2006/math" xmlns:v="urn:schemas-microsoft-com:vml" xmlns:wp14="http://schemas.microsoft.com/office/word/2010/wordprocessingDrawing" xmlns:wp="http://schemas.openxmlformats.org/drawingml/2006/wordprocessingDrawing" xmlns:w10="urn:schemas-microsoft-com:office:word" xmlns:w="http://schemas.openxmlformats.org/wordprocessingml/2006/main" xmlns:w14="http://schemas.microsoft.com/office/word/2010/wordml" xmlns:wpg="http://schemas.microsoft.com/office/word/2010/wordprocessingGroup" xmlns:wpi="http://schemas.microsoft.com/office/word/2010/wordprocessingInk" xmlns:wne="http://schemas.microsoft.com/office/word/2006/wordml" xmlns:wps="http://schemas.microsoft.com/office/word/2010/wordprocessingShape" mc:Ignorable="w14 wp14">
+<w:document xmlns:wpc="http://schemas.microsoft.com/office/word/2010/wordprocessingCanvas" xmlns:mc="http://schemas.openxmlformats.org/markup-compatibility/2006" xmlns:o="urn:schemas-microsoft-com:office:office" xmlns:r="http://schemas.openxmlformats.org/officeDocument/2006/relationships" xmlns:m="http://schemas.openxmlformats.org/officeDocument/2006/math" xmlns:v="urn:schemas-microsoft-com:vml" xmlns:wp14="http://schemas.microsoft.com/office/word/2010/wordprocessingDrawing" xmlns:wp="http://schemas.openxmlformats.org/drawingml/2006/wordprocessingDrawing" xmlns:w10="urn:schemas-microsoft-com:office:word" xmlns:w="http://schemas.openxmlformats.org/wordprocessingml/2006/main" xmlns:w14="http://schemas.microsoft.com/office/word/2010/wordml" xmlns:w15="http://schemas.microsoft.com/office/word/2012/wordml" xmlns:wpg="http://schemas.microsoft.com/office/word/2010/wordprocessingGroup" xmlns:wpi="http://schemas.microsoft.com/office/word/2010/wordprocessingInk" xmlns:wne="http://schemas.microsoft.com/office/word/2006/wordml" xmlns:wps="http://schemas.microsoft.com/office/word/2010/wordprocessingShape" mc:Ignorable="w14 w15 wp14">
   <w:body>
     <w:p>
       <w:pPr>
@@ -177,9 +177,9 @@
               </wp:anchor>
             </w:drawing>
           </mc:Choice>
-          <mc:Fallback xmlns:w15="http://schemas.microsoft.com/office/word/2012/wordml">
+          <mc:Fallback>
             <w:pict>
-              <v:line w14:anchorId="172A9179" id="Straight Connector 1" o:spid="_x0000_s1026" style="position:absolute;z-index:251659264;visibility:visible;mso-wrap-style:square;mso-width-percent:0;mso-wrap-distance-left:9pt;mso-wrap-distance-top:0;mso-wrap-distance-right:9pt;mso-wrap-distance-bottom:0;mso-position-horizontal:absolute;mso-position-horizontal-relative:text;mso-position-vertical:absolute;mso-position-vertical-relative:text;mso-width-percent:0;mso-width-relative:margin" from="-51.6pt,11.95pt" to="515.4pt,11.95pt" o:gfxdata="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" strokecolor="black [3040]"/>
+              <v:line w14:anchorId="570F975E" id="Straight Connector 1" o:spid="_x0000_s1026" style="position:absolute;z-index:251659264;visibility:visible;mso-wrap-style:square;mso-width-percent:0;mso-wrap-distance-left:9pt;mso-wrap-distance-top:0;mso-wrap-distance-right:9pt;mso-wrap-distance-bottom:0;mso-position-horizontal:absolute;mso-position-horizontal-relative:text;mso-position-vertical:absolute;mso-position-vertical-relative:text;mso-width-percent:0;mso-width-relative:margin" from="-51.6pt,11.95pt" to="515.4pt,11.95pt" o:gfxdata="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" strokecolor="black [3040]"/>
             </w:pict>
           </mc:Fallback>
         </mc:AlternateContent>
@@ -262,6 +262,8 @@
       <w:r>
         <w:t>imulation</w:t>
       </w:r>
+      <w:bookmarkStart w:id="0" w:name="_GoBack"/>
+      <w:bookmarkEnd w:id="0"/>
     </w:p>
     <w:p>
       <w:pPr>
@@ -309,26 +311,6 @@
     </w:p>
     <w:p>
       <w:pPr>
-        <w:spacing w:line="240" w:lineRule="auto"/>
-        <w:rPr>
-          <w:b/>
-        </w:rPr>
-      </w:pPr>
-      <w:r>
-        <w:rPr>
-          <w:b/>
-        </w:rPr>
-        <w:t>Goals for Break</w:t>
-      </w:r>
-      <w:r>
-        <w:rPr>
-          <w:b/>
-        </w:rPr>
-        <w:t>:</w:t>
-      </w:r>
-    </w:p>
-    <w:p>
-      <w:pPr>
         <w:pStyle w:val="ListParagraph"/>
         <w:numPr>
           <w:ilvl w:val="1"/>
@@ -337,7 +319,27 @@
         <w:spacing w:line="240" w:lineRule="auto"/>
       </w:pPr>
       <w:r>
-        <w:t>Synthesize shoulder joints</w:t>
+        <w:t>Chassis and Leg Design Work</w:t>
+      </w:r>
+    </w:p>
+    <w:p>
+      <w:pPr>
+        <w:spacing w:line="240" w:lineRule="auto"/>
+        <w:rPr>
+          <w:b/>
+        </w:rPr>
+      </w:pPr>
+      <w:r>
+        <w:rPr>
+          <w:b/>
+        </w:rPr>
+        <w:t>Goals for Break</w:t>
+      </w:r>
+      <w:r>
+        <w:rPr>
+          <w:b/>
+        </w:rPr>
+        <w:t>:</w:t>
       </w:r>
     </w:p>
     <w:p>
@@ -350,56 +352,7 @@
         <w:spacing w:line="240" w:lineRule="auto"/>
       </w:pPr>
       <w:r>
-        <w:t>Develop robot wireless control mechanism</w:t>
-      </w:r>
-    </w:p>
-    <w:p>
-      <w:pPr>
-        <w:pStyle w:val="ListParagraph"/>
-        <w:numPr>
-          <w:ilvl w:val="1"/>
-          <w:numId w:val="2"/>
-        </w:numPr>
-        <w:spacing w:line="240" w:lineRule="auto"/>
-      </w:pPr>
-      <w:r>
-        <w:t>Upload masses and moments for robot components</w:t>
-      </w:r>
-    </w:p>
-    <w:p>
-      <w:pPr>
-        <w:pStyle w:val="ListParagraph"/>
-        <w:numPr>
-          <w:ilvl w:val="1"/>
-          <w:numId w:val="2"/>
-        </w:numPr>
-        <w:spacing w:line="240" w:lineRule="auto"/>
-      </w:pPr>
-      <w:r>
-        <w:t>Materials research for chassis/mounting bay</w:t>
-      </w:r>
-      <w:bookmarkStart w:id="0" w:name="_GoBack"/>
-      <w:bookmarkEnd w:id="0"/>
-    </w:p>
-    <w:p>
-      <w:pPr>
-        <w:pStyle w:val="ListParagraph"/>
-        <w:numPr>
-          <w:ilvl w:val="1"/>
-          <w:numId w:val="2"/>
-        </w:numPr>
-        <w:spacing w:line="240" w:lineRule="auto"/>
-      </w:pPr>
-      <w:r>
-        <w:t xml:space="preserve">Begin work on </w:t>
-      </w:r>
-      <w:proofErr w:type="spellStart"/>
-      <w:r>
-        <w:t>powerpoint</w:t>
-      </w:r>
-      <w:proofErr w:type="spellEnd"/>
-      <w:r>
-        <w:t xml:space="preserve"> presentation</w:t>
+        <w:t>Presentation in Senior Design Lecture</w:t>
       </w:r>
     </w:p>
     <w:tbl>
@@ -950,7 +903,6 @@
               <w:pStyle w:val="NoSpacing"/>
             </w:pPr>
             <w:r>
-              <w:lastRenderedPageBreak/>
               <w:t>1/1/2015 – 1/8/2015</w:t>
             </w:r>
           </w:p>
@@ -1029,7 +981,7 @@
 </file>
 
 <file path=word/endnotes.xml><?xml version="1.0" encoding="utf-8"?>
-<w:endnotes xmlns:wpc="http://schemas.microsoft.com/office/word/2010/wordprocessingCanvas" xmlns:mc="http://schemas.openxmlformats.org/markup-compatibility/2006" xmlns:o="urn:schemas-microsoft-com:office:office" xmlns:r="http://schemas.openxmlformats.org/officeDocument/2006/relationships" xmlns:m="http://schemas.openxmlformats.org/officeDocument/2006/math" xmlns:v="urn:schemas-microsoft-com:vml" xmlns:wp14="http://schemas.microsoft.com/office/word/2010/wordprocessingDrawing" xmlns:wp="http://schemas.openxmlformats.org/drawingml/2006/wordprocessingDrawing" xmlns:w10="urn:schemas-microsoft-com:office:word" xmlns:w="http://schemas.openxmlformats.org/wordprocessingml/2006/main" xmlns:w14="http://schemas.microsoft.com/office/word/2010/wordml" xmlns:wpg="http://schemas.microsoft.com/office/word/2010/wordprocessingGroup" xmlns:wpi="http://schemas.microsoft.com/office/word/2010/wordprocessingInk" xmlns:wne="http://schemas.microsoft.com/office/word/2006/wordml" xmlns:wps="http://schemas.microsoft.com/office/word/2010/wordprocessingShape" mc:Ignorable="w14 wp14">
+<w:endnotes xmlns:wpc="http://schemas.microsoft.com/office/word/2010/wordprocessingCanvas" xmlns:mc="http://schemas.openxmlformats.org/markup-compatibility/2006" xmlns:o="urn:schemas-microsoft-com:office:office" xmlns:r="http://schemas.openxmlformats.org/officeDocument/2006/relationships" xmlns:m="http://schemas.openxmlformats.org/officeDocument/2006/math" xmlns:v="urn:schemas-microsoft-com:vml" xmlns:wp14="http://schemas.microsoft.com/office/word/2010/wordprocessingDrawing" xmlns:wp="http://schemas.openxmlformats.org/drawingml/2006/wordprocessingDrawing" xmlns:w10="urn:schemas-microsoft-com:office:word" xmlns:w="http://schemas.openxmlformats.org/wordprocessingml/2006/main" xmlns:w14="http://schemas.microsoft.com/office/word/2010/wordml" xmlns:w15="http://schemas.microsoft.com/office/word/2012/wordml" xmlns:wpg="http://schemas.microsoft.com/office/word/2010/wordprocessingGroup" xmlns:wpi="http://schemas.microsoft.com/office/word/2010/wordprocessingInk" xmlns:wne="http://schemas.microsoft.com/office/word/2006/wordml" xmlns:wps="http://schemas.microsoft.com/office/word/2010/wordprocessingShape" mc:Ignorable="w14 w15 wp14">
   <w:endnote w:type="separator" w:id="-1">
     <w:p>
       <w:pPr>
@@ -1054,7 +1006,7 @@
 </file>
 
 <file path=word/footer1.xml><?xml version="1.0" encoding="utf-8"?>
-<w:ftr xmlns:wpc="http://schemas.microsoft.com/office/word/2010/wordprocessingCanvas" xmlns:mc="http://schemas.openxmlformats.org/markup-compatibility/2006" xmlns:o="urn:schemas-microsoft-com:office:office" xmlns:r="http://schemas.openxmlformats.org/officeDocument/2006/relationships" xmlns:m="http://schemas.openxmlformats.org/officeDocument/2006/math" xmlns:v="urn:schemas-microsoft-com:vml" xmlns:wp14="http://schemas.microsoft.com/office/word/2010/wordprocessingDrawing" xmlns:wp="http://schemas.openxmlformats.org/drawingml/2006/wordprocessingDrawing" xmlns:w10="urn:schemas-microsoft-com:office:word" xmlns:w="http://schemas.openxmlformats.org/wordprocessingml/2006/main" xmlns:w14="http://schemas.microsoft.com/office/word/2010/wordml" xmlns:wpg="http://schemas.microsoft.com/office/word/2010/wordprocessingGroup" xmlns:wpi="http://schemas.microsoft.com/office/word/2010/wordprocessingInk" xmlns:wne="http://schemas.microsoft.com/office/word/2006/wordml" xmlns:wps="http://schemas.microsoft.com/office/word/2010/wordprocessingShape" mc:Ignorable="w14 wp14">
+<w:ftr xmlns:wpc="http://schemas.microsoft.com/office/word/2010/wordprocessingCanvas" xmlns:mc="http://schemas.openxmlformats.org/markup-compatibility/2006" xmlns:o="urn:schemas-microsoft-com:office:office" xmlns:r="http://schemas.openxmlformats.org/officeDocument/2006/relationships" xmlns:m="http://schemas.openxmlformats.org/officeDocument/2006/math" xmlns:v="urn:schemas-microsoft-com:vml" xmlns:wp14="http://schemas.microsoft.com/office/word/2010/wordprocessingDrawing" xmlns:wp="http://schemas.openxmlformats.org/drawingml/2006/wordprocessingDrawing" xmlns:w10="urn:schemas-microsoft-com:office:word" xmlns:w="http://schemas.openxmlformats.org/wordprocessingml/2006/main" xmlns:w14="http://schemas.microsoft.com/office/word/2010/wordml" xmlns:w15="http://schemas.microsoft.com/office/word/2012/wordml" xmlns:wpg="http://schemas.microsoft.com/office/word/2010/wordprocessingGroup" xmlns:wpi="http://schemas.microsoft.com/office/word/2010/wordprocessingInk" xmlns:wne="http://schemas.microsoft.com/office/word/2006/wordml" xmlns:wps="http://schemas.microsoft.com/office/word/2010/wordprocessingShape" mc:Ignorable="w14 w15 wp14">
   <w:p>
     <w:pPr>
       <w:pStyle w:val="Footer"/>
@@ -1135,7 +1087,7 @@
 </file>
 
 <file path=word/footnotes.xml><?xml version="1.0" encoding="utf-8"?>
-<w:footnotes xmlns:wpc="http://schemas.microsoft.com/office/word/2010/wordprocessingCanvas" xmlns:mc="http://schemas.openxmlformats.org/markup-compatibility/2006" xmlns:o="urn:schemas-microsoft-com:office:office" xmlns:r="http://schemas.openxmlformats.org/officeDocument/2006/relationships" xmlns:m="http://schemas.openxmlformats.org/officeDocument/2006/math" xmlns:v="urn:schemas-microsoft-com:vml" xmlns:wp14="http://schemas.microsoft.com/office/word/2010/wordprocessingDrawing" xmlns:wp="http://schemas.openxmlformats.org/drawingml/2006/wordprocessingDrawing" xmlns:w10="urn:schemas-microsoft-com:office:word" xmlns:w="http://schemas.openxmlformats.org/wordprocessingml/2006/main" xmlns:w14="http://schemas.microsoft.com/office/word/2010/wordml" xmlns:wpg="http://schemas.microsoft.com/office/word/2010/wordprocessingGroup" xmlns:wpi="http://schemas.microsoft.com/office/word/2010/wordprocessingInk" xmlns:wne="http://schemas.microsoft.com/office/word/2006/wordml" xmlns:wps="http://schemas.microsoft.com/office/word/2010/wordprocessingShape" mc:Ignorable="w14 wp14">
+<w:footnotes xmlns:wpc="http://schemas.microsoft.com/office/word/2010/wordprocessingCanvas" xmlns:mc="http://schemas.openxmlformats.org/markup-compatibility/2006" xmlns:o="urn:schemas-microsoft-com:office:office" xmlns:r="http://schemas.openxmlformats.org/officeDocument/2006/relationships" xmlns:m="http://schemas.openxmlformats.org/officeDocument/2006/math" xmlns:v="urn:schemas-microsoft-com:vml" xmlns:wp14="http://schemas.microsoft.com/office/word/2010/wordprocessingDrawing" xmlns:wp="http://schemas.openxmlformats.org/drawingml/2006/wordprocessingDrawing" xmlns:w10="urn:schemas-microsoft-com:office:word" xmlns:w="http://schemas.openxmlformats.org/wordprocessingml/2006/main" xmlns:w14="http://schemas.microsoft.com/office/word/2010/wordml" xmlns:w15="http://schemas.microsoft.com/office/word/2012/wordml" xmlns:wpg="http://schemas.microsoft.com/office/word/2010/wordprocessingGroup" xmlns:wpi="http://schemas.microsoft.com/office/word/2010/wordprocessingInk" xmlns:wne="http://schemas.microsoft.com/office/word/2006/wordml" xmlns:wps="http://schemas.microsoft.com/office/word/2010/wordprocessingShape" mc:Ignorable="w14 w15 wp14">
   <w:footnote w:type="separator" w:id="-1">
     <w:p>
       <w:pPr>
@@ -1160,7 +1112,7 @@
 </file>
 
 <file path=word/numbering.xml><?xml version="1.0" encoding="utf-8"?>
-<w:numbering xmlns:wpc="http://schemas.microsoft.com/office/word/2010/wordprocessingCanvas" xmlns:mc="http://schemas.openxmlformats.org/markup-compatibility/2006" xmlns:o="urn:schemas-microsoft-com:office:office" xmlns:r="http://schemas.openxmlformats.org/officeDocument/2006/relationships" xmlns:m="http://schemas.openxmlformats.org/officeDocument/2006/math" xmlns:v="urn:schemas-microsoft-com:vml" xmlns:wp14="http://schemas.microsoft.com/office/word/2010/wordprocessingDrawing" xmlns:wp="http://schemas.openxmlformats.org/drawingml/2006/wordprocessingDrawing" xmlns:w10="urn:schemas-microsoft-com:office:word" xmlns:w="http://schemas.openxmlformats.org/wordprocessingml/2006/main" xmlns:w14="http://schemas.microsoft.com/office/word/2010/wordml" xmlns:wpg="http://schemas.microsoft.com/office/word/2010/wordprocessingGroup" xmlns:wpi="http://schemas.microsoft.com/office/word/2010/wordprocessingInk" xmlns:wne="http://schemas.microsoft.com/office/word/2006/wordml" xmlns:wps="http://schemas.microsoft.com/office/word/2010/wordprocessingShape" mc:Ignorable="w14 wp14">
+<w:numbering xmlns:wpc="http://schemas.microsoft.com/office/word/2010/wordprocessingCanvas" xmlns:mc="http://schemas.openxmlformats.org/markup-compatibility/2006" xmlns:o="urn:schemas-microsoft-com:office:office" xmlns:r="http://schemas.openxmlformats.org/officeDocument/2006/relationships" xmlns:m="http://schemas.openxmlformats.org/officeDocument/2006/math" xmlns:v="urn:schemas-microsoft-com:vml" xmlns:wp14="http://schemas.microsoft.com/office/word/2010/wordprocessingDrawing" xmlns:wp="http://schemas.openxmlformats.org/drawingml/2006/wordprocessingDrawing" xmlns:w10="urn:schemas-microsoft-com:office:word" xmlns:w="http://schemas.openxmlformats.org/wordprocessingml/2006/main" xmlns:w14="http://schemas.microsoft.com/office/word/2010/wordml" xmlns:w15="http://schemas.microsoft.com/office/word/2012/wordml" xmlns:wpg="http://schemas.microsoft.com/office/word/2010/wordprocessingGroup" xmlns:wpi="http://schemas.microsoft.com/office/word/2010/wordprocessingInk" xmlns:wne="http://schemas.microsoft.com/office/word/2006/wordml" xmlns:wps="http://schemas.microsoft.com/office/word/2010/wordprocessingShape" mc:Ignorable="w14 w15 wp14">
   <w:abstractNum w:abstractNumId="0">
     <w:nsid w:val="12976067"/>
     <w:multiLevelType w:val="hybridMultilevel"/>
@@ -1513,7 +1465,7 @@
 </file>
 
 <file path=word/styles.xml><?xml version="1.0" encoding="utf-8"?>
-<w:styles xmlns:mc="http://schemas.openxmlformats.org/markup-compatibility/2006" xmlns:r="http://schemas.openxmlformats.org/officeDocument/2006/relationships" xmlns:w="http://schemas.openxmlformats.org/wordprocessingml/2006/main" xmlns:w14="http://schemas.microsoft.com/office/word/2010/wordml" mc:Ignorable="w14">
+<w:styles xmlns:mc="http://schemas.openxmlformats.org/markup-compatibility/2006" xmlns:r="http://schemas.openxmlformats.org/officeDocument/2006/relationships" xmlns:w="http://schemas.openxmlformats.org/wordprocessingml/2006/main" xmlns:w14="http://schemas.microsoft.com/office/word/2010/wordml" xmlns:w15="http://schemas.microsoft.com/office/word/2012/wordml" mc:Ignorable="w14 w15">
   <w:docDefaults>
     <w:rPrDefault>
       <w:rPr>
@@ -1529,144 +1481,378 @@
       </w:pPr>
     </w:pPrDefault>
   </w:docDefaults>
-  <w:latentStyles w:defLockedState="0" w:defUIPriority="99" w:defSemiHidden="1" w:defUnhideWhenUsed="1" w:defQFormat="0" w:count="267">
-    <w:lsdException w:name="Normal" w:semiHidden="0" w:uiPriority="0" w:unhideWhenUsed="0" w:qFormat="1"/>
-    <w:lsdException w:name="heading 1" w:semiHidden="0" w:uiPriority="9" w:unhideWhenUsed="0" w:qFormat="1"/>
-    <w:lsdException w:name="heading 2" w:uiPriority="9" w:qFormat="1"/>
-    <w:lsdException w:name="heading 3" w:uiPriority="9" w:qFormat="1"/>
-    <w:lsdException w:name="heading 4" w:uiPriority="9" w:qFormat="1"/>
-    <w:lsdException w:name="heading 5" w:uiPriority="9" w:qFormat="1"/>
-    <w:lsdException w:name="heading 6" w:uiPriority="9" w:qFormat="1"/>
-    <w:lsdException w:name="heading 7" w:uiPriority="9" w:qFormat="1"/>
-    <w:lsdException w:name="heading 8" w:uiPriority="9" w:qFormat="1"/>
-    <w:lsdException w:name="heading 9" w:uiPriority="9" w:qFormat="1"/>
-    <w:lsdException w:name="toc 1" w:uiPriority="39"/>
-    <w:lsdException w:name="toc 2" w:uiPriority="39"/>
-    <w:lsdException w:name="toc 3" w:uiPriority="39"/>
-    <w:lsdException w:name="toc 4" w:uiPriority="39"/>
-    <w:lsdException w:name="toc 5" w:uiPriority="39"/>
-    <w:lsdException w:name="toc 6" w:uiPriority="39"/>
-    <w:lsdException w:name="toc 7" w:uiPriority="39"/>
-    <w:lsdException w:name="toc 8" w:uiPriority="39"/>
-    <w:lsdException w:name="toc 9" w:uiPriority="39"/>
-    <w:lsdException w:name="caption" w:uiPriority="35" w:qFormat="1"/>
-    <w:lsdException w:name="Title" w:semiHidden="0" w:uiPriority="10" w:unhideWhenUsed="0" w:qFormat="1"/>
-    <w:lsdException w:name="Default Paragraph Font" w:uiPriority="1"/>
-    <w:lsdException w:name="Subtitle" w:semiHidden="0" w:uiPriority="11" w:unhideWhenUsed="0" w:qFormat="1"/>
-    <w:lsdException w:name="Strong" w:semiHidden="0" w:uiPriority="22" w:unhideWhenUsed="0" w:qFormat="1"/>
-    <w:lsdException w:name="Emphasis" w:semiHidden="0" w:uiPriority="20" w:unhideWhenUsed="0" w:qFormat="1"/>
-    <w:lsdException w:name="Table Grid" w:semiHidden="0" w:uiPriority="59" w:unhideWhenUsed="0"/>
-    <w:lsdException w:name="Placeholder Text" w:unhideWhenUsed="0"/>
-    <w:lsdException w:name="No Spacing" w:semiHidden="0" w:uiPriority="1" w:unhideWhenUsed="0" w:qFormat="1"/>
-    <w:lsdException w:name="Light Shading" w:semiHidden="0" w:uiPriority="60" w:unhideWhenUsed="0"/>
-    <w:lsdException w:name="Light List" w:semiHidden="0" w:uiPriority="61" w:unhideWhenUsed="0"/>
-    <w:lsdException w:name="Light Grid" w:semiHidden="0" w:uiPriority="62" w:unhideWhenUsed="0"/>
-    <w:lsdException w:name="Medium Shading 1" w:semiHidden="0" w:uiPriority="63" w:unhideWhenUsed="0"/>
-    <w:lsdException w:name="Medium Shading 2" w:semiHidden="0" w:uiPriority="64" w:unhideWhenUsed="0"/>
-    <w:lsdException w:name="Medium List 1" w:semiHidden="0" w:uiPriority="65" w:unhideWhenUsed="0"/>
-    <w:lsdException w:name="Medium List 2" w:semiHidden="0" w:uiPriority="66" w:unhideWhenUsed="0"/>
-    <w:lsdException w:name="Medium Grid 1" w:semiHidden="0" w:uiPriority="67" w:unhideWhenUsed="0"/>
-    <w:lsdException w:name="Medium Grid 2" w:semiHidden="0" w:uiPriority="68" w:unhideWhenUsed="0"/>
-    <w:lsdException w:name="Medium Grid 3" w:semiHidden="0" w:uiPriority="69" w:unhideWhenUsed="0"/>
-    <w:lsdException w:name="Dark List" w:semiHidden="0" w:uiPriority="70" w:unhideWhenUsed="0"/>
-    <w:lsdException w:name="Colorful Shading" w:semiHidden="0" w:uiPriority="71" w:unhideWhenUsed="0"/>
-    <w:lsdException w:name="Colorful List" w:semiHidden="0" w:uiPriority="72" w:unhideWhenUsed="0"/>
-    <w:lsdException w:name="Colorful Grid" w:semiHidden="0" w:uiPriority="73" w:unhideWhenUsed="0"/>
-    <w:lsdException w:name="Light Shading Accent 1" w:semiHidden="0" w:uiPriority="60" w:unhideWhenUsed="0"/>
-    <w:lsdException w:name="Light List Accent 1" w:semiHidden="0" w:uiPriority="61" w:unhideWhenUsed="0"/>
-    <w:lsdException w:name="Light Grid Accent 1" w:semiHidden="0" w:uiPriority="62" w:unhideWhenUsed="0"/>
-    <w:lsdException w:name="Medium Shading 1 Accent 1" w:semiHidden="0" w:uiPriority="63" w:unhideWhenUsed="0"/>
-    <w:lsdException w:name="Medium Shading 2 Accent 1" w:semiHidden="0" w:uiPriority="64" w:unhideWhenUsed="0"/>
-    <w:lsdException w:name="Medium List 1 Accent 1" w:semiHidden="0" w:uiPriority="65" w:unhideWhenUsed="0"/>
-    <w:lsdException w:name="Revision" w:unhideWhenUsed="0"/>
-    <w:lsdException w:name="List Paragraph" w:semiHidden="0" w:uiPriority="34" w:unhideWhenUsed="0" w:qFormat="1"/>
-    <w:lsdException w:name="Quote" w:semiHidden="0" w:uiPriority="29" w:unhideWhenUsed="0" w:qFormat="1"/>
-    <w:lsdException w:name="Intense Quote" w:semiHidden="0" w:uiPriority="30" w:unhideWhenUsed="0" w:qFormat="1"/>
-    <w:lsdException w:name="Medium List 2 Accent 1" w:semiHidden="0" w:uiPriority="66" w:unhideWhenUsed="0"/>
-    <w:lsdException w:name="Medium Grid 1 Accent 1" w:semiHidden="0" w:uiPriority="67" w:unhideWhenUsed="0"/>
-    <w:lsdException w:name="Medium Grid 2 Accent 1" w:semiHidden="0" w:uiPriority="68" w:unhideWhenUsed="0"/>
-    <w:lsdException w:name="Medium Grid 3 Accent 1" w:semiHidden="0" w:uiPriority="69" w:unhideWhenUsed="0"/>
-    <w:lsdException w:name="Dark List Accent 1" w:semiHidden="0" w:uiPriority="70" w:unhideWhenUsed="0"/>
-    <w:lsdException w:name="Colorful Shading Accent 1" w:semiHidden="0" w:uiPriority="71" w:unhideWhenUsed="0"/>
-    <w:lsdException w:name="Colorful List Accent 1" w:semiHidden="0" w:uiPriority="72" w:unhideWhenUsed="0"/>
-    <w:lsdException w:name="Colorful Grid Accent 1" w:semiHidden="0" w:uiPriority="73" w:unhideWhenUsed="0"/>
-    <w:lsdException w:name="Light Shading Accent 2" w:semiHidden="0" w:uiPriority="60" w:unhideWhenUsed="0"/>
-    <w:lsdException w:name="Light List Accent 2" w:semiHidden="0" w:uiPriority="61" w:unhideWhenUsed="0"/>
-    <w:lsdException w:name="Light Grid Accent 2" w:semiHidden="0" w:uiPriority="62" w:unhideWhenUsed="0"/>
-    <w:lsdException w:name="Medium Shading 1 Accent 2" w:semiHidden="0" w:uiPriority="63" w:unhideWhenUsed="0"/>
-    <w:lsdException w:name="Medium Shading 2 Accent 2" w:semiHidden="0" w:uiPriority="64" w:unhideWhenUsed="0"/>
-    <w:lsdException w:name="Medium List 1 Accent 2" w:semiHidden="0" w:uiPriority="65" w:unhideWhenUsed="0"/>
-    <w:lsdException w:name="Medium List 2 Accent 2" w:semiHidden="0" w:uiPriority="66" w:unhideWhenUsed="0"/>
-    <w:lsdException w:name="Medium Grid 1 Accent 2" w:semiHidden="0" w:uiPriority="67" w:unhideWhenUsed="0"/>
-    <w:lsdException w:name="Medium Grid 2 Accent 2" w:semiHidden="0" w:uiPriority="68" w:unhideWhenUsed="0"/>
-    <w:lsdException w:name="Medium Grid 3 Accent 2" w:semiHidden="0" w:uiPriority="69" w:unhideWhenUsed="0"/>
-    <w:lsdException w:name="Dark List Accent 2" w:semiHidden="0" w:uiPriority="70" w:unhideWhenUsed="0"/>
-    <w:lsdException w:name="Colorful Shading Accent 2" w:semiHidden="0" w:uiPriority="71" w:unhideWhenUsed="0"/>
-    <w:lsdException w:name="Colorful List Accent 2" w:semiHidden="0" w:uiPriority="72" w:unhideWhenUsed="0"/>
-    <w:lsdException w:name="Colorful Grid Accent 2" w:semiHidden="0" w:uiPriority="73" w:unhideWhenUsed="0"/>
-    <w:lsdException w:name="Light Shading Accent 3" w:semiHidden="0" w:uiPriority="60" w:unhideWhenUsed="0"/>
-    <w:lsdException w:name="Light List Accent 3" w:semiHidden="0" w:uiPriority="61" w:unhideWhenUsed="0"/>
-    <w:lsdException w:name="Light Grid Accent 3" w:semiHidden="0" w:uiPriority="62" w:unhideWhenUsed="0"/>
-    <w:lsdException w:name="Medium Shading 1 Accent 3" w:semiHidden="0" w:uiPriority="63" w:unhideWhenUsed="0"/>
-    <w:lsdException w:name="Medium Shading 2 Accent 3" w:semiHidden="0" w:uiPriority="64" w:unhideWhenUsed="0"/>
-    <w:lsdException w:name="Medium List 1 Accent 3" w:semiHidden="0" w:uiPriority="65" w:unhideWhenUsed="0"/>
-    <w:lsdException w:name="Medium List 2 Accent 3" w:semiHidden="0" w:uiPriority="66" w:unhideWhenUsed="0"/>
-    <w:lsdException w:name="Medium Grid 1 Accent 3" w:semiHidden="0" w:uiPriority="67" w:unhideWhenUsed="0"/>
-    <w:lsdException w:name="Medium Grid 2 Accent 3" w:semiHidden="0" w:uiPriority="68" w:unhideWhenUsed="0"/>
-    <w:lsdException w:name="Medium Grid 3 Accent 3" w:semiHidden="0" w:uiPriority="69" w:unhideWhenUsed="0"/>
-    <w:lsdException w:name="Dark List Accent 3" w:semiHidden="0" w:uiPriority="70" w:unhideWhenUsed="0"/>
-    <w:lsdException w:name="Colorful Shading Accent 3" w:semiHidden="0" w:uiPriority="71" w:unhideWhenUsed="0"/>
-    <w:lsdException w:name="Colorful List Accent 3" w:semiHidden="0" w:uiPriority="72" w:unhideWhenUsed="0"/>
-    <w:lsdException w:name="Colorful Grid Accent 3" w:semiHidden="0" w:uiPriority="73" w:unhideWhenUsed="0"/>
-    <w:lsdException w:name="Light Shading Accent 4" w:semiHidden="0" w:uiPriority="60" w:unhideWhenUsed="0"/>
-    <w:lsdException w:name="Light List Accent 4" w:semiHidden="0" w:uiPriority="61" w:unhideWhenUsed="0"/>
-    <w:lsdException w:name="Light Grid Accent 4" w:semiHidden="0" w:uiPriority="62" w:unhideWhenUsed="0"/>
-    <w:lsdException w:name="Medium Shading 1 Accent 4" w:semiHidden="0" w:uiPriority="63" w:unhideWhenUsed="0"/>
-    <w:lsdException w:name="Medium Shading 2 Accent 4" w:semiHidden="0" w:uiPriority="64" w:unhideWhenUsed="0"/>
-    <w:lsdException w:name="Medium List 1 Accent 4" w:semiHidden="0" w:uiPriority="65" w:unhideWhenUsed="0"/>
-    <w:lsdException w:name="Medium List 2 Accent 4" w:semiHidden="0" w:uiPriority="66" w:unhideWhenUsed="0"/>
-    <w:lsdException w:name="Medium Grid 1 Accent 4" w:semiHidden="0" w:uiPriority="67" w:unhideWhenUsed="0"/>
-    <w:lsdException w:name="Medium Grid 2 Accent 4" w:semiHidden="0" w:uiPriority="68" w:unhideWhenUsed="0"/>
-    <w:lsdException w:name="Medium Grid 3 Accent 4" w:semiHidden="0" w:uiPriority="69" w:unhideWhenUsed="0"/>
-    <w:lsdException w:name="Dark List Accent 4" w:semiHidden="0" w:uiPriority="70" w:unhideWhenUsed="0"/>
-    <w:lsdException w:name="Colorful Shading Accent 4" w:semiHidden="0" w:uiPriority="71" w:unhideWhenUsed="0"/>
-    <w:lsdException w:name="Colorful List Accent 4" w:semiHidden="0" w:uiPriority="72" w:unhideWhenUsed="0"/>
-    <w:lsdException w:name="Colorful Grid Accent 4" w:semiHidden="0" w:uiPriority="73" w:unhideWhenUsed="0"/>
-    <w:lsdException w:name="Light Shading Accent 5" w:semiHidden="0" w:uiPriority="60" w:unhideWhenUsed="0"/>
-    <w:lsdException w:name="Light List Accent 5" w:semiHidden="0" w:uiPriority="61" w:unhideWhenUsed="0"/>
-    <w:lsdException w:name="Light Grid Accent 5" w:semiHidden="0" w:uiPriority="62" w:unhideWhenUsed="0"/>
-    <w:lsdException w:name="Medium Shading 1 Accent 5" w:semiHidden="0" w:uiPriority="63" w:unhideWhenUsed="0"/>
-    <w:lsdException w:name="Medium Shading 2 Accent 5" w:semiHidden="0" w:uiPriority="64" w:unhideWhenUsed="0"/>
-    <w:lsdException w:name="Medium List 1 Accent 5" w:semiHidden="0" w:uiPriority="65" w:unhideWhenUsed="0"/>
-    <w:lsdException w:name="Medium List 2 Accent 5" w:semiHidden="0" w:uiPriority="66" w:unhideWhenUsed="0"/>
-    <w:lsdException w:name="Medium Grid 1 Accent 5" w:semiHidden="0" w:uiPriority="67" w:unhideWhenUsed="0"/>
-    <w:lsdException w:name="Medium Grid 2 Accent 5" w:semiHidden="0" w:uiPriority="68" w:unhideWhenUsed="0"/>
-    <w:lsdException w:name="Medium Grid 3 Accent 5" w:semiHidden="0" w:uiPriority="69" w:unhideWhenUsed="0"/>
-    <w:lsdException w:name="Dark List Accent 5" w:semiHidden="0" w:uiPriority="70" w:unhideWhenUsed="0"/>
-    <w:lsdException w:name="Colorful Shading Accent 5" w:semiHidden="0" w:uiPriority="71" w:unhideWhenUsed="0"/>
-    <w:lsdException w:name="Colorful List Accent 5" w:semiHidden="0" w:uiPriority="72" w:unhideWhenUsed="0"/>
-    <w:lsdException w:name="Colorful Grid Accent 5" w:semiHidden="0" w:uiPriority="73" w:unhideWhenUsed="0"/>
-    <w:lsdException w:name="Light Shading Accent 6" w:semiHidden="0" w:uiPriority="60" w:unhideWhenUsed="0"/>
-    <w:lsdException w:name="Light List Accent 6" w:semiHidden="0" w:uiPriority="61" w:unhideWhenUsed="0"/>
-    <w:lsdException w:name="Light Grid Accent 6" w:semiHidden="0" w:uiPriority="62" w:unhideWhenUsed="0"/>
-    <w:lsdException w:name="Medium Shading 1 Accent 6" w:semiHidden="0" w:uiPriority="63" w:unhideWhenUsed="0"/>
-    <w:lsdException w:name="Medium Shading 2 Accent 6" w:semiHidden="0" w:uiPriority="64" w:unhideWhenUsed="0"/>
-    <w:lsdException w:name="Medium List 1 Accent 6" w:semiHidden="0" w:uiPriority="65" w:unhideWhenUsed="0"/>
-    <w:lsdException w:name="Medium List 2 Accent 6" w:semiHidden="0" w:uiPriority="66" w:unhideWhenUsed="0"/>
-    <w:lsdException w:name="Medium Grid 1 Accent 6" w:semiHidden="0" w:uiPriority="67" w:unhideWhenUsed="0"/>
-    <w:lsdException w:name="Medium Grid 2 Accent 6" w:semiHidden="0" w:uiPriority="68" w:unhideWhenUsed="0"/>
-    <w:lsdException w:name="Medium Grid 3 Accent 6" w:semiHidden="0" w:uiPriority="69" w:unhideWhenUsed="0"/>
-    <w:lsdException w:name="Dark List Accent 6" w:semiHidden="0" w:uiPriority="70" w:unhideWhenUsed="0"/>
-    <w:lsdException w:name="Colorful Shading Accent 6" w:semiHidden="0" w:uiPriority="71" w:unhideWhenUsed="0"/>
-    <w:lsdException w:name="Colorful List Accent 6" w:semiHidden="0" w:uiPriority="72" w:unhideWhenUsed="0"/>
-    <w:lsdException w:name="Colorful Grid Accent 6" w:semiHidden="0" w:uiPriority="73" w:unhideWhenUsed="0"/>
-    <w:lsdException w:name="Subtle Emphasis" w:semiHidden="0" w:uiPriority="19" w:unhideWhenUsed="0" w:qFormat="1"/>
-    <w:lsdException w:name="Intense Emphasis" w:semiHidden="0" w:uiPriority="21" w:unhideWhenUsed="0" w:qFormat="1"/>
-    <w:lsdException w:name="Subtle Reference" w:semiHidden="0" w:uiPriority="31" w:unhideWhenUsed="0" w:qFormat="1"/>
-    <w:lsdException w:name="Intense Reference" w:semiHidden="0" w:uiPriority="32" w:unhideWhenUsed="0" w:qFormat="1"/>
-    <w:lsdException w:name="Book Title" w:semiHidden="0" w:uiPriority="33" w:unhideWhenUsed="0" w:qFormat="1"/>
-    <w:lsdException w:name="Bibliography" w:uiPriority="37"/>
-    <w:lsdException w:name="TOC Heading" w:uiPriority="39" w:qFormat="1"/>
+  <w:latentStyles w:defLockedState="0" w:defUIPriority="99" w:defSemiHidden="0" w:defUnhideWhenUsed="0" w:defQFormat="0" w:count="371">
+    <w:lsdException w:name="Normal" w:uiPriority="0" w:qFormat="1"/>
+    <w:lsdException w:name="heading 1" w:uiPriority="9" w:qFormat="1"/>
+    <w:lsdException w:name="heading 2" w:semiHidden="1" w:uiPriority="9" w:unhideWhenUsed="1" w:qFormat="1"/>
+    <w:lsdException w:name="heading 3" w:semiHidden="1" w:uiPriority="9" w:unhideWhenUsed="1" w:qFormat="1"/>
+    <w:lsdException w:name="heading 4" w:semiHidden="1" w:uiPriority="9" w:unhideWhenUsed="1" w:qFormat="1"/>
+    <w:lsdException w:name="heading 5" w:semiHidden="1" w:uiPriority="9" w:unhideWhenUsed="1" w:qFormat="1"/>
+    <w:lsdException w:name="heading 6" w:semiHidden="1" w:uiPriority="9" w:unhideWhenUsed="1" w:qFormat="1"/>
+    <w:lsdException w:name="heading 7" w:semiHidden="1" w:uiPriority="9" w:unhideWhenUsed="1" w:qFormat="1"/>
+    <w:lsdException w:name="heading 8" w:semiHidden="1" w:uiPriority="9" w:unhideWhenUsed="1" w:qFormat="1"/>
+    <w:lsdException w:name="heading 9" w:semiHidden="1" w:uiPriority="9" w:unhideWhenUsed="1" w:qFormat="1"/>
+    <w:lsdException w:name="index 1" w:semiHidden="1" w:unhideWhenUsed="1"/>
+    <w:lsdException w:name="index 2" w:semiHidden="1" w:unhideWhenUsed="1"/>
+    <w:lsdException w:name="index 3" w:semiHidden="1" w:unhideWhenUsed="1"/>
+    <w:lsdException w:name="index 4" w:semiHidden="1" w:unhideWhenUsed="1"/>
+    <w:lsdException w:name="index 5" w:semiHidden="1" w:unhideWhenUsed="1"/>
+    <w:lsdException w:name="index 6" w:semiHidden="1" w:unhideWhenUsed="1"/>
+    <w:lsdException w:name="index 7" w:semiHidden="1" w:unhideWhenUsed="1"/>
+    <w:lsdException w:name="index 8" w:semiHidden="1" w:unhideWhenUsed="1"/>
+    <w:lsdException w:name="index 9" w:semiHidden="1" w:unhideWhenUsed="1"/>
+    <w:lsdException w:name="toc 1" w:semiHidden="1" w:uiPriority="39" w:unhideWhenUsed="1"/>
+    <w:lsdException w:name="toc 2" w:semiHidden="1" w:uiPriority="39" w:unhideWhenUsed="1"/>
+    <w:lsdException w:name="toc 3" w:semiHidden="1" w:uiPriority="39" w:unhideWhenUsed="1"/>
+    <w:lsdException w:name="toc 4" w:semiHidden="1" w:uiPriority="39" w:unhideWhenUsed="1"/>
+    <w:lsdException w:name="toc 5" w:semiHidden="1" w:uiPriority="39" w:unhideWhenUsed="1"/>
+    <w:lsdException w:name="toc 6" w:semiHidden="1" w:uiPriority="39" w:unhideWhenUsed="1"/>
+    <w:lsdException w:name="toc 7" w:semiHidden="1" w:uiPriority="39" w:unhideWhenUsed="1"/>
+    <w:lsdException w:name="toc 8" w:semiHidden="1" w:uiPriority="39" w:unhideWhenUsed="1"/>
+    <w:lsdException w:name="toc 9" w:semiHidden="1" w:uiPriority="39" w:unhideWhenUsed="1"/>
+    <w:lsdException w:name="Normal Indent" w:semiHidden="1" w:unhideWhenUsed="1"/>
+    <w:lsdException w:name="footnote text" w:semiHidden="1" w:unhideWhenUsed="1"/>
+    <w:lsdException w:name="annotation text" w:semiHidden="1" w:unhideWhenUsed="1"/>
+    <w:lsdException w:name="header" w:semiHidden="1" w:unhideWhenUsed="1"/>
+    <w:lsdException w:name="footer" w:semiHidden="1" w:unhideWhenUsed="1"/>
+    <w:lsdException w:name="index heading" w:semiHidden="1" w:unhideWhenUsed="1"/>
+    <w:lsdException w:name="caption" w:semiHidden="1" w:uiPriority="35" w:unhideWhenUsed="1" w:qFormat="1"/>
+    <w:lsdException w:name="table of figures" w:semiHidden="1" w:unhideWhenUsed="1"/>
+    <w:lsdException w:name="envelope address" w:semiHidden="1" w:unhideWhenUsed="1"/>
+    <w:lsdException w:name="envelope return" w:semiHidden="1" w:unhideWhenUsed="1"/>
+    <w:lsdException w:name="footnote reference" w:semiHidden="1" w:unhideWhenUsed="1"/>
+    <w:lsdException w:name="annotation reference" w:semiHidden="1" w:unhideWhenUsed="1"/>
+    <w:lsdException w:name="line number" w:semiHidden="1" w:unhideWhenUsed="1"/>
+    <w:lsdException w:name="page number" w:semiHidden="1" w:unhideWhenUsed="1"/>
+    <w:lsdException w:name="endnote reference" w:semiHidden="1" w:unhideWhenUsed="1"/>
+    <w:lsdException w:name="endnote text" w:semiHidden="1" w:unhideWhenUsed="1"/>
+    <w:lsdException w:name="table of authorities" w:semiHidden="1" w:unhideWhenUsed="1"/>
+    <w:lsdException w:name="macro" w:semiHidden="1" w:unhideWhenUsed="1"/>
+    <w:lsdException w:name="toa heading" w:semiHidden="1" w:unhideWhenUsed="1"/>
+    <w:lsdException w:name="List" w:semiHidden="1" w:unhideWhenUsed="1"/>
+    <w:lsdException w:name="List Bullet" w:semiHidden="1" w:unhideWhenUsed="1"/>
+    <w:lsdException w:name="List Number" w:semiHidden="1" w:unhideWhenUsed="1"/>
+    <w:lsdException w:name="List 2" w:semiHidden="1" w:unhideWhenUsed="1"/>
+    <w:lsdException w:name="List 3" w:semiHidden="1" w:unhideWhenUsed="1"/>
+    <w:lsdException w:name="List 4" w:semiHidden="1" w:unhideWhenUsed="1"/>
+    <w:lsdException w:name="List 5" w:semiHidden="1" w:unhideWhenUsed="1"/>
+    <w:lsdException w:name="List Bullet 2" w:semiHidden="1" w:unhideWhenUsed="1"/>
+    <w:lsdException w:name="List Bullet 3" w:semiHidden="1" w:unhideWhenUsed="1"/>
+    <w:lsdException w:name="List Bullet 4" w:semiHidden="1" w:unhideWhenUsed="1"/>
+    <w:lsdException w:name="List Bullet 5" w:semiHidden="1" w:unhideWhenUsed="1"/>
+    <w:lsdException w:name="List Number 2" w:semiHidden="1" w:unhideWhenUsed="1"/>
+    <w:lsdException w:name="List Number 3" w:semiHidden="1" w:unhideWhenUsed="1"/>
+    <w:lsdException w:name="List Number 4" w:semiHidden="1" w:unhideWhenUsed="1"/>
+    <w:lsdException w:name="List Number 5" w:semiHidden="1" w:unhideWhenUsed="1"/>
+    <w:lsdException w:name="Title" w:uiPriority="10" w:qFormat="1"/>
+    <w:lsdException w:name="Closing" w:semiHidden="1" w:unhideWhenUsed="1"/>
+    <w:lsdException w:name="Signature" w:semiHidden="1" w:unhideWhenUsed="1"/>
+    <w:lsdException w:name="Default Paragraph Font" w:semiHidden="1" w:uiPriority="1" w:unhideWhenUsed="1"/>
+    <w:lsdException w:name="Body Text" w:semiHidden="1" w:unhideWhenUsed="1"/>
+    <w:lsdException w:name="Body Text Indent" w:semiHidden="1" w:unhideWhenUsed="1"/>
+    <w:lsdException w:name="List Continue" w:semiHidden="1" w:unhideWhenUsed="1"/>
+    <w:lsdException w:name="List Continue 2" w:semiHidden="1" w:unhideWhenUsed="1"/>
+    <w:lsdException w:name="List Continue 3" w:semiHidden="1" w:unhideWhenUsed="1"/>
+    <w:lsdException w:name="List Continue 4" w:semiHidden="1" w:unhideWhenUsed="1"/>
+    <w:lsdException w:name="List Continue 5" w:semiHidden="1" w:unhideWhenUsed="1"/>
+    <w:lsdException w:name="Message Header" w:semiHidden="1" w:unhideWhenUsed="1"/>
+    <w:lsdException w:name="Subtitle" w:uiPriority="11" w:qFormat="1"/>
+    <w:lsdException w:name="Salutation" w:semiHidden="1" w:unhideWhenUsed="1"/>
+    <w:lsdException w:name="Date" w:semiHidden="1" w:unhideWhenUsed="1"/>
+    <w:lsdException w:name="Body Text First Indent" w:semiHidden="1" w:unhideWhenUsed="1"/>
+    <w:lsdException w:name="Body Text First Indent 2" w:semiHidden="1" w:unhideWhenUsed="1"/>
+    <w:lsdException w:name="Note Heading" w:semiHidden="1" w:unhideWhenUsed="1"/>
+    <w:lsdException w:name="Body Text 2" w:semiHidden="1" w:unhideWhenUsed="1"/>
+    <w:lsdException w:name="Body Text 3" w:semiHidden="1" w:unhideWhenUsed="1"/>
+    <w:lsdException w:name="Body Text Indent 2" w:semiHidden="1" w:unhideWhenUsed="1"/>
+    <w:lsdException w:name="Body Text Indent 3" w:semiHidden="1" w:unhideWhenUsed="1"/>
+    <w:lsdException w:name="Block Text" w:semiHidden="1" w:unhideWhenUsed="1"/>
+    <w:lsdException w:name="Hyperlink" w:semiHidden="1" w:unhideWhenUsed="1"/>
+    <w:lsdException w:name="FollowedHyperlink" w:semiHidden="1" w:unhideWhenUsed="1"/>
+    <w:lsdException w:name="Strong" w:uiPriority="22" w:qFormat="1"/>
+    <w:lsdException w:name="Emphasis" w:uiPriority="20" w:qFormat="1"/>
+    <w:lsdException w:name="Document Map" w:semiHidden="1" w:unhideWhenUsed="1"/>
+    <w:lsdException w:name="Plain Text" w:semiHidden="1" w:unhideWhenUsed="1"/>
+    <w:lsdException w:name="E-mail Signature" w:semiHidden="1" w:unhideWhenUsed="1"/>
+    <w:lsdException w:name="HTML Top of Form" w:semiHidden="1" w:unhideWhenUsed="1"/>
+    <w:lsdException w:name="HTML Bottom of Form" w:semiHidden="1" w:unhideWhenUsed="1"/>
+    <w:lsdException w:name="Normal (Web)" w:semiHidden="1" w:unhideWhenUsed="1"/>
+    <w:lsdException w:name="HTML Acronym" w:semiHidden="1" w:unhideWhenUsed="1"/>
+    <w:lsdException w:name="HTML Address" w:semiHidden="1" w:unhideWhenUsed="1"/>
+    <w:lsdException w:name="HTML Cite" w:semiHidden="1" w:unhideWhenUsed="1"/>
+    <w:lsdException w:name="HTML Code" w:semiHidden="1" w:unhideWhenUsed="1"/>
+    <w:lsdException w:name="HTML Definition" w:semiHidden="1" w:unhideWhenUsed="1"/>
+    <w:lsdException w:name="HTML Keyboard" w:semiHidden="1" w:unhideWhenUsed="1"/>
+    <w:lsdException w:name="HTML Preformatted" w:semiHidden="1" w:unhideWhenUsed="1"/>
+    <w:lsdException w:name="HTML Sample" w:semiHidden="1" w:unhideWhenUsed="1"/>
+    <w:lsdException w:name="HTML Typewriter" w:semiHidden="1" w:unhideWhenUsed="1"/>
+    <w:lsdException w:name="HTML Variable" w:semiHidden="1" w:unhideWhenUsed="1"/>
+    <w:lsdException w:name="Normal Table" w:semiHidden="1" w:unhideWhenUsed="1"/>
+    <w:lsdException w:name="annotation subject" w:semiHidden="1" w:unhideWhenUsed="1"/>
+    <w:lsdException w:name="No List" w:semiHidden="1" w:unhideWhenUsed="1"/>
+    <w:lsdException w:name="Outline List 1" w:semiHidden="1" w:unhideWhenUsed="1"/>
+    <w:lsdException w:name="Outline List 2" w:semiHidden="1" w:unhideWhenUsed="1"/>
+    <w:lsdException w:name="Outline List 3" w:semiHidden="1" w:unhideWhenUsed="1"/>
+    <w:lsdException w:name="Table Simple 1" w:semiHidden="1" w:unhideWhenUsed="1"/>
+    <w:lsdException w:name="Table Simple 2" w:semiHidden="1" w:unhideWhenUsed="1"/>
+    <w:lsdException w:name="Table Simple 3" w:semiHidden="1" w:unhideWhenUsed="1"/>
+    <w:lsdException w:name="Table Classic 1" w:semiHidden="1" w:unhideWhenUsed="1"/>
+    <w:lsdException w:name="Table Classic 2" w:semiHidden="1" w:unhideWhenUsed="1"/>
+    <w:lsdException w:name="Table Classic 3" w:semiHidden="1" w:unhideWhenUsed="1"/>
+    <w:lsdException w:name="Table Classic 4" w:semiHidden="1" w:unhideWhenUsed="1"/>
+    <w:lsdException w:name="Table Colorful 1" w:semiHidden="1" w:unhideWhenUsed="1"/>
+    <w:lsdException w:name="Table Colorful 2" w:semiHidden="1" w:unhideWhenUsed="1"/>
+    <w:lsdException w:name="Table Colorful 3" w:semiHidden="1" w:unhideWhenUsed="1"/>
+    <w:lsdException w:name="Table Columns 1" w:semiHidden="1" w:unhideWhenUsed="1"/>
+    <w:lsdException w:name="Table Columns 2" w:semiHidden="1" w:unhideWhenUsed="1"/>
+    <w:lsdException w:name="Table Columns 3" w:semiHidden="1" w:unhideWhenUsed="1"/>
+    <w:lsdException w:name="Table Columns 4" w:semiHidden="1" w:unhideWhenUsed="1"/>
+    <w:lsdException w:name="Table Columns 5" w:semiHidden="1" w:unhideWhenUsed="1"/>
+    <w:lsdException w:name="Table Grid 1" w:semiHidden="1" w:unhideWhenUsed="1"/>
+    <w:lsdException w:name="Table Grid 2" w:semiHidden="1" w:unhideWhenUsed="1"/>
+    <w:lsdException w:name="Table Grid 3" w:semiHidden="1" w:unhideWhenUsed="1"/>
+    <w:lsdException w:name="Table Grid 4" w:semiHidden="1" w:unhideWhenUsed="1"/>
+    <w:lsdException w:name="Table Grid 5" w:semiHidden="1" w:unhideWhenUsed="1"/>
+    <w:lsdException w:name="Table Grid 6" w:semiHidden="1" w:unhideWhenUsed="1"/>
+    <w:lsdException w:name="Table Grid 7" w:semiHidden="1" w:unhideWhenUsed="1"/>
+    <w:lsdException w:name="Table Grid 8" w:semiHidden="1" w:unhideWhenUsed="1"/>
+    <w:lsdException w:name="Table List 1" w:semiHidden="1" w:unhideWhenUsed="1"/>
+    <w:lsdException w:name="Table List 2" w:semiHidden="1" w:unhideWhenUsed="1"/>
+    <w:lsdException w:name="Table List 3" w:semiHidden="1" w:unhideWhenUsed="1"/>
+    <w:lsdException w:name="Table List 4" w:semiHidden="1" w:unhideWhenUsed="1"/>
+    <w:lsdException w:name="Table List 5" w:semiHidden="1" w:unhideWhenUsed="1"/>
+    <w:lsdException w:name="Table List 6" w:semiHidden="1" w:unhideWhenUsed="1"/>
+    <w:lsdException w:name="Table List 7" w:semiHidden="1" w:unhideWhenUsed="1"/>
+    <w:lsdException w:name="Table List 8" w:semiHidden="1" w:unhideWhenUsed="1"/>
+    <w:lsdException w:name="Table 3D effects 1" w:semiHidden="1" w:unhideWhenUsed="1"/>
+    <w:lsdException w:name="Table 3D effects 2" w:semiHidden="1" w:unhideWhenUsed="1"/>
+    <w:lsdException w:name="Table 3D effects 3" w:semiHidden="1" w:unhideWhenUsed="1"/>
+    <w:lsdException w:name="Table Contemporary" w:semiHidden="1" w:unhideWhenUsed="1"/>
+    <w:lsdException w:name="Table Elegant" w:semiHidden="1" w:unhideWhenUsed="1"/>
+    <w:lsdException w:name="Table Professional" w:semiHidden="1" w:unhideWhenUsed="1"/>
+    <w:lsdException w:name="Table Subtle 1" w:semiHidden="1" w:unhideWhenUsed="1"/>
+    <w:lsdException w:name="Table Subtle 2" w:semiHidden="1" w:unhideWhenUsed="1"/>
+    <w:lsdException w:name="Table Web 1" w:semiHidden="1" w:unhideWhenUsed="1"/>
+    <w:lsdException w:name="Table Web 2" w:semiHidden="1" w:unhideWhenUsed="1"/>
+    <w:lsdException w:name="Table Web 3" w:semiHidden="1" w:unhideWhenUsed="1"/>
+    <w:lsdException w:name="Balloon Text" w:semiHidden="1" w:unhideWhenUsed="1"/>
+    <w:lsdException w:name="Table Grid" w:uiPriority="59"/>
+    <w:lsdException w:name="Table Theme" w:semiHidden="1" w:unhideWhenUsed="1"/>
+    <w:lsdException w:name="Placeholder Text" w:semiHidden="1"/>
+    <w:lsdException w:name="No Spacing" w:uiPriority="1" w:qFormat="1"/>
+    <w:lsdException w:name="Light Shading" w:uiPriority="60"/>
+    <w:lsdException w:name="Light List" w:uiPriority="61"/>
+    <w:lsdException w:name="Light Grid" w:uiPriority="62"/>
+    <w:lsdException w:name="Medium Shading 1" w:uiPriority="63"/>
+    <w:lsdException w:name="Medium Shading 2" w:uiPriority="64"/>
+    <w:lsdException w:name="Medium List 1" w:uiPriority="65"/>
+    <w:lsdException w:name="Medium List 2" w:uiPriority="66"/>
+    <w:lsdException w:name="Medium Grid 1" w:uiPriority="67"/>
+    <w:lsdException w:name="Medium Grid 2" w:uiPriority="68"/>
+    <w:lsdException w:name="Medium Grid 3" w:uiPriority="69"/>
+    <w:lsdException w:name="Dark List" w:uiPriority="70"/>
+    <w:lsdException w:name="Colorful Shading" w:uiPriority="71"/>
+    <w:lsdException w:name="Colorful List" w:uiPriority="72"/>
+    <w:lsdException w:name="Colorful Grid" w:uiPriority="73"/>
+    <w:lsdException w:name="Light Shading Accent 1" w:uiPriority="60"/>
+    <w:lsdException w:name="Light List Accent 1" w:uiPriority="61"/>
+    <w:lsdException w:name="Light Grid Accent 1" w:uiPriority="62"/>
+    <w:lsdException w:name="Medium Shading 1 Accent 1" w:uiPriority="63"/>
+    <w:lsdException w:name="Medium Shading 2 Accent 1" w:uiPriority="64"/>
+    <w:lsdException w:name="Medium List 1 Accent 1" w:uiPriority="65"/>
+    <w:lsdException w:name="Revision" w:semiHidden="1"/>
+    <w:lsdException w:name="List Paragraph" w:uiPriority="34" w:qFormat="1"/>
+    <w:lsdException w:name="Quote" w:uiPriority="29" w:qFormat="1"/>
+    <w:lsdException w:name="Intense Quote" w:uiPriority="30" w:qFormat="1"/>
+    <w:lsdException w:name="Medium List 2 Accent 1" w:uiPriority="66"/>
+    <w:lsdException w:name="Medium Grid 1 Accent 1" w:uiPriority="67"/>
+    <w:lsdException w:name="Medium Grid 2 Accent 1" w:uiPriority="68"/>
+    <w:lsdException w:name="Medium Grid 3 Accent 1" w:uiPriority="69"/>
+    <w:lsdException w:name="Dark List Accent 1" w:uiPriority="70"/>
+    <w:lsdException w:name="Colorful Shading Accent 1" w:uiPriority="71"/>
+    <w:lsdException w:name="Colorful List Accent 1" w:uiPriority="72"/>
+    <w:lsdException w:name="Colorful Grid Accent 1" w:uiPriority="73"/>
+    <w:lsdException w:name="Light Shading Accent 2" w:uiPriority="60"/>
+    <w:lsdException w:name="Light List Accent 2" w:uiPriority="61"/>
+    <w:lsdException w:name="Light Grid Accent 2" w:uiPriority="62"/>
+    <w:lsdException w:name="Medium Shading 1 Accent 2" w:uiPriority="63"/>
+    <w:lsdException w:name="Medium Shading 2 Accent 2" w:uiPriority="64"/>
+    <w:lsdException w:name="Medium List 1 Accent 2" w:uiPriority="65"/>
+    <w:lsdException w:name="Medium List 2 Accent 2" w:uiPriority="66"/>
+    <w:lsdException w:name="Medium Grid 1 Accent 2" w:uiPriority="67"/>
+    <w:lsdException w:name="Medium Grid 2 Accent 2" w:uiPriority="68"/>
+    <w:lsdException w:name="Medium Grid 3 Accent 2" w:uiPriority="69"/>
+    <w:lsdException w:name="Dark List Accent 2" w:uiPriority="70"/>
+    <w:lsdException w:name="Colorful Shading Accent 2" w:uiPriority="71"/>
+    <w:lsdException w:name="Colorful List Accent 2" w:uiPriority="72"/>
+    <w:lsdException w:name="Colorful Grid Accent 2" w:uiPriority="73"/>
+    <w:lsdException w:name="Light Shading Accent 3" w:uiPriority="60"/>
+    <w:lsdException w:name="Light List Accent 3" w:uiPriority="61"/>
+    <w:lsdException w:name="Light Grid Accent 3" w:uiPriority="62"/>
+    <w:lsdException w:name="Medium Shading 1 Accent 3" w:uiPriority="63"/>
+    <w:lsdException w:name="Medium Shading 2 Accent 3" w:uiPriority="64"/>
+    <w:lsdException w:name="Medium List 1 Accent 3" w:uiPriority="65"/>
+    <w:lsdException w:name="Medium List 2 Accent 3" w:uiPriority="66"/>
+    <w:lsdException w:name="Medium Grid 1 Accent 3" w:uiPriority="67"/>
+    <w:lsdException w:name="Medium Grid 2 Accent 3" w:uiPriority="68"/>
+    <w:lsdException w:name="Medium Grid 3 Accent 3" w:uiPriority="69"/>
+    <w:lsdException w:name="Dark List Accent 3" w:uiPriority="70"/>
+    <w:lsdException w:name="Colorful Shading Accent 3" w:uiPriority="71"/>
+    <w:lsdException w:name="Colorful List Accent 3" w:uiPriority="72"/>
+    <w:lsdException w:name="Colorful Grid Accent 3" w:uiPriority="73"/>
+    <w:lsdException w:name="Light Shading Accent 4" w:uiPriority="60"/>
+    <w:lsdException w:name="Light List Accent 4" w:uiPriority="61"/>
+    <w:lsdException w:name="Light Grid Accent 4" w:uiPriority="62"/>
+    <w:lsdException w:name="Medium Shading 1 Accent 4" w:uiPriority="63"/>
+    <w:lsdException w:name="Medium Shading 2 Accent 4" w:uiPriority="64"/>
+    <w:lsdException w:name="Medium List 1 Accent 4" w:uiPriority="65"/>
+    <w:lsdException w:name="Medium List 2 Accent 4" w:uiPriority="66"/>
+    <w:lsdException w:name="Medium Grid 1 Accent 4" w:uiPriority="67"/>
+    <w:lsdException w:name="Medium Grid 2 Accent 4" w:uiPriority="68"/>
+    <w:lsdException w:name="Medium Grid 3 Accent 4" w:uiPriority="69"/>
+    <w:lsdException w:name="Dark List Accent 4" w:uiPriority="70"/>
+    <w:lsdException w:name="Colorful Shading Accent 4" w:uiPriority="71"/>
+    <w:lsdException w:name="Colorful List Accent 4" w:uiPriority="72"/>
+    <w:lsdException w:name="Colorful Grid Accent 4" w:uiPriority="73"/>
+    <w:lsdException w:name="Light Shading Accent 5" w:uiPriority="60"/>
+    <w:lsdException w:name="Light List Accent 5" w:uiPriority="61"/>
+    <w:lsdException w:name="Light Grid Accent 5" w:uiPriority="62"/>
+    <w:lsdException w:name="Medium Shading 1 Accent 5" w:uiPriority="63"/>
+    <w:lsdException w:name="Medium Shading 2 Accent 5" w:uiPriority="64"/>
+    <w:lsdException w:name="Medium List 1 Accent 5" w:uiPriority="65"/>
+    <w:lsdException w:name="Medium List 2 Accent 5" w:uiPriority="66"/>
+    <w:lsdException w:name="Medium Grid 1 Accent 5" w:uiPriority="67"/>
+    <w:lsdException w:name="Medium Grid 2 Accent 5" w:uiPriority="68"/>
+    <w:lsdException w:name="Medium Grid 3 Accent 5" w:uiPriority="69"/>
+    <w:lsdException w:name="Dark List Accent 5" w:uiPriority="70"/>
+    <w:lsdException w:name="Colorful Shading Accent 5" w:uiPriority="71"/>
+    <w:lsdException w:name="Colorful List Accent 5" w:uiPriority="72"/>
+    <w:lsdException w:name="Colorful Grid Accent 5" w:uiPriority="73"/>
+    <w:lsdException w:name="Light Shading Accent 6" w:uiPriority="60"/>
+    <w:lsdException w:name="Light List Accent 6" w:uiPriority="61"/>
+    <w:lsdException w:name="Light Grid Accent 6" w:uiPriority="62"/>
+    <w:lsdException w:name="Medium Shading 1 Accent 6" w:uiPriority="63"/>
+    <w:lsdException w:name="Medium Shading 2 Accent 6" w:uiPriority="64"/>
+    <w:lsdException w:name="Medium List 1 Accent 6" w:uiPriority="65"/>
+    <w:lsdException w:name="Medium List 2 Accent 6" w:uiPriority="66"/>
+    <w:lsdException w:name="Medium Grid 1 Accent 6" w:uiPriority="67"/>
+    <w:lsdException w:name="Medium Grid 2 Accent 6" w:uiPriority="68"/>
+    <w:lsdException w:name="Medium Grid 3 Accent 6" w:uiPriority="69"/>
+    <w:lsdException w:name="Dark List Accent 6" w:uiPriority="70"/>
+    <w:lsdException w:name="Colorful Shading Accent 6" w:uiPriority="71"/>
+    <w:lsdException w:name="Colorful List Accent 6" w:uiPriority="72"/>
+    <w:lsdException w:name="Colorful Grid Accent 6" w:uiPriority="73"/>
+    <w:lsdException w:name="Subtle Emphasis" w:uiPriority="19" w:qFormat="1"/>
+    <w:lsdException w:name="Intense Emphasis" w:uiPriority="21" w:qFormat="1"/>
+    <w:lsdException w:name="Subtle Reference" w:uiPriority="31" w:qFormat="1"/>
+    <w:lsdException w:name="Intense Reference" w:uiPriority="32" w:qFormat="1"/>
+    <w:lsdException w:name="Book Title" w:uiPriority="33" w:qFormat="1"/>
+    <w:lsdException w:name="Bibliography" w:semiHidden="1" w:uiPriority="37" w:unhideWhenUsed="1"/>
+    <w:lsdException w:name="TOC Heading" w:semiHidden="1" w:uiPriority="39" w:unhideWhenUsed="1" w:qFormat="1"/>
+    <w:lsdException w:name="Plain Table 1" w:uiPriority="41"/>
+    <w:lsdException w:name="Plain Table 2" w:uiPriority="42"/>
+    <w:lsdException w:name="Plain Table 3" w:uiPriority="43"/>
+    <w:lsdException w:name="Plain Table 4" w:uiPriority="44"/>
+    <w:lsdException w:name="Plain Table 5" w:uiPriority="45"/>
+    <w:lsdException w:name="Grid Table Light" w:uiPriority="40"/>
+    <w:lsdException w:name="Grid Table 1 Light" w:uiPriority="46"/>
+    <w:lsdException w:name="Grid Table 2" w:uiPriority="47"/>
+    <w:lsdException w:name="Grid Table 3" w:uiPriority="48"/>
+    <w:lsdException w:name="Grid Table 4" w:uiPriority="49"/>
+    <w:lsdException w:name="Grid Table 5 Dark" w:uiPriority="50"/>
+    <w:lsdException w:name="Grid Table 6 Colorful" w:uiPriority="51"/>
+    <w:lsdException w:name="Grid Table 7 Colorful" w:uiPriority="52"/>
+    <w:lsdException w:name="Grid Table 1 Light Accent 1" w:uiPriority="46"/>
+    <w:lsdException w:name="Grid Table 2 Accent 1" w:uiPriority="47"/>
+    <w:lsdException w:name="Grid Table 3 Accent 1" w:uiPriority="48"/>
+    <w:lsdException w:name="Grid Table 4 Accent 1" w:uiPriority="49"/>
+    <w:lsdException w:name="Grid Table 5 Dark Accent 1" w:uiPriority="50"/>
+    <w:lsdException w:name="Grid Table 6 Colorful Accent 1" w:uiPriority="51"/>
+    <w:lsdException w:name="Grid Table 7 Colorful Accent 1" w:uiPriority="52"/>
+    <w:lsdException w:name="Grid Table 1 Light Accent 2" w:uiPriority="46"/>
+    <w:lsdException w:name="Grid Table 2 Accent 2" w:uiPriority="47"/>
+    <w:lsdException w:name="Grid Table 3 Accent 2" w:uiPriority="48"/>
+    <w:lsdException w:name="Grid Table 4 Accent 2" w:uiPriority="49"/>
+    <w:lsdException w:name="Grid Table 5 Dark Accent 2" w:uiPriority="50"/>
+    <w:lsdException w:name="Grid Table 6 Colorful Accent 2" w:uiPriority="51"/>
+    <w:lsdException w:name="Grid Table 7 Colorful Accent 2" w:uiPriority="52"/>
+    <w:lsdException w:name="Grid Table 1 Light Accent 3" w:uiPriority="46"/>
+    <w:lsdException w:name="Grid Table 2 Accent 3" w:uiPriority="47"/>
+    <w:lsdException w:name="Grid Table 3 Accent 3" w:uiPriority="48"/>
+    <w:lsdException w:name="Grid Table 4 Accent 3" w:uiPriority="49"/>
+    <w:lsdException w:name="Grid Table 5 Dark Accent 3" w:uiPriority="50"/>
+    <w:lsdException w:name="Grid Table 6 Colorful Accent 3" w:uiPriority="51"/>
+    <w:lsdException w:name="Grid Table 7 Colorful Accent 3" w:uiPriority="52"/>
+    <w:lsdException w:name="Grid Table 1 Light Accent 4" w:uiPriority="46"/>
+    <w:lsdException w:name="Grid Table 2 Accent 4" w:uiPriority="47"/>
+    <w:lsdException w:name="Grid Table 3 Accent 4" w:uiPriority="48"/>
+    <w:lsdException w:name="Grid Table 4 Accent 4" w:uiPriority="49"/>
+    <w:lsdException w:name="Grid Table 5 Dark Accent 4" w:uiPriority="50"/>
+    <w:lsdException w:name="Grid Table 6 Colorful Accent 4" w:uiPriority="51"/>
+    <w:lsdException w:name="Grid Table 7 Colorful Accent 4" w:uiPriority="52"/>
+    <w:lsdException w:name="Grid Table 1 Light Accent 5" w:uiPriority="46"/>
+    <w:lsdException w:name="Grid Table 2 Accent 5" w:uiPriority="47"/>
+    <w:lsdException w:name="Grid Table 3 Accent 5" w:uiPriority="48"/>
+    <w:lsdException w:name="Grid Table 4 Accent 5" w:uiPriority="49"/>
+    <w:lsdException w:name="Grid Table 5 Dark Accent 5" w:uiPriority="50"/>
+    <w:lsdException w:name="Grid Table 6 Colorful Accent 5" w:uiPriority="51"/>
+    <w:lsdException w:name="Grid Table 7 Colorful Accent 5" w:uiPriority="52"/>
+    <w:lsdException w:name="Grid Table 1 Light Accent 6" w:uiPriority="46"/>
+    <w:lsdException w:name="Grid Table 2 Accent 6" w:uiPriority="47"/>
+    <w:lsdException w:name="Grid Table 3 Accent 6" w:uiPriority="48"/>
+    <w:lsdException w:name="Grid Table 4 Accent 6" w:uiPriority="49"/>
+    <w:lsdException w:name="Grid Table 5 Dark Accent 6" w:uiPriority="50"/>
+    <w:lsdException w:name="Grid Table 6 Colorful Accent 6" w:uiPriority="51"/>
+    <w:lsdException w:name="Grid Table 7 Colorful Accent 6" w:uiPriority="52"/>
+    <w:lsdException w:name="List Table 1 Light" w:uiPriority="46"/>
+    <w:lsdException w:name="List Table 2" w:uiPriority="47"/>
+    <w:lsdException w:name="List Table 3" w:uiPriority="48"/>
+    <w:lsdException w:name="List Table 4" w:uiPriority="49"/>
+    <w:lsdException w:name="List Table 5 Dark" w:uiPriority="50"/>
+    <w:lsdException w:name="List Table 6 Colorful" w:uiPriority="51"/>
+    <w:lsdException w:name="List Table 7 Colorful" w:uiPriority="52"/>
+    <w:lsdException w:name="List Table 1 Light Accent 1" w:uiPriority="46"/>
+    <w:lsdException w:name="List Table 2 Accent 1" w:uiPriority="47"/>
+    <w:lsdException w:name="List Table 3 Accent 1" w:uiPriority="48"/>
+    <w:lsdException w:name="List Table 4 Accent 1" w:uiPriority="49"/>
+    <w:lsdException w:name="List Table 5 Dark Accent 1" w:uiPriority="50"/>
+    <w:lsdException w:name="List Table 6 Colorful Accent 1" w:uiPriority="51"/>
+    <w:lsdException w:name="List Table 7 Colorful Accent 1" w:uiPriority="52"/>
+    <w:lsdException w:name="List Table 1 Light Accent 2" w:uiPriority="46"/>
+    <w:lsdException w:name="List Table 2 Accent 2" w:uiPriority="47"/>
+    <w:lsdException w:name="List Table 3 Accent 2" w:uiPriority="48"/>
+    <w:lsdException w:name="List Table 4 Accent 2" w:uiPriority="49"/>
+    <w:lsdException w:name="List Table 5 Dark Accent 2" w:uiPriority="50"/>
+    <w:lsdException w:name="List Table 6 Colorful Accent 2" w:uiPriority="51"/>
+    <w:lsdException w:name="List Table 7 Colorful Accent 2" w:uiPriority="52"/>
+    <w:lsdException w:name="List Table 1 Light Accent 3" w:uiPriority="46"/>
+    <w:lsdException w:name="List Table 2 Accent 3" w:uiPriority="47"/>
+    <w:lsdException w:name="List Table 3 Accent 3" w:uiPriority="48"/>
+    <w:lsdException w:name="List Table 4 Accent 3" w:uiPriority="49"/>
+    <w:lsdException w:name="List Table 5 Dark Accent 3" w:uiPriority="50"/>
+    <w:lsdException w:name="List Table 6 Colorful Accent 3" w:uiPriority="51"/>
+    <w:lsdException w:name="List Table 7 Colorful Accent 3" w:uiPriority="52"/>
+    <w:lsdException w:name="List Table 1 Light Accent 4" w:uiPriority="46"/>
+    <w:lsdException w:name="List Table 2 Accent 4" w:uiPriority="47"/>
+    <w:lsdException w:name="List Table 3 Accent 4" w:uiPriority="48"/>
+    <w:lsdException w:name="List Table 4 Accent 4" w:uiPriority="49"/>
+    <w:lsdException w:name="List Table 5 Dark Accent 4" w:uiPriority="50"/>
+    <w:lsdException w:name="List Table 6 Colorful Accent 4" w:uiPriority="51"/>
+    <w:lsdException w:name="List Table 7 Colorful Accent 4" w:uiPriority="52"/>
+    <w:lsdException w:name="List Table 1 Light Accent 5" w:uiPriority="46"/>
+    <w:lsdException w:name="List Table 2 Accent 5" w:uiPriority="47"/>
+    <w:lsdException w:name="List Table 3 Accent 5" w:uiPriority="48"/>
+    <w:lsdException w:name="List Table 4 Accent 5" w:uiPriority="49"/>
+    <w:lsdException w:name="List Table 5 Dark Accent 5" w:uiPriority="50"/>
+    <w:lsdException w:name="List Table 6 Colorful Accent 5" w:uiPriority="51"/>
+    <w:lsdException w:name="List Table 7 Colorful Accent 5" w:uiPriority="52"/>
+    <w:lsdException w:name="List Table 1 Light Accent 6" w:uiPriority="46"/>
+    <w:lsdException w:name="List Table 2 Accent 6" w:uiPriority="47"/>
+    <w:lsdException w:name="List Table 3 Accent 6" w:uiPriority="48"/>
+    <w:lsdException w:name="List Table 4 Accent 6" w:uiPriority="49"/>
+    <w:lsdException w:name="List Table 5 Dark Accent 6" w:uiPriority="50"/>
+    <w:lsdException w:name="List Table 6 Colorful Accent 6" w:uiPriority="51"/>
+    <w:lsdException w:name="List Table 7 Colorful Accent 6" w:uiPriority="52"/>
   </w:latentStyles>
   <w:style w:type="paragraph" w:default="1" w:styleId="Normal">
     <w:name w:val="Normal"/>
@@ -1752,6 +1938,7 @@
       <w:spacing w:after="0" w:line="240" w:lineRule="auto"/>
     </w:pPr>
     <w:tblPr>
+      <w:tblInd w:w="0" w:type="dxa"/>
       <w:tblBorders>
         <w:top w:val="single" w:sz="4" w:space="0" w:color="auto"/>
         <w:left w:val="single" w:sz="4" w:space="0" w:color="auto"/>
@@ -1760,309 +1947,12 @@
         <w:insideH w:val="single" w:sz="4" w:space="0" w:color="auto"/>
         <w:insideV w:val="single" w:sz="4" w:space="0" w:color="auto"/>
       </w:tblBorders>
-    </w:tblPr>
-  </w:style>
-  <w:style w:type="paragraph" w:styleId="NoSpacing">
-    <w:name w:val="No Spacing"/>
-    <w:uiPriority w:val="1"/>
-    <w:qFormat/>
-    <w:rsid w:val="007F28F8"/>
-    <w:pPr>
-      <w:spacing w:after="0" w:line="240" w:lineRule="auto"/>
-    </w:pPr>
-  </w:style>
-  <w:style w:type="paragraph" w:styleId="ListParagraph">
-    <w:name w:val="List Paragraph"/>
-    <w:basedOn w:val="Normal"/>
-    <w:uiPriority w:val="34"/>
-    <w:qFormat/>
-    <w:rsid w:val="007F28F8"/>
-    <w:pPr>
-      <w:ind w:left="720"/>
-      <w:contextualSpacing/>
-    </w:pPr>
-  </w:style>
-  <w:style w:type="paragraph" w:styleId="BalloonText">
-    <w:name w:val="Balloon Text"/>
-    <w:basedOn w:val="Normal"/>
-    <w:link w:val="BalloonTextChar"/>
-    <w:uiPriority w:val="99"/>
-    <w:semiHidden/>
-    <w:unhideWhenUsed/>
-    <w:rsid w:val="003C2A3B"/>
-    <w:pPr>
-      <w:spacing w:after="0" w:line="240" w:lineRule="auto"/>
-    </w:pPr>
-    <w:rPr>
-      <w:rFonts w:ascii="Tahoma" w:hAnsi="Tahoma" w:cs="Tahoma"/>
-      <w:sz w:val="16"/>
-      <w:szCs w:val="16"/>
-    </w:rPr>
-  </w:style>
-  <w:style w:type="character" w:customStyle="1" w:styleId="BalloonTextChar">
-    <w:name w:val="Balloon Text Char"/>
-    <w:basedOn w:val="DefaultParagraphFont"/>
-    <w:link w:val="BalloonText"/>
-    <w:uiPriority w:val="99"/>
-    <w:semiHidden/>
-    <w:rsid w:val="003C2A3B"/>
-    <w:rPr>
-      <w:rFonts w:ascii="Tahoma" w:hAnsi="Tahoma" w:cs="Tahoma"/>
-      <w:sz w:val="16"/>
-      <w:szCs w:val="16"/>
-    </w:rPr>
-  </w:style>
-</w:styles>
-</file>
-
-<file path=word/stylesWithEffects.xml><?xml version="1.0" encoding="utf-8"?>
-<w:styles xmlns:wpc="http://schemas.microsoft.com/office/word/2010/wordprocessingCanvas" xmlns:mc="http://schemas.openxmlformats.org/markup-compatibility/2006" xmlns:o="urn:schemas-microsoft-com:office:office" xmlns:r="http://schemas.openxmlformats.org/officeDocument/2006/relationships" xmlns:m="http://schemas.openxmlformats.org/officeDocument/2006/math" xmlns:v="urn:schemas-microsoft-com:vml" xmlns:wp14="http://schemas.microsoft.com/office/word/2010/wordprocessingDrawing" xmlns:wp="http://schemas.openxmlformats.org/drawingml/2006/wordprocessingDrawing" xmlns:w10="urn:schemas-microsoft-com:office:word" xmlns:w="http://schemas.openxmlformats.org/wordprocessingml/2006/main" xmlns:w14="http://schemas.microsoft.com/office/word/2010/wordml" xmlns:wpg="http://schemas.microsoft.com/office/word/2010/wordprocessingGroup" xmlns:wpi="http://schemas.microsoft.com/office/word/2010/wordprocessingInk" xmlns:wne="http://schemas.microsoft.com/office/word/2006/wordml" xmlns:wps="http://schemas.microsoft.com/office/word/2010/wordprocessingShape" mc:Ignorable="w14 wp14">
-  <w:docDefaults>
-    <w:rPrDefault>
-      <w:rPr>
-        <w:rFonts w:asciiTheme="minorHAnsi" w:eastAsiaTheme="minorHAnsi" w:hAnsiTheme="minorHAnsi" w:cstheme="minorBidi"/>
-        <w:sz w:val="22"/>
-        <w:szCs w:val="22"/>
-        <w:lang w:val="en-US" w:eastAsia="en-US" w:bidi="ar-SA"/>
-      </w:rPr>
-    </w:rPrDefault>
-    <w:pPrDefault>
-      <w:pPr>
-        <w:spacing w:after="200" w:line="276" w:lineRule="auto"/>
-      </w:pPr>
-    </w:pPrDefault>
-  </w:docDefaults>
-  <w:latentStyles w:defLockedState="0" w:defUIPriority="99" w:defSemiHidden="1" w:defUnhideWhenUsed="1" w:defQFormat="0" w:count="267">
-    <w:lsdException w:name="Normal" w:semiHidden="0" w:uiPriority="0" w:unhideWhenUsed="0" w:qFormat="1"/>
-    <w:lsdException w:name="heading 1" w:semiHidden="0" w:uiPriority="9" w:unhideWhenUsed="0" w:qFormat="1"/>
-    <w:lsdException w:name="heading 2" w:uiPriority="9" w:qFormat="1"/>
-    <w:lsdException w:name="heading 3" w:uiPriority="9" w:qFormat="1"/>
-    <w:lsdException w:name="heading 4" w:uiPriority="9" w:qFormat="1"/>
-    <w:lsdException w:name="heading 5" w:uiPriority="9" w:qFormat="1"/>
-    <w:lsdException w:name="heading 6" w:uiPriority="9" w:qFormat="1"/>
-    <w:lsdException w:name="heading 7" w:uiPriority="9" w:qFormat="1"/>
-    <w:lsdException w:name="heading 8" w:uiPriority="9" w:qFormat="1"/>
-    <w:lsdException w:name="heading 9" w:uiPriority="9" w:qFormat="1"/>
-    <w:lsdException w:name="toc 1" w:uiPriority="39"/>
-    <w:lsdException w:name="toc 2" w:uiPriority="39"/>
-    <w:lsdException w:name="toc 3" w:uiPriority="39"/>
-    <w:lsdException w:name="toc 4" w:uiPriority="39"/>
-    <w:lsdException w:name="toc 5" w:uiPriority="39"/>
-    <w:lsdException w:name="toc 6" w:uiPriority="39"/>
-    <w:lsdException w:name="toc 7" w:uiPriority="39"/>
-    <w:lsdException w:name="toc 8" w:uiPriority="39"/>
-    <w:lsdException w:name="toc 9" w:uiPriority="39"/>
-    <w:lsdException w:name="caption" w:uiPriority="35" w:qFormat="1"/>
-    <w:lsdException w:name="Title" w:semiHidden="0" w:uiPriority="10" w:unhideWhenUsed="0" w:qFormat="1"/>
-    <w:lsdException w:name="Default Paragraph Font" w:uiPriority="1"/>
-    <w:lsdException w:name="Subtitle" w:semiHidden="0" w:uiPriority="11" w:unhideWhenUsed="0" w:qFormat="1"/>
-    <w:lsdException w:name="Strong" w:semiHidden="0" w:uiPriority="22" w:unhideWhenUsed="0" w:qFormat="1"/>
-    <w:lsdException w:name="Emphasis" w:semiHidden="0" w:uiPriority="20" w:unhideWhenUsed="0" w:qFormat="1"/>
-    <w:lsdException w:name="Table Grid" w:semiHidden="0" w:uiPriority="59" w:unhideWhenUsed="0"/>
-    <w:lsdException w:name="Placeholder Text" w:unhideWhenUsed="0"/>
-    <w:lsdException w:name="No Spacing" w:semiHidden="0" w:uiPriority="1" w:unhideWhenUsed="0" w:qFormat="1"/>
-    <w:lsdException w:name="Light Shading" w:semiHidden="0" w:uiPriority="60" w:unhideWhenUsed="0"/>
-    <w:lsdException w:name="Light List" w:semiHidden="0" w:uiPriority="61" w:unhideWhenUsed="0"/>
-    <w:lsdException w:name="Light Grid" w:semiHidden="0" w:uiPriority="62" w:unhideWhenUsed="0"/>
-    <w:lsdException w:name="Medium Shading 1" w:semiHidden="0" w:uiPriority="63" w:unhideWhenUsed="0"/>
-    <w:lsdException w:name="Medium Shading 2" w:semiHidden="0" w:uiPriority="64" w:unhideWhenUsed="0"/>
-    <w:lsdException w:name="Medium List 1" w:semiHidden="0" w:uiPriority="65" w:unhideWhenUsed="0"/>
-    <w:lsdException w:name="Medium List 2" w:semiHidden="0" w:uiPriority="66" w:unhideWhenUsed="0"/>
-    <w:lsdException w:name="Medium Grid 1" w:semiHidden="0" w:uiPriority="67" w:unhideWhenUsed="0"/>
-    <w:lsdException w:name="Medium Grid 2" w:semiHidden="0" w:uiPriority="68" w:unhideWhenUsed="0"/>
-    <w:lsdException w:name="Medium Grid 3" w:semiHidden="0" w:uiPriority="69" w:unhideWhenUsed="0"/>
-    <w:lsdException w:name="Dark List" w:semiHidden="0" w:uiPriority="70" w:unhideWhenUsed="0"/>
-    <w:lsdException w:name="Colorful Shading" w:semiHidden="0" w:uiPriority="71" w:unhideWhenUsed="0"/>
-    <w:lsdException w:name="Colorful List" w:semiHidden="0" w:uiPriority="72" w:unhideWhenUsed="0"/>
-    <w:lsdException w:name="Colorful Grid" w:semiHidden="0" w:uiPriority="73" w:unhideWhenUsed="0"/>
-    <w:lsdException w:name="Light Shading Accent 1" w:semiHidden="0" w:uiPriority="60" w:unhideWhenUsed="0"/>
-    <w:lsdException w:name="Light List Accent 1" w:semiHidden="0" w:uiPriority="61" w:unhideWhenUsed="0"/>
-    <w:lsdException w:name="Light Grid Accent 1" w:semiHidden="0" w:uiPriority="62" w:unhideWhenUsed="0"/>
-    <w:lsdException w:name="Medium Shading 1 Accent 1" w:semiHidden="0" w:uiPriority="63" w:unhideWhenUsed="0"/>
-    <w:lsdException w:name="Medium Shading 2 Accent 1" w:semiHidden="0" w:uiPriority="64" w:unhideWhenUsed="0"/>
-    <w:lsdException w:name="Medium List 1 Accent 1" w:semiHidden="0" w:uiPriority="65" w:unhideWhenUsed="0"/>
-    <w:lsdException w:name="Revision" w:unhideWhenUsed="0"/>
-    <w:lsdException w:name="List Paragraph" w:semiHidden="0" w:uiPriority="34" w:unhideWhenUsed="0" w:qFormat="1"/>
-    <w:lsdException w:name="Quote" w:semiHidden="0" w:uiPriority="29" w:unhideWhenUsed="0" w:qFormat="1"/>
-    <w:lsdException w:name="Intense Quote" w:semiHidden="0" w:uiPriority="30" w:unhideWhenUsed="0" w:qFormat="1"/>
-    <w:lsdException w:name="Medium List 2 Accent 1" w:semiHidden="0" w:uiPriority="66" w:unhideWhenUsed="0"/>
-    <w:lsdException w:name="Medium Grid 1 Accent 1" w:semiHidden="0" w:uiPriority="67" w:unhideWhenUsed="0"/>
-    <w:lsdException w:name="Medium Grid 2 Accent 1" w:semiHidden="0" w:uiPriority="68" w:unhideWhenUsed="0"/>
-    <w:lsdException w:name="Medium Grid 3 Accent 1" w:semiHidden="0" w:uiPriority="69" w:unhideWhenUsed="0"/>
-    <w:lsdException w:name="Dark List Accent 1" w:semiHidden="0" w:uiPriority="70" w:unhideWhenUsed="0"/>
-    <w:lsdException w:name="Colorful Shading Accent 1" w:semiHidden="0" w:uiPriority="71" w:unhideWhenUsed="0"/>
-    <w:lsdException w:name="Colorful List Accent 1" w:semiHidden="0" w:uiPriority="72" w:unhideWhenUsed="0"/>
-    <w:lsdException w:name="Colorful Grid Accent 1" w:semiHidden="0" w:uiPriority="73" w:unhideWhenUsed="0"/>
-    <w:lsdException w:name="Light Shading Accent 2" w:semiHidden="0" w:uiPriority="60" w:unhideWhenUsed="0"/>
-    <w:lsdException w:name="Light List Accent 2" w:semiHidden="0" w:uiPriority="61" w:unhideWhenUsed="0"/>
-    <w:lsdException w:name="Light Grid Accent 2" w:semiHidden="0" w:uiPriority="62" w:unhideWhenUsed="0"/>
-    <w:lsdException w:name="Medium Shading 1 Accent 2" w:semiHidden="0" w:uiPriority="63" w:unhideWhenUsed="0"/>
-    <w:lsdException w:name="Medium Shading 2 Accent 2" w:semiHidden="0" w:uiPriority="64" w:unhideWhenUsed="0"/>
-    <w:lsdException w:name="Medium List 1 Accent 2" w:semiHidden="0" w:uiPriority="65" w:unhideWhenUsed="0"/>
-    <w:lsdException w:name="Medium List 2 Accent 2" w:semiHidden="0" w:uiPriority="66" w:unhideWhenUsed="0"/>
-    <w:lsdException w:name="Medium Grid 1 Accent 2" w:semiHidden="0" w:uiPriority="67" w:unhideWhenUsed="0"/>
-    <w:lsdException w:name="Medium Grid 2 Accent 2" w:semiHidden="0" w:uiPriority="68" w:unhideWhenUsed="0"/>
-    <w:lsdException w:name="Medium Grid 3 Accent 2" w:semiHidden="0" w:uiPriority="69" w:unhideWhenUsed="0"/>
-    <w:lsdException w:name="Dark List Accent 2" w:semiHidden="0" w:uiPriority="70" w:unhideWhenUsed="0"/>
-    <w:lsdException w:name="Colorful Shading Accent 2" w:semiHidden="0" w:uiPriority="71" w:unhideWhenUsed="0"/>
-    <w:lsdException w:name="Colorful List Accent 2" w:semiHidden="0" w:uiPriority="72" w:unhideWhenUsed="0"/>
-    <w:lsdException w:name="Colorful Grid Accent 2" w:semiHidden="0" w:uiPriority="73" w:unhideWhenUsed="0"/>
-    <w:lsdException w:name="Light Shading Accent 3" w:semiHidden="0" w:uiPriority="60" w:unhideWhenUsed="0"/>
-    <w:lsdException w:name="Light List Accent 3" w:semiHidden="0" w:uiPriority="61" w:unhideWhenUsed="0"/>
-    <w:lsdException w:name="Light Grid Accent 3" w:semiHidden="0" w:uiPriority="62" w:unhideWhenUsed="0"/>
-    <w:lsdException w:name="Medium Shading 1 Accent 3" w:semiHidden="0" w:uiPriority="63" w:unhideWhenUsed="0"/>
-    <w:lsdException w:name="Medium Shading 2 Accent 3" w:semiHidden="0" w:uiPriority="64" w:unhideWhenUsed="0"/>
-    <w:lsdException w:name="Medium List 1 Accent 3" w:semiHidden="0" w:uiPriority="65" w:unhideWhenUsed="0"/>
-    <w:lsdException w:name="Medium List 2 Accent 3" w:semiHidden="0" w:uiPriority="66" w:unhideWhenUsed="0"/>
-    <w:lsdException w:name="Medium Grid 1 Accent 3" w:semiHidden="0" w:uiPriority="67" w:unhideWhenUsed="0"/>
-    <w:lsdException w:name="Medium Grid 2 Accent 3" w:semiHidden="0" w:uiPriority="68" w:unhideWhenUsed="0"/>
-    <w:lsdException w:name="Medium Grid 3 Accent 3" w:semiHidden="0" w:uiPriority="69" w:unhideWhenUsed="0"/>
-    <w:lsdException w:name="Dark List Accent 3" w:semiHidden="0" w:uiPriority="70" w:unhideWhenUsed="0"/>
-    <w:lsdException w:name="Colorful Shading Accent 3" w:semiHidden="0" w:uiPriority="71" w:unhideWhenUsed="0"/>
-    <w:lsdException w:name="Colorful List Accent 3" w:semiHidden="0" w:uiPriority="72" w:unhideWhenUsed="0"/>
-    <w:lsdException w:name="Colorful Grid Accent 3" w:semiHidden="0" w:uiPriority="73" w:unhideWhenUsed="0"/>
-    <w:lsdException w:name="Light Shading Accent 4" w:semiHidden="0" w:uiPriority="60" w:unhideWhenUsed="0"/>
-    <w:lsdException w:name="Light List Accent 4" w:semiHidden="0" w:uiPriority="61" w:unhideWhenUsed="0"/>
-    <w:lsdException w:name="Light Grid Accent 4" w:semiHidden="0" w:uiPriority="62" w:unhideWhenUsed="0"/>
-    <w:lsdException w:name="Medium Shading 1 Accent 4" w:semiHidden="0" w:uiPriority="63" w:unhideWhenUsed="0"/>
-    <w:lsdException w:name="Medium Shading 2 Accent 4" w:semiHidden="0" w:uiPriority="64" w:unhideWhenUsed="0"/>
-    <w:lsdException w:name="Medium List 1 Accent 4" w:semiHidden="0" w:uiPriority="65" w:unhideWhenUsed="0"/>
-    <w:lsdException w:name="Medium List 2 Accent 4" w:semiHidden="0" w:uiPriority="66" w:unhideWhenUsed="0"/>
-    <w:lsdException w:name="Medium Grid 1 Accent 4" w:semiHidden="0" w:uiPriority="67" w:unhideWhenUsed="0"/>
-    <w:lsdException w:name="Medium Grid 2 Accent 4" w:semiHidden="0" w:uiPriority="68" w:unhideWhenUsed="0"/>
-    <w:lsdException w:name="Medium Grid 3 Accent 4" w:semiHidden="0" w:uiPriority="69" w:unhideWhenUsed="0"/>
-    <w:lsdException w:name="Dark List Accent 4" w:semiHidden="0" w:uiPriority="70" w:unhideWhenUsed="0"/>
-    <w:lsdException w:name="Colorful Shading Accent 4" w:semiHidden="0" w:uiPriority="71" w:unhideWhenUsed="0"/>
-    <w:lsdException w:name="Colorful List Accent 4" w:semiHidden="0" w:uiPriority="72" w:unhideWhenUsed="0"/>
-    <w:lsdException w:name="Colorful Grid Accent 4" w:semiHidden="0" w:uiPriority="73" w:unhideWhenUsed="0"/>
-    <w:lsdException w:name="Light Shading Accent 5" w:semiHidden="0" w:uiPriority="60" w:unhideWhenUsed="0"/>
-    <w:lsdException w:name="Light List Accent 5" w:semiHidden="0" w:uiPriority="61" w:unhideWhenUsed="0"/>
-    <w:lsdException w:name="Light Grid Accent 5" w:semiHidden="0" w:uiPriority="62" w:unhideWhenUsed="0"/>
-    <w:lsdException w:name="Medium Shading 1 Accent 5" w:semiHidden="0" w:uiPriority="63" w:unhideWhenUsed="0"/>
-    <w:lsdException w:name="Medium Shading 2 Accent 5" w:semiHidden="0" w:uiPriority="64" w:unhideWhenUsed="0"/>
-    <w:lsdException w:name="Medium List 1 Accent 5" w:semiHidden="0" w:uiPriority="65" w:unhideWhenUsed="0"/>
-    <w:lsdException w:name="Medium List 2 Accent 5" w:semiHidden="0" w:uiPriority="66" w:unhideWhenUsed="0"/>
-    <w:lsdException w:name="Medium Grid 1 Accent 5" w:semiHidden="0" w:uiPriority="67" w:unhideWhenUsed="0"/>
-    <w:lsdException w:name="Medium Grid 2 Accent 5" w:semiHidden="0" w:uiPriority="68" w:unhideWhenUsed="0"/>
-    <w:lsdException w:name="Medium Grid 3 Accent 5" w:semiHidden="0" w:uiPriority="69" w:unhideWhenUsed="0"/>
-    <w:lsdException w:name="Dark List Accent 5" w:semiHidden="0" w:uiPriority="70" w:unhideWhenUsed="0"/>
-    <w:lsdException w:name="Colorful Shading Accent 5" w:semiHidden="0" w:uiPriority="71" w:unhideWhenUsed="0"/>
-    <w:lsdException w:name="Colorful List Accent 5" w:semiHidden="0" w:uiPriority="72" w:unhideWhenUsed="0"/>
-    <w:lsdException w:name="Colorful Grid Accent 5" w:semiHidden="0" w:uiPriority="73" w:unhideWhenUsed="0"/>
-    <w:lsdException w:name="Light Shading Accent 6" w:semiHidden="0" w:uiPriority="60" w:unhideWhenUsed="0"/>
-    <w:lsdException w:name="Light List Accent 6" w:semiHidden="0" w:uiPriority="61" w:unhideWhenUsed="0"/>
-    <w:lsdException w:name="Light Grid Accent 6" w:semiHidden="0" w:uiPriority="62" w:unhideWhenUsed="0"/>
-    <w:lsdException w:name="Medium Shading 1 Accent 6" w:semiHidden="0" w:uiPriority="63" w:unhideWhenUsed="0"/>
-    <w:lsdException w:name="Medium Shading 2 Accent 6" w:semiHidden="0" w:uiPriority="64" w:unhideWhenUsed="0"/>
-    <w:lsdException w:name="Medium List 1 Accent 6" w:semiHidden="0" w:uiPriority="65" w:unhideWhenUsed="0"/>
-    <w:lsdException w:name="Medium List 2 Accent 6" w:semiHidden="0" w:uiPriority="66" w:unhideWhenUsed="0"/>
-    <w:lsdException w:name="Medium Grid 1 Accent 6" w:semiHidden="0" w:uiPriority="67" w:unhideWhenUsed="0"/>
-    <w:lsdException w:name="Medium Grid 2 Accent 6" w:semiHidden="0" w:uiPriority="68" w:unhideWhenUsed="0"/>
-    <w:lsdException w:name="Medium Grid 3 Accent 6" w:semiHidden="0" w:uiPriority="69" w:unhideWhenUsed="0"/>
-    <w:lsdException w:name="Dark List Accent 6" w:semiHidden="0" w:uiPriority="70" w:unhideWhenUsed="0"/>
-    <w:lsdException w:name="Colorful Shading Accent 6" w:semiHidden="0" w:uiPriority="71" w:unhideWhenUsed="0"/>
-    <w:lsdException w:name="Colorful List Accent 6" w:semiHidden="0" w:uiPriority="72" w:unhideWhenUsed="0"/>
-    <w:lsdException w:name="Colorful Grid Accent 6" w:semiHidden="0" w:uiPriority="73" w:unhideWhenUsed="0"/>
-    <w:lsdException w:name="Subtle Emphasis" w:semiHidden="0" w:uiPriority="19" w:unhideWhenUsed="0" w:qFormat="1"/>
-    <w:lsdException w:name="Intense Emphasis" w:semiHidden="0" w:uiPriority="21" w:unhideWhenUsed="0" w:qFormat="1"/>
-    <w:lsdException w:name="Subtle Reference" w:semiHidden="0" w:uiPriority="31" w:unhideWhenUsed="0" w:qFormat="1"/>
-    <w:lsdException w:name="Intense Reference" w:semiHidden="0" w:uiPriority="32" w:unhideWhenUsed="0" w:qFormat="1"/>
-    <w:lsdException w:name="Book Title" w:semiHidden="0" w:uiPriority="33" w:unhideWhenUsed="0" w:qFormat="1"/>
-    <w:lsdException w:name="Bibliography" w:uiPriority="37"/>
-    <w:lsdException w:name="TOC Heading" w:uiPriority="39" w:qFormat="1"/>
-  </w:latentStyles>
-  <w:style w:type="paragraph" w:default="1" w:styleId="Normal">
-    <w:name w:val="Normal"/>
-    <w:qFormat/>
-  </w:style>
-  <w:style w:type="character" w:default="1" w:styleId="DefaultParagraphFont">
-    <w:name w:val="Default Paragraph Font"/>
-    <w:uiPriority w:val="1"/>
-    <w:semiHidden/>
-    <w:unhideWhenUsed/>
-  </w:style>
-  <w:style w:type="table" w:default="1" w:styleId="TableNormal">
-    <w:name w:val="Normal Table"/>
-    <w:uiPriority w:val="99"/>
-    <w:semiHidden/>
-    <w:unhideWhenUsed/>
-    <w:tblPr>
-      <w:tblInd w:w="0" w:type="dxa"/>
       <w:tblCellMar>
         <w:top w:w="0" w:type="dxa"/>
         <w:left w:w="108" w:type="dxa"/>
         <w:bottom w:w="0" w:type="dxa"/>
         <w:right w:w="108" w:type="dxa"/>
       </w:tblCellMar>
-    </w:tblPr>
-  </w:style>
-  <w:style w:type="numbering" w:default="1" w:styleId="NoList">
-    <w:name w:val="No List"/>
-    <w:uiPriority w:val="99"/>
-    <w:semiHidden/>
-    <w:unhideWhenUsed/>
-  </w:style>
-  <w:style w:type="paragraph" w:styleId="Header">
-    <w:name w:val="header"/>
-    <w:basedOn w:val="Normal"/>
-    <w:link w:val="HeaderChar"/>
-    <w:uiPriority w:val="99"/>
-    <w:unhideWhenUsed/>
-    <w:rsid w:val="00D04576"/>
-    <w:pPr>
-      <w:tabs>
-        <w:tab w:val="center" w:pos="4680"/>
-        <w:tab w:val="right" w:pos="9360"/>
-      </w:tabs>
-      <w:spacing w:after="0" w:line="240" w:lineRule="auto"/>
-    </w:pPr>
-  </w:style>
-  <w:style w:type="character" w:customStyle="1" w:styleId="HeaderChar">
-    <w:name w:val="Header Char"/>
-    <w:basedOn w:val="DefaultParagraphFont"/>
-    <w:link w:val="Header"/>
-    <w:uiPriority w:val="99"/>
-    <w:rsid w:val="00D04576"/>
-  </w:style>
-  <w:style w:type="paragraph" w:styleId="Footer">
-    <w:name w:val="footer"/>
-    <w:basedOn w:val="Normal"/>
-    <w:link w:val="FooterChar"/>
-    <w:uiPriority w:val="99"/>
-    <w:unhideWhenUsed/>
-    <w:rsid w:val="00D04576"/>
-    <w:pPr>
-      <w:tabs>
-        <w:tab w:val="center" w:pos="4680"/>
-        <w:tab w:val="right" w:pos="9360"/>
-      </w:tabs>
-      <w:spacing w:after="0" w:line="240" w:lineRule="auto"/>
-    </w:pPr>
-  </w:style>
-  <w:style w:type="character" w:customStyle="1" w:styleId="FooterChar">
-    <w:name w:val="Footer Char"/>
-    <w:basedOn w:val="DefaultParagraphFont"/>
-    <w:link w:val="Footer"/>
-    <w:uiPriority w:val="99"/>
-    <w:rsid w:val="00D04576"/>
-  </w:style>
-  <w:style w:type="table" w:styleId="TableGrid">
-    <w:name w:val="Table Grid"/>
-    <w:basedOn w:val="TableNormal"/>
-    <w:uiPriority w:val="59"/>
-    <w:rsid w:val="00407C70"/>
-    <w:pPr>
-      <w:spacing w:after="0" w:line="240" w:lineRule="auto"/>
-    </w:pPr>
-    <w:tblPr>
-      <w:tblBorders>
-        <w:top w:val="single" w:sz="4" w:space="0" w:color="auto"/>
-        <w:left w:val="single" w:sz="4" w:space="0" w:color="auto"/>
-        <w:bottom w:val="single" w:sz="4" w:space="0" w:color="auto"/>
-        <w:right w:val="single" w:sz="4" w:space="0" w:color="auto"/>
-        <w:insideH w:val="single" w:sz="4" w:space="0" w:color="auto"/>
-        <w:insideV w:val="single" w:sz="4" w:space="0" w:color="auto"/>
-      </w:tblBorders>
     </w:tblPr>
   </w:style>
   <w:style w:type="paragraph" w:styleId="NoSpacing">
@@ -2401,4 +2291,16 @@
   <a:objectDefaults/>
   <a:extraClrSchemeLst/>
 </a:theme>
+</file>
+
+<file path=customXml/item1.xml><?xml version="1.0" encoding="utf-8"?>
+<b:Sources xmlns:b="http://schemas.openxmlformats.org/officeDocument/2006/bibliography" xmlns="http://schemas.openxmlformats.org/officeDocument/2006/bibliography" SelectedStyle="\APASixthEditionOfficeOnline.xsl" StyleName="APA" Version="6"/>
+</file>
+
+<file path=customXml/itemProps1.xml><?xml version="1.0" encoding="utf-8"?>
+<ds:datastoreItem xmlns:ds="http://schemas.openxmlformats.org/officeDocument/2006/customXml" ds:itemID="{206EECA5-0190-4F3E-8595-E1BD0E02657C}">
+  <ds:schemaRefs>
+    <ds:schemaRef ds:uri="http://schemas.openxmlformats.org/officeDocument/2006/bibliography"/>
+  </ds:schemaRefs>
+</ds:datastoreItem>
 </file>
</xml_diff>

<commit_message>
TODO list updated for Advisor meeting
TODO list updated 2015/1/13

Memo 4 updated
</commit_message>
<xml_diff>
--- a/Documentation/Memos/Memo - Week 4.docx
+++ b/Documentation/Memos/Memo - Week 4.docx
@@ -179,7 +179,7 @@
           </mc:Choice>
           <mc:Fallback>
             <w:pict>
-              <v:line w14:anchorId="570F975E" id="Straight Connector 1" o:spid="_x0000_s1026" style="position:absolute;z-index:251659264;visibility:visible;mso-wrap-style:square;mso-width-percent:0;mso-wrap-distance-left:9pt;mso-wrap-distance-top:0;mso-wrap-distance-right:9pt;mso-wrap-distance-bottom:0;mso-position-horizontal:absolute;mso-position-horizontal-relative:text;mso-position-vertical:absolute;mso-position-vertical-relative:text;mso-width-percent:0;mso-width-relative:margin" from="-51.6pt,11.95pt" to="515.4pt,11.95pt" o:gfxdata="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" strokecolor="black [3040]"/>
+              <v:line w14:anchorId="10FB8C4F" id="Straight Connector 1" o:spid="_x0000_s1026" style="position:absolute;z-index:251659264;visibility:visible;mso-wrap-style:square;mso-width-percent:0;mso-wrap-distance-left:9pt;mso-wrap-distance-top:0;mso-wrap-distance-right:9pt;mso-wrap-distance-bottom:0;mso-position-horizontal:absolute;mso-position-horizontal-relative:text;mso-position-vertical:absolute;mso-position-vertical-relative:text;mso-width-percent:0;mso-width-relative:margin" from="-51.6pt,11.95pt" to="515.4pt,11.95pt" o:gfxdata="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" strokecolor="black [3040]"/>
             </w:pict>
           </mc:Fallback>
         </mc:AlternateContent>
@@ -262,8 +262,6 @@
       <w:r>
         <w:t>imulation</w:t>
       </w:r>
-      <w:bookmarkStart w:id="0" w:name="_GoBack"/>
-      <w:bookmarkEnd w:id="0"/>
     </w:p>
     <w:p>
       <w:pPr>
@@ -300,13 +298,8 @@
         </w:numPr>
         <w:spacing w:line="240" w:lineRule="auto"/>
       </w:pPr>
-      <w:proofErr w:type="spellStart"/>
-      <w:r>
-        <w:t>Powerpoint</w:t>
-      </w:r>
-      <w:proofErr w:type="spellEnd"/>
-      <w:r>
-        <w:t xml:space="preserve"> Presentation Slides Created</w:t>
+      <w:r>
+        <w:t>Powerpoint Presentation Slides Created</w:t>
       </w:r>
     </w:p>
     <w:p>
@@ -333,8 +326,10 @@
         <w:rPr>
           <w:b/>
         </w:rPr>
-        <w:t>Goals for Break</w:t>
-      </w:r>
+        <w:t>Goals for Next Week</w:t>
+      </w:r>
+      <w:bookmarkStart w:id="0" w:name="_GoBack"/>
+      <w:bookmarkEnd w:id="0"/>
       <w:r>
         <w:rPr>
           <w:b/>
@@ -579,13 +574,8 @@
             <w:pPr>
               <w:pStyle w:val="NoSpacing"/>
             </w:pPr>
-            <w:proofErr w:type="spellStart"/>
-            <w:r>
-              <w:t>Lagrangian</w:t>
-            </w:r>
-            <w:proofErr w:type="spellEnd"/>
-            <w:r>
-              <w:t xml:space="preserve"> Mechanics Research</w:t>
+            <w:r>
+              <w:t>Lagrangian Mechanics Research</w:t>
             </w:r>
           </w:p>
         </w:tc>
@@ -928,13 +918,8 @@
             <w:pPr>
               <w:pStyle w:val="NoSpacing"/>
             </w:pPr>
-            <w:proofErr w:type="spellStart"/>
-            <w:r>
-              <w:t>Powerpoint</w:t>
-            </w:r>
-            <w:proofErr w:type="spellEnd"/>
-            <w:r>
-              <w:t xml:space="preserve"> Presentation</w:t>
+            <w:r>
+              <w:t>Powerpoint Presentation</w:t>
             </w:r>
           </w:p>
         </w:tc>
@@ -2298,7 +2283,7 @@
 </file>
 
 <file path=customXml/itemProps1.xml><?xml version="1.0" encoding="utf-8"?>
-<ds:datastoreItem xmlns:ds="http://schemas.openxmlformats.org/officeDocument/2006/customXml" ds:itemID="{206EECA5-0190-4F3E-8595-E1BD0E02657C}">
+<ds:datastoreItem xmlns:ds="http://schemas.openxmlformats.org/officeDocument/2006/customXml" ds:itemID="{63E40782-E0FD-41AB-A2E9-BEDFFF94D0D6}">
   <ds:schemaRefs>
     <ds:schemaRef ds:uri="http://schemas.openxmlformats.org/officeDocument/2006/bibliography"/>
   </ds:schemaRefs>

</xml_diff>